<commit_message>
ItemSpriteRenderers and RoguelikeObjects have been initially intergrated into the inventories.
</commit_message>
<xml_diff>
--- a/ToDoWord.docx
+++ b/ToDoWord.docx
@@ -927,6 +927,14 @@
         <w:lastRenderedPageBreak/>
         <w:t>Take another look at the entry animations to ensure that the timing is not suffering from some rounding error.</w:t>
       </w:r>
+      <w:r>
+        <w:t xml:space="preserve"> Also remove existing animations on </w:t>
+      </w:r>
+      <w:proofErr w:type="spellStart"/>
+      <w:r>
+        <w:t>SetText</w:t>
+      </w:r>
+      <w:proofErr w:type="spellEnd"/>
     </w:p>
     <w:p>
       <w:pPr>
@@ -1045,22 +1053,158 @@
           <w:ilvl w:val="2"/>
           <w:numId w:val="11"/>
         </w:numPr>
-      </w:pPr>
-      <w:r>
+        <w:rPr>
+          <w:strike/>
+        </w:rPr>
+      </w:pPr>
+      <w:r>
+        <w:rPr>
+          <w:strike/>
+        </w:rPr>
         <w:t xml:space="preserve">First, update inventories to hold </w:t>
       </w:r>
       <w:proofErr w:type="spellStart"/>
       <w:r>
-        <w:t>RoguelikeOb</w:t>
+        <w:rPr>
+          <w:strike/>
+        </w:rPr>
+        <w:t>RoguelikeObjects</w:t>
+      </w:r>
+      <w:proofErr w:type="spellEnd"/>
+      <w:r>
+        <w:rPr>
+          <w:strike/>
+        </w:rPr>
+        <w:t xml:space="preserve"> instead of the old items</w:t>
+      </w:r>
+    </w:p>
+    <w:p>
+      <w:pPr>
+        <w:pStyle w:val="ListParagraph"/>
+        <w:numPr>
+          <w:ilvl w:val="2"/>
+          <w:numId w:val="11"/>
+        </w:numPr>
+      </w:pPr>
+      <w:r>
+        <w:t xml:space="preserve">Update and work with the new </w:t>
+      </w:r>
+      <w:proofErr w:type="spellStart"/>
+      <w:r>
+        <w:t>ItemSpriteRenderer</w:t>
+      </w:r>
+      <w:proofErr w:type="spellEnd"/>
+      <w:r>
+        <w:t xml:space="preserve"> class to get inventories properly displaying </w:t>
+      </w:r>
+      <w:proofErr w:type="spellStart"/>
+      <w:r>
+        <w:t>RoguelikeObjects</w:t>
+      </w:r>
+      <w:proofErr w:type="spellEnd"/>
+    </w:p>
+    <w:p>
+      <w:pPr>
+        <w:pStyle w:val="ListParagraph"/>
+        <w:numPr>
+          <w:ilvl w:val="3"/>
+          <w:numId w:val="11"/>
+        </w:numPr>
+        <w:rPr>
+          <w:highlight w:val="green"/>
+        </w:rPr>
+      </w:pPr>
+      <w:r>
+        <w:rPr>
+          <w:highlight w:val="green"/>
+        </w:rPr>
+        <w:t xml:space="preserve">Currently, the Entry class is messing up because of the lossy scale vs local scale stuff. Try to get </w:t>
+      </w:r>
+      <w:proofErr w:type="spellStart"/>
+      <w:r>
+        <w:rPr>
+          <w:highlight w:val="green"/>
+        </w:rPr>
+        <w:t>Entrys</w:t>
+      </w:r>
+      <w:proofErr w:type="spellEnd"/>
+      <w:r>
+        <w:rPr>
+          <w:highlight w:val="green"/>
+        </w:rPr>
+        <w:t xml:space="preserve"> working with </w:t>
+      </w:r>
+      <w:proofErr w:type="spellStart"/>
+      <w:r>
+        <w:rPr>
+          <w:highlight w:val="green"/>
+        </w:rPr>
+        <w:t>lossyscale</w:t>
+      </w:r>
+      <w:proofErr w:type="spellEnd"/>
+      <w:r>
+        <w:rPr>
+          <w:highlight w:val="green"/>
+        </w:rPr>
+        <w:t xml:space="preserve"> so they can easily be integrated anywhere in the game</w:t>
+      </w:r>
+    </w:p>
+    <w:p>
+      <w:pPr>
+        <w:pStyle w:val="ListParagraph"/>
+        <w:numPr>
+          <w:ilvl w:val="2"/>
+          <w:numId w:val="11"/>
+        </w:numPr>
+      </w:pPr>
+      <w:r>
+        <w:t xml:space="preserve">Add a way to easily create and destroy </w:t>
+      </w:r>
+      <w:proofErr w:type="spellStart"/>
+      <w:r>
+        <w:t>RoguelikeObjects</w:t>
+      </w:r>
+      <w:proofErr w:type="spellEnd"/>
+    </w:p>
+    <w:p>
+      <w:pPr>
+        <w:pStyle w:val="ListParagraph"/>
+        <w:numPr>
+          <w:ilvl w:val="3"/>
+          <w:numId w:val="11"/>
+        </w:numPr>
+      </w:pPr>
+      <w:r>
+        <w:t xml:space="preserve">Move the </w:t>
+      </w:r>
+      <w:proofErr w:type="spellStart"/>
+      <w:r>
+        <w:t>MakeItem</w:t>
+      </w:r>
+      <w:proofErr w:type="spellEnd"/>
+      <w:r>
+        <w:t xml:space="preserve"> (</w:t>
+      </w:r>
+      <w:proofErr w:type="spellStart"/>
+      <w:r>
+        <w:t>MakeRoguelikeObject</w:t>
+      </w:r>
+      <w:proofErr w:type="spellEnd"/>
+      <w:r>
+        <w:t>) function in</w:t>
       </w:r>
       <w:bookmarkStart w:id="0" w:name="_GoBack"/>
       <w:bookmarkEnd w:id="0"/>
       <w:r>
-        <w:t>jects</w:t>
-      </w:r>
-      <w:proofErr w:type="spellEnd"/>
-      <w:r>
-        <w:t xml:space="preserve"> instead of the old items</w:t>
+        <w:t xml:space="preserve">to the </w:t>
+      </w:r>
+      <w:proofErr w:type="spellStart"/>
+      <w:r>
+        <w:t>RoguelikeObject</w:t>
+      </w:r>
+      <w:proofErr w:type="spellEnd"/>
+      <w:r>
+        <w:t xml:space="preserve"> class</w:t>
       </w:r>
     </w:p>
     <w:p>
@@ -1072,11 +1216,56 @@
         </w:numPr>
       </w:pPr>
       <w:r>
-        <w:t xml:space="preserve">Add a way to easily create and destroy </w:t>
-      </w:r>
-      <w:proofErr w:type="spellStart"/>
-      <w:r>
-        <w:t>RoguelikeObjects</w:t>
+        <w:t>Make sure all old functionality still works:</w:t>
+      </w:r>
+    </w:p>
+    <w:p>
+      <w:pPr>
+        <w:pStyle w:val="ListParagraph"/>
+        <w:numPr>
+          <w:ilvl w:val="3"/>
+          <w:numId w:val="10"/>
+        </w:numPr>
+      </w:pPr>
+      <w:r>
+        <w:t>Dragging &amp; dropping</w:t>
+      </w:r>
+    </w:p>
+    <w:p>
+      <w:pPr>
+        <w:pStyle w:val="ListParagraph"/>
+        <w:numPr>
+          <w:ilvl w:val="3"/>
+          <w:numId w:val="10"/>
+        </w:numPr>
+      </w:pPr>
+      <w:r>
+        <w:t>Dropping on ground</w:t>
+      </w:r>
+    </w:p>
+    <w:p>
+      <w:pPr>
+        <w:pStyle w:val="ListParagraph"/>
+        <w:numPr>
+          <w:ilvl w:val="3"/>
+          <w:numId w:val="10"/>
+        </w:numPr>
+      </w:pPr>
+      <w:r>
+        <w:t>Splitting stacks</w:t>
+      </w:r>
+    </w:p>
+    <w:p>
+      <w:pPr>
+        <w:pStyle w:val="ListParagraph"/>
+        <w:numPr>
+          <w:ilvl w:val="3"/>
+          <w:numId w:val="10"/>
+        </w:numPr>
+      </w:pPr>
+      <w:proofErr w:type="spellStart"/>
+      <w:r>
+        <w:t>Ect</w:t>
       </w:r>
       <w:proofErr w:type="spellEnd"/>
     </w:p>
@@ -1089,21 +1278,28 @@
         </w:numPr>
       </w:pPr>
       <w:r>
-        <w:t xml:space="preserve">Update and work with the new </w:t>
-      </w:r>
-      <w:proofErr w:type="spellStart"/>
-      <w:r>
-        <w:t>ItemSpriteRenderer</w:t>
-      </w:r>
-      <w:proofErr w:type="spellEnd"/>
-      <w:r>
-        <w:t xml:space="preserve"> class to get inventories properly displaying </w:t>
-      </w:r>
-      <w:proofErr w:type="spellStart"/>
-      <w:r>
-        <w:t>RoguelikeObjects</w:t>
-      </w:r>
-      <w:proofErr w:type="spellEnd"/>
+        <w:t xml:space="preserve">THEN look at </w:t>
+      </w:r>
+      <w:proofErr w:type="spellStart"/>
+      <w:r>
+        <w:t>WorldObjects</w:t>
+      </w:r>
+      <w:proofErr w:type="spellEnd"/>
+      <w:r>
+        <w:t xml:space="preserve"> and getting them to work.</w:t>
+      </w:r>
+    </w:p>
+    <w:p>
+      <w:pPr>
+        <w:pStyle w:val="ListParagraph"/>
+        <w:numPr>
+          <w:ilvl w:val="1"/>
+          <w:numId w:val="11"/>
+        </w:numPr>
+      </w:pPr>
+      <w:r>
+        <w:t>Also:</w:t>
+      </w:r>
     </w:p>
     <w:p>
       <w:pPr>
@@ -1114,77 +1310,7 @@
         </w:numPr>
       </w:pPr>
       <w:r>
-        <w:t>Make sure all old functionality still works:</w:t>
-      </w:r>
-    </w:p>
-    <w:p>
-      <w:pPr>
-        <w:pStyle w:val="ListParagraph"/>
-        <w:numPr>
-          <w:ilvl w:val="3"/>
-          <w:numId w:val="10"/>
-        </w:numPr>
-      </w:pPr>
-      <w:r>
-        <w:t>Dragging &amp; dropping</w:t>
-      </w:r>
-    </w:p>
-    <w:p>
-      <w:pPr>
-        <w:pStyle w:val="ListParagraph"/>
-        <w:numPr>
-          <w:ilvl w:val="3"/>
-          <w:numId w:val="10"/>
-        </w:numPr>
-      </w:pPr>
-      <w:r>
-        <w:t>Dropping on ground</w:t>
-      </w:r>
-    </w:p>
-    <w:p>
-      <w:pPr>
-        <w:pStyle w:val="ListParagraph"/>
-        <w:numPr>
-          <w:ilvl w:val="3"/>
-          <w:numId w:val="10"/>
-        </w:numPr>
-      </w:pPr>
-      <w:r>
-        <w:t>Splitting stacks</w:t>
-      </w:r>
-    </w:p>
-    <w:p>
-      <w:pPr>
-        <w:pStyle w:val="ListParagraph"/>
-        <w:numPr>
-          <w:ilvl w:val="3"/>
-          <w:numId w:val="10"/>
-        </w:numPr>
-      </w:pPr>
-      <w:proofErr w:type="spellStart"/>
-      <w:r>
-        <w:t>Ect</w:t>
-      </w:r>
-      <w:proofErr w:type="spellEnd"/>
-    </w:p>
-    <w:p>
-      <w:pPr>
-        <w:pStyle w:val="ListParagraph"/>
-        <w:numPr>
-          <w:ilvl w:val="2"/>
-          <w:numId w:val="11"/>
-        </w:numPr>
-      </w:pPr>
-      <w:r>
-        <w:t xml:space="preserve">THEN look at </w:t>
-      </w:r>
-      <w:proofErr w:type="spellStart"/>
-      <w:r>
-        <w:t>WorldObjects</w:t>
-      </w:r>
-      <w:proofErr w:type="spellEnd"/>
-      <w:r>
-        <w:t xml:space="preserve"> and getting them to work.</w:t>
+        <w:t>Add Assertions.</w:t>
       </w:r>
     </w:p>
     <w:p/>

</xml_diff>

<commit_message>
Character containers, new wall code.
CharacterContainers now use TextMeshPro instead of TextMesh.
The new CharacterContainers have outlines.
A wallController class has been added which will hold an array of inventories for holding placed walls.
The WorldObject class has had it's initial pass done.
The new Wall class has had it's initial pass done.
The new Wall can now be placed and picked back up.
</commit_message>
<xml_diff>
--- a/ToDoWord.docx
+++ b/ToDoWord.docx
@@ -1001,7 +1001,13 @@
       </w:r>
       <w:proofErr w:type="spellStart"/>
       <w:r>
-        <w:t>redded</w:t>
+        <w:t>re</w:t>
+      </w:r>
+      <w:r>
+        <w:t>a</w:t>
+      </w:r>
+      <w:r>
+        <w:t>dded</w:t>
       </w:r>
       <w:proofErr w:type="spellEnd"/>
       <w:r>
@@ -1085,20 +1091,35 @@
           <w:ilvl w:val="2"/>
           <w:numId w:val="11"/>
         </w:numPr>
-      </w:pPr>
-      <w:r>
+        <w:rPr>
+          <w:strike/>
+        </w:rPr>
+      </w:pPr>
+      <w:r>
+        <w:rPr>
+          <w:strike/>
+        </w:rPr>
         <w:t xml:space="preserve">Update and work with the new </w:t>
       </w:r>
       <w:proofErr w:type="spellStart"/>
       <w:r>
+        <w:rPr>
+          <w:strike/>
+        </w:rPr>
         <w:t>ItemSpriteRenderer</w:t>
       </w:r>
       <w:proofErr w:type="spellEnd"/>
       <w:r>
+        <w:rPr>
+          <w:strike/>
+        </w:rPr>
         <w:t xml:space="preserve"> class to get inventories properly displaying </w:t>
       </w:r>
       <w:proofErr w:type="spellStart"/>
       <w:r>
+        <w:rPr>
+          <w:strike/>
+        </w:rPr>
         <w:t>RoguelikeObjects</w:t>
       </w:r>
       <w:proofErr w:type="spellEnd"/>
@@ -1111,42 +1132,60 @@
           <w:numId w:val="11"/>
         </w:numPr>
         <w:rPr>
-          <w:highlight w:val="green"/>
-        </w:rPr>
-      </w:pPr>
-      <w:r>
-        <w:rPr>
-          <w:highlight w:val="green"/>
+          <w:strike/>
+        </w:rPr>
+      </w:pPr>
+      <w:r>
+        <w:rPr>
+          <w:strike/>
         </w:rPr>
         <w:t xml:space="preserve">Currently, the Entry class is messing up because of the lossy scale vs local scale stuff. Try to get </w:t>
       </w:r>
       <w:proofErr w:type="spellStart"/>
       <w:r>
         <w:rPr>
-          <w:highlight w:val="green"/>
+          <w:strike/>
         </w:rPr>
         <w:t>Entrys</w:t>
       </w:r>
       <w:proofErr w:type="spellEnd"/>
       <w:r>
         <w:rPr>
-          <w:highlight w:val="green"/>
+          <w:strike/>
         </w:rPr>
         <w:t xml:space="preserve"> working with </w:t>
       </w:r>
       <w:proofErr w:type="spellStart"/>
       <w:r>
         <w:rPr>
-          <w:highlight w:val="green"/>
+          <w:strike/>
         </w:rPr>
         <w:t>lossyscale</w:t>
       </w:r>
       <w:proofErr w:type="spellEnd"/>
       <w:r>
         <w:rPr>
-          <w:highlight w:val="green"/>
+          <w:strike/>
         </w:rPr>
         <w:t xml:space="preserve"> so they can easily be integrated anywhere in the game</w:t>
+      </w:r>
+    </w:p>
+    <w:p>
+      <w:pPr>
+        <w:pStyle w:val="ListParagraph"/>
+        <w:numPr>
+          <w:ilvl w:val="3"/>
+          <w:numId w:val="11"/>
+        </w:numPr>
+        <w:rPr>
+          <w:strike/>
+        </w:rPr>
+      </w:pPr>
+      <w:r>
+        <w:rPr>
+          <w:strike/>
+        </w:rPr>
+        <w:t>Make sure the outline on the characters looks alright across the board.</w:t>
       </w:r>
     </w:p>
     <w:p>
@@ -1156,12 +1195,21 @@
           <w:ilvl w:val="2"/>
           <w:numId w:val="11"/>
         </w:numPr>
-      </w:pPr>
-      <w:r>
+        <w:rPr>
+          <w:strike/>
+        </w:rPr>
+      </w:pPr>
+      <w:r>
+        <w:rPr>
+          <w:strike/>
+        </w:rPr>
         <w:t xml:space="preserve">Add a way to easily create and destroy </w:t>
       </w:r>
       <w:proofErr w:type="spellStart"/>
       <w:r>
+        <w:rPr>
+          <w:strike/>
+        </w:rPr>
         <w:t>RoguelikeObjects</w:t>
       </w:r>
       <w:proofErr w:type="spellEnd"/>
@@ -1173,39 +1221,339 @@
           <w:ilvl w:val="3"/>
           <w:numId w:val="11"/>
         </w:numPr>
-      </w:pPr>
-      <w:r>
+        <w:rPr>
+          <w:strike/>
+        </w:rPr>
+      </w:pPr>
+      <w:r>
+        <w:rPr>
+          <w:strike/>
+        </w:rPr>
         <w:t xml:space="preserve">Move the </w:t>
       </w:r>
       <w:proofErr w:type="spellStart"/>
       <w:r>
+        <w:rPr>
+          <w:strike/>
+        </w:rPr>
         <w:t>MakeItem</w:t>
       </w:r>
       <w:proofErr w:type="spellEnd"/>
       <w:r>
+        <w:rPr>
+          <w:strike/>
+        </w:rPr>
         <w:t xml:space="preserve"> (</w:t>
       </w:r>
       <w:proofErr w:type="spellStart"/>
       <w:r>
+        <w:rPr>
+          <w:strike/>
+        </w:rPr>
         <w:t>MakeRoguelikeObject</w:t>
       </w:r>
       <w:proofErr w:type="spellEnd"/>
       <w:r>
-        <w:t>) function in</w:t>
+        <w:rPr>
+          <w:strike/>
+        </w:rPr>
+        <w:t xml:space="preserve">) function into the </w:t>
+      </w:r>
+      <w:proofErr w:type="spellStart"/>
+      <w:r>
+        <w:rPr>
+          <w:strike/>
+        </w:rPr>
+        <w:t>RoguelikeObject</w:t>
+      </w:r>
+      <w:proofErr w:type="spellEnd"/>
+      <w:r>
+        <w:rPr>
+          <w:strike/>
+        </w:rPr>
+        <w:t xml:space="preserve"> class</w:t>
+      </w:r>
+    </w:p>
+    <w:p>
+      <w:pPr>
+        <w:pStyle w:val="ListParagraph"/>
+        <w:numPr>
+          <w:ilvl w:val="2"/>
+          <w:numId w:val="11"/>
+        </w:numPr>
+        <w:rPr>
+          <w:strike/>
+        </w:rPr>
+      </w:pPr>
+      <w:r>
+        <w:rPr>
+          <w:strike/>
+        </w:rPr>
+        <w:t>Make sure all old functionality still works:</w:t>
+      </w:r>
+    </w:p>
+    <w:p>
+      <w:pPr>
+        <w:pStyle w:val="ListParagraph"/>
+        <w:numPr>
+          <w:ilvl w:val="3"/>
+          <w:numId w:val="10"/>
+        </w:numPr>
+        <w:rPr>
+          <w:strike/>
+        </w:rPr>
+      </w:pPr>
+      <w:r>
+        <w:rPr>
+          <w:strike/>
+        </w:rPr>
+        <w:t>Dragging &amp; dropping</w:t>
+      </w:r>
+    </w:p>
+    <w:p>
+      <w:pPr>
+        <w:pStyle w:val="ListParagraph"/>
+        <w:numPr>
+          <w:ilvl w:val="3"/>
+          <w:numId w:val="10"/>
+        </w:numPr>
+        <w:rPr>
+          <w:strike/>
+        </w:rPr>
+      </w:pPr>
+      <w:r>
+        <w:rPr>
+          <w:strike/>
+        </w:rPr>
+        <w:t>Dropping on ground</w:t>
+      </w:r>
+    </w:p>
+    <w:p>
+      <w:pPr>
+        <w:pStyle w:val="ListParagraph"/>
+        <w:numPr>
+          <w:ilvl w:val="3"/>
+          <w:numId w:val="10"/>
+        </w:numPr>
+        <w:rPr>
+          <w:strike/>
+        </w:rPr>
+      </w:pPr>
+      <w:r>
+        <w:rPr>
+          <w:strike/>
+        </w:rPr>
+        <w:t>Splitting stacks</w:t>
+      </w:r>
+    </w:p>
+    <w:p>
+      <w:pPr>
+        <w:pStyle w:val="ListParagraph"/>
+        <w:numPr>
+          <w:ilvl w:val="3"/>
+          <w:numId w:val="10"/>
+        </w:numPr>
+        <w:rPr>
+          <w:strike/>
+        </w:rPr>
+      </w:pPr>
+      <w:proofErr w:type="spellStart"/>
+      <w:r>
+        <w:rPr>
+          <w:strike/>
+        </w:rPr>
+        <w:t>Ect</w:t>
+      </w:r>
+      <w:proofErr w:type="spellEnd"/>
+    </w:p>
+    <w:p>
+      <w:pPr>
+        <w:pStyle w:val="ListParagraph"/>
+        <w:numPr>
+          <w:ilvl w:val="2"/>
+          <w:numId w:val="11"/>
+        </w:numPr>
+      </w:pPr>
+      <w:r>
+        <w:t xml:space="preserve">THEN look at </w:t>
+      </w:r>
+      <w:proofErr w:type="spellStart"/>
+      <w:r>
+        <w:t>WorldObjects</w:t>
+      </w:r>
+      <w:proofErr w:type="spellEnd"/>
+      <w:r>
+        <w:t xml:space="preserve"> and getting them to work.</w:t>
+      </w:r>
+    </w:p>
+    <w:p>
+      <w:pPr>
+        <w:pStyle w:val="ListParagraph"/>
+        <w:numPr>
+          <w:ilvl w:val="0"/>
+          <w:numId w:val="11"/>
+        </w:numPr>
+      </w:pPr>
+      <w:r>
+        <w:t xml:space="preserve">The </w:t>
+      </w:r>
+      <w:proofErr w:type="spellStart"/>
+      <w:r>
+        <w:t>WorldObject</w:t>
+      </w:r>
+      <w:proofErr w:type="spellEnd"/>
+      <w:r>
+        <w:t xml:space="preserve"> creation:</w:t>
+      </w:r>
+    </w:p>
+    <w:p>
+      <w:pPr>
+        <w:pStyle w:val="ListParagraph"/>
+        <w:numPr>
+          <w:ilvl w:val="1"/>
+          <w:numId w:val="11"/>
+        </w:numPr>
+      </w:pPr>
+      <w:r>
+        <w:t>Plan of attack:</w:t>
+      </w:r>
+    </w:p>
+    <w:p>
+      <w:pPr>
+        <w:pStyle w:val="ListParagraph"/>
+        <w:numPr>
+          <w:ilvl w:val="2"/>
+          <w:numId w:val="11"/>
+        </w:numPr>
+        <w:rPr>
+          <w:strike/>
+        </w:rPr>
+      </w:pPr>
+      <w:r>
+        <w:rPr>
+          <w:strike/>
+        </w:rPr>
+        <w:t xml:space="preserve">Create the </w:t>
+      </w:r>
+      <w:proofErr w:type="spellStart"/>
+      <w:r>
+        <w:rPr>
+          <w:strike/>
+        </w:rPr>
+        <w:t>WorldObjectClass</w:t>
+      </w:r>
+      <w:proofErr w:type="spellEnd"/>
+      <w:r>
+        <w:rPr>
+          <w:strike/>
+        </w:rPr>
+        <w:t>. Peek at the definition of the current wall class for a better idea of required stuff.</w:t>
+      </w:r>
+    </w:p>
+    <w:p>
+      <w:pPr>
+        <w:pStyle w:val="ListParagraph"/>
+        <w:numPr>
+          <w:ilvl w:val="2"/>
+          <w:numId w:val="11"/>
+        </w:numPr>
+        <w:rPr>
+          <w:strike/>
+        </w:rPr>
+      </w:pPr>
+      <w:r>
+        <w:rPr>
+          <w:strike/>
+        </w:rPr>
+        <w:t xml:space="preserve">I am now leaning toward having </w:t>
+      </w:r>
+      <w:r>
+        <w:rPr>
+          <w:strike/>
+        </w:rPr>
+        <w:t xml:space="preserve">each wall/unit/floor space on the map be an inventory that hold a max of one object. When something is put there using the </w:t>
+      </w:r>
+      <w:proofErr w:type="spellStart"/>
+      <w:r>
+        <w:rPr>
+          <w:strike/>
+        </w:rPr>
+        <w:t>MoveItem</w:t>
+      </w:r>
+      <w:proofErr w:type="spellEnd"/>
+      <w:r>
+        <w:rPr>
+          <w:strike/>
+        </w:rPr>
+        <w:t xml:space="preserve"> function, the wall will become visible and active.</w:t>
+      </w:r>
+    </w:p>
+    <w:p>
+      <w:pPr>
+        <w:pStyle w:val="ListParagraph"/>
+        <w:numPr>
+          <w:ilvl w:val="2"/>
+          <w:numId w:val="11"/>
+        </w:numPr>
+        <w:rPr>
+          <w:strike/>
+        </w:rPr>
+      </w:pPr>
+      <w:r>
+        <w:rPr>
+          <w:strike/>
+        </w:rPr>
+        <w:t xml:space="preserve">Make a </w:t>
+      </w:r>
+      <w:proofErr w:type="spellStart"/>
+      <w:r>
+        <w:rPr>
+          <w:strike/>
+        </w:rPr>
+        <w:t>wallController</w:t>
+      </w:r>
+      <w:proofErr w:type="spellEnd"/>
+      <w:r>
+        <w:rPr>
+          <w:strike/>
+        </w:rPr>
+        <w:t xml:space="preserve"> which has inventories for each wall space. Adding placing a wall adds it to the inventory and makes it show. Essentially, everything is moving by jumping from inventory to inventory.</w:t>
+      </w:r>
+    </w:p>
+    <w:p>
+      <w:pPr>
+        <w:pStyle w:val="ListParagraph"/>
+        <w:numPr>
+          <w:ilvl w:val="2"/>
+          <w:numId w:val="11"/>
+        </w:numPr>
+        <w:rPr>
+          <w:highlight w:val="green"/>
+        </w:rPr>
+      </w:pPr>
+      <w:r>
+        <w:rPr>
+          <w:highlight w:val="green"/>
+        </w:rPr>
+        <w:t>Update the class diagram with the new wall stuff. Update the new code with comments.</w:t>
+      </w:r>
+    </w:p>
+    <w:p>
+      <w:pPr>
+        <w:pStyle w:val="ListParagraph"/>
+        <w:numPr>
+          <w:ilvl w:val="2"/>
+          <w:numId w:val="11"/>
+        </w:numPr>
+      </w:pPr>
+      <w:r>
+        <w:t>Remove the old Character Containers</w:t>
+      </w:r>
+      <w:r>
+        <w:t>.</w:t>
       </w:r>
       <w:bookmarkStart w:id="0" w:name="_GoBack"/>
       <w:bookmarkEnd w:id="0"/>
-      <w:r>
-        <w:t xml:space="preserve">to the </w:t>
-      </w:r>
-      <w:proofErr w:type="spellStart"/>
-      <w:r>
-        <w:t>RoguelikeObject</w:t>
-      </w:r>
-      <w:proofErr w:type="spellEnd"/>
-      <w:r>
-        <w:t xml:space="preserve"> class</w:t>
-      </w:r>
     </w:p>
     <w:p>
       <w:pPr>
@@ -1216,58 +1564,8 @@
         </w:numPr>
       </w:pPr>
       <w:r>
-        <w:t>Make sure all old functionality still works:</w:t>
-      </w:r>
-    </w:p>
-    <w:p>
-      <w:pPr>
-        <w:pStyle w:val="ListParagraph"/>
-        <w:numPr>
-          <w:ilvl w:val="3"/>
-          <w:numId w:val="10"/>
-        </w:numPr>
-      </w:pPr>
-      <w:r>
-        <w:t>Dragging &amp; dropping</w:t>
-      </w:r>
-    </w:p>
-    <w:p>
-      <w:pPr>
-        <w:pStyle w:val="ListParagraph"/>
-        <w:numPr>
-          <w:ilvl w:val="3"/>
-          <w:numId w:val="10"/>
-        </w:numPr>
-      </w:pPr>
-      <w:r>
-        <w:t>Dropping on ground</w:t>
-      </w:r>
-    </w:p>
-    <w:p>
-      <w:pPr>
-        <w:pStyle w:val="ListParagraph"/>
-        <w:numPr>
-          <w:ilvl w:val="3"/>
-          <w:numId w:val="10"/>
-        </w:numPr>
-      </w:pPr>
-      <w:r>
-        <w:t>Splitting stacks</w:t>
-      </w:r>
-    </w:p>
-    <w:p>
-      <w:pPr>
-        <w:pStyle w:val="ListParagraph"/>
-        <w:numPr>
-          <w:ilvl w:val="3"/>
-          <w:numId w:val="10"/>
-        </w:numPr>
-      </w:pPr>
-      <w:proofErr w:type="spellStart"/>
-      <w:r>
-        <w:t>Ect</w:t>
-      </w:r>
-      <w:proofErr w:type="spellEnd"/>
+        <w:t>Remove the old wall code and begin replacing it with the new wall code. Test a lot during this step to ensure nothing breaks.</w:t>
+      </w:r>
     </w:p>
     <w:p>
       <w:pPr>
@@ -1278,16 +1576,26 @@
         </w:numPr>
       </w:pPr>
       <w:r>
-        <w:t xml:space="preserve">THEN look at </w:t>
-      </w:r>
-      <w:proofErr w:type="spellStart"/>
-      <w:r>
-        <w:t>WorldObjects</w:t>
-      </w:r>
-      <w:proofErr w:type="spellEnd"/>
-      <w:r>
-        <w:t xml:space="preserve"> and getting them to work.</w:t>
-      </w:r>
+        <w:lastRenderedPageBreak/>
+        <w:t xml:space="preserve">Begin looking at the requirements for making a </w:t>
+      </w:r>
+      <w:proofErr w:type="spellStart"/>
+      <w:r>
+        <w:t>connectedWall</w:t>
+      </w:r>
+      <w:proofErr w:type="spellEnd"/>
+      <w:r>
+        <w:t xml:space="preserve"> object.</w:t>
+      </w:r>
+    </w:p>
+    <w:p>
+      <w:pPr>
+        <w:pStyle w:val="ListParagraph"/>
+        <w:numPr>
+          <w:ilvl w:val="2"/>
+          <w:numId w:val="11"/>
+        </w:numPr>
+      </w:pPr>
     </w:p>
     <w:p>
       <w:pPr>

</xml_diff>

<commit_message>
WorldObjects, Wall2s, WallConnecteds, RogueSpriteRenderers and more have been updated.
The Map Controller is no longer being used. It has been replaced by the WallController. The units and pathfinding code has been updatd to use the WallController and the Wall2 objects now.
RogueSpriteRenderers now have a default sprite to use in place of using null.
WallConnected objects have been implemented and now pick their sprite based on the number and positions of walls around themselves.
GameController now has a reference to a temporary inventory which can be used for putting WorldObjects into before Placing them (should probably make a MakeAndPlace function under WorldObject that immediately places the object into the world inventory).
</commit_message>
<xml_diff>
--- a/ToDoWord.docx
+++ b/ToDoWord.docx
@@ -3,7 +3,15 @@
 <w:document xmlns:wpc="http://schemas.microsoft.com/office/word/2010/wordprocessingCanvas" xmlns:cx="http://schemas.microsoft.com/office/drawing/2014/chartex" xmlns:cx1="http://schemas.microsoft.com/office/drawing/2015/9/8/chartex" xmlns:cx2="http://schemas.microsoft.com/office/drawing/2015/10/21/chartex" xmlns:cx3="http://schemas.microsoft.com/office/drawing/2016/5/9/chartex" xmlns:cx4="http://schemas.microsoft.com/office/drawing/2016/5/10/chartex" xmlns:cx5="http://schemas.microsoft.com/office/drawing/2016/5/11/chartex" xmlns:cx6="http://schemas.microsoft.com/office/drawing/2016/5/12/chartex" xmlns:cx7="http://schemas.microsoft.com/office/drawing/2016/5/13/chartex" xmlns:cx8="http://schemas.microsoft.com/office/drawing/2016/5/14/chartex" xmlns:mc="http://schemas.openxmlformats.org/markup-compatibility/2006" xmlns:aink="http://schemas.microsoft.com/office/drawing/2016/ink" xmlns:am3d="http://schemas.microsoft.com/office/drawing/2017/model3d" xmlns:o="urn:schemas-microsoft-com:office:office" xmlns:r="http://schemas.openxmlformats.org/officeDocument/2006/relationships" xmlns:m="http://schemas.openxmlformats.org/officeDocument/2006/math" xmlns:v="urn:schemas-microsoft-com:vml" xmlns:wp14="http://schemas.microsoft.com/office/word/2010/wordprocessingDrawing" xmlns:wp="http://schemas.openxmlformats.org/drawingml/2006/wordprocessingDrawing" xmlns:w10="urn:schemas-microsoft-com:office:word" xmlns:w="http://schemas.openxmlformats.org/wordprocessingml/2006/main" xmlns:w14="http://schemas.microsoft.com/office/word/2010/wordml" xmlns:w15="http://schemas.microsoft.com/office/word/2012/wordml" xmlns:w16cid="http://schemas.microsoft.com/office/word/2016/wordml/cid" xmlns:w16se="http://schemas.microsoft.com/office/word/2015/wordml/symex" xmlns:wpg="http://schemas.microsoft.com/office/word/2010/wordprocessingGroup" xmlns:wpi="http://schemas.microsoft.com/office/word/2010/wordprocessingInk" xmlns:wne="http://schemas.microsoft.com/office/word/2006/wordml" xmlns:wps="http://schemas.microsoft.com/office/word/2010/wordprocessingShape" mc:Ignorable="w14 w15 w16se w16cid wp14">
   <w:body>
     <w:p>
-      <w:r>
+      <w:pPr>
+        <w:rPr>
+          <w:b/>
+        </w:rPr>
+      </w:pPr>
+      <w:r>
+        <w:rPr>
+          <w:b/>
+        </w:rPr>
         <w:t>Equipment/Items:</w:t>
       </w:r>
     </w:p>
@@ -12,7 +20,7 @@
         <w:pStyle w:val="ListParagraph"/>
         <w:numPr>
           <w:ilvl w:val="0"/>
-          <w:numId w:val="2"/>
+          <w:numId w:val="16"/>
         </w:numPr>
       </w:pPr>
       <w:r>
@@ -24,7 +32,7 @@
         <w:pStyle w:val="ListParagraph"/>
         <w:numPr>
           <w:ilvl w:val="0"/>
-          <w:numId w:val="2"/>
+          <w:numId w:val="16"/>
         </w:numPr>
       </w:pPr>
       <w:r>
@@ -36,7 +44,7 @@
         <w:pStyle w:val="ListParagraph"/>
         <w:numPr>
           <w:ilvl w:val="0"/>
-          <w:numId w:val="2"/>
+          <w:numId w:val="16"/>
         </w:numPr>
       </w:pPr>
       <w:r>
@@ -48,17 +56,662 @@
         <w:pStyle w:val="ListParagraph"/>
         <w:numPr>
           <w:ilvl w:val="0"/>
-          <w:numId w:val="2"/>
+          <w:numId w:val="16"/>
         </w:numPr>
       </w:pPr>
       <w:r>
         <w:t>Make it so the dropping an item causes the item to enter the first available floor space.</w:t>
       </w:r>
     </w:p>
+    <w:p>
+      <w:pPr>
+        <w:pStyle w:val="ListParagraph"/>
+        <w:numPr>
+          <w:ilvl w:val="0"/>
+          <w:numId w:val="16"/>
+        </w:numPr>
+      </w:pPr>
+      <w:r>
+        <w:t>When items are stacked, the health of the resulting stack is the minimum of the 2 stacks.</w:t>
+      </w:r>
+    </w:p>
+    <w:p>
+      <w:pPr>
+        <w:pStyle w:val="ListParagraph"/>
+        <w:numPr>
+          <w:ilvl w:val="1"/>
+          <w:numId w:val="16"/>
+        </w:numPr>
+      </w:pPr>
+      <w:r>
+        <w:t>Keep in mind, the stack health represents the health of the item on top of the stack</w:t>
+      </w:r>
+    </w:p>
+    <w:p>
+      <w:pPr>
+        <w:pStyle w:val="ListParagraph"/>
+        <w:numPr>
+          <w:ilvl w:val="1"/>
+          <w:numId w:val="16"/>
+        </w:numPr>
+      </w:pPr>
+      <w:r>
+        <w:t xml:space="preserve">This can be used to “cheat” and repair items. This is fine </w:t>
+      </w:r>
+      <w:proofErr w:type="gramStart"/>
+      <w:r>
+        <w:t>as long as</w:t>
+      </w:r>
+      <w:proofErr w:type="gramEnd"/>
+      <w:r>
+        <w:t xml:space="preserve"> items where this really matters do not stack or if there is an easily accessible “free” repair interaction.</w:t>
+      </w:r>
+    </w:p>
+    <w:p>
+      <w:pPr>
+        <w:rPr>
+          <w:b/>
+        </w:rPr>
+      </w:pPr>
+      <w:r>
+        <w:rPr>
+          <w:b/>
+        </w:rPr>
+        <w:t>Text boxes:</w:t>
+      </w:r>
+    </w:p>
+    <w:p>
+      <w:pPr>
+        <w:pStyle w:val="ListParagraph"/>
+        <w:numPr>
+          <w:ilvl w:val="0"/>
+          <w:numId w:val="15"/>
+        </w:numPr>
+      </w:pPr>
+      <w:r>
+        <w:t>Make wrapping setting that toggles forced wrapping or no wrapping (in the event there are no spaces on the current line)</w:t>
+      </w:r>
+    </w:p>
+    <w:p>
+      <w:pPr>
+        <w:rPr>
+          <w:b/>
+        </w:rPr>
+      </w:pPr>
+      <w:r>
+        <w:rPr>
+          <w:b/>
+        </w:rPr>
+        <w:t>Units:</w:t>
+      </w:r>
+    </w:p>
+    <w:p>
+      <w:pPr>
+        <w:pStyle w:val="ListParagraph"/>
+        <w:numPr>
+          <w:ilvl w:val="0"/>
+          <w:numId w:val="14"/>
+        </w:numPr>
+      </w:pPr>
+      <w:r>
+        <w:t xml:space="preserve">Make a gold </w:t>
+      </w:r>
+      <w:proofErr w:type="spellStart"/>
+      <w:r>
+        <w:t>djikstra</w:t>
+      </w:r>
+      <w:proofErr w:type="spellEnd"/>
+      <w:r>
+        <w:t xml:space="preserve"> map and give units a greed value that determines how badly they want to get gold. </w:t>
+      </w:r>
+    </w:p>
+    <w:p>
+      <w:pPr>
+        <w:pStyle w:val="ListParagraph"/>
+        <w:numPr>
+          <w:ilvl w:val="0"/>
+          <w:numId w:val="14"/>
+        </w:numPr>
+      </w:pPr>
+      <w:r>
+        <w:t>More unit features like ranged attacks and easier spawning.</w:t>
+      </w:r>
+    </w:p>
+    <w:p>
+      <w:pPr>
+        <w:pStyle w:val="ListParagraph"/>
+        <w:numPr>
+          <w:ilvl w:val="0"/>
+          <w:numId w:val="14"/>
+        </w:numPr>
+      </w:pPr>
+      <w:r>
+        <w:t>Teams</w:t>
+      </w:r>
+    </w:p>
+    <w:p>
+      <w:pPr>
+        <w:pStyle w:val="ListParagraph"/>
+        <w:numPr>
+          <w:ilvl w:val="0"/>
+          <w:numId w:val="14"/>
+        </w:numPr>
+      </w:pPr>
+      <w:r>
+        <w:t xml:space="preserve">new variable "Unit </w:t>
+      </w:r>
+      <w:proofErr w:type="spellStart"/>
+      <w:r>
+        <w:t>attackTarget</w:t>
+      </w:r>
+      <w:proofErr w:type="spellEnd"/>
+      <w:r>
+        <w:t>" that holds who we currently want to attack</w:t>
+      </w:r>
+    </w:p>
+    <w:p>
+      <w:pPr>
+        <w:rPr>
+          <w:b/>
+        </w:rPr>
+      </w:pPr>
+      <w:r>
+        <w:rPr>
+          <w:b/>
+        </w:rPr>
+        <w:t xml:space="preserve">Level </w:t>
+      </w:r>
+      <w:r>
+        <w:rPr>
+          <w:b/>
+        </w:rPr>
+        <w:t>G</w:t>
+      </w:r>
+      <w:r>
+        <w:rPr>
+          <w:b/>
+        </w:rPr>
+        <w:t>eneration</w:t>
+      </w:r>
+      <w:r>
+        <w:rPr>
+          <w:b/>
+        </w:rPr>
+        <w:t>:</w:t>
+      </w:r>
+    </w:p>
+    <w:p>
+      <w:pPr>
+        <w:pStyle w:val="ListParagraph"/>
+        <w:numPr>
+          <w:ilvl w:val="0"/>
+          <w:numId w:val="13"/>
+        </w:numPr>
+        <w:rPr>
+          <w:b/>
+        </w:rPr>
+      </w:pPr>
+      <w:r>
+        <w:t xml:space="preserve">more dungeon tiles: doors, pits, lava, water, </w:t>
+      </w:r>
+      <w:proofErr w:type="gramStart"/>
+      <w:r>
+        <w:t>drawbridge?,</w:t>
+      </w:r>
+      <w:proofErr w:type="gramEnd"/>
+      <w:r>
+        <w:t xml:space="preserve"> </w:t>
+      </w:r>
+      <w:proofErr w:type="spellStart"/>
+      <w:r>
+        <w:t>ect</w:t>
+      </w:r>
+      <w:proofErr w:type="spellEnd"/>
+      <w:r>
+        <w:t>.</w:t>
+      </w:r>
+    </w:p>
+    <w:p>
+      <w:pPr>
+        <w:pStyle w:val="ListParagraph"/>
+        <w:numPr>
+          <w:ilvl w:val="0"/>
+          <w:numId w:val="13"/>
+        </w:numPr>
+      </w:pPr>
+      <w:r>
+        <w:t>Make random gorges across the map during generation. If they block the player, they always have the option to jump in.</w:t>
+      </w:r>
+    </w:p>
+    <w:p>
+      <w:pPr>
+        <w:pStyle w:val="ListParagraph"/>
+        <w:numPr>
+          <w:ilvl w:val="0"/>
+          <w:numId w:val="13"/>
+        </w:numPr>
+      </w:pPr>
+      <w:r>
+        <w:t>Make bridges across gorges in some themes EX. in a crypt there may be a bridge but in a cavern there wouldn't be.</w:t>
+      </w:r>
+    </w:p>
+    <w:p>
+      <w:pPr>
+        <w:pStyle w:val="ListParagraph"/>
+        <w:numPr>
+          <w:ilvl w:val="0"/>
+          <w:numId w:val="13"/>
+        </w:numPr>
+      </w:pPr>
+      <w:r>
+        <w:t xml:space="preserve">The 2 repos I have starred on </w:t>
+      </w:r>
+      <w:proofErr w:type="spellStart"/>
+      <w:r>
+        <w:t>github</w:t>
+      </w:r>
+      <w:proofErr w:type="spellEnd"/>
+      <w:r>
+        <w:t xml:space="preserve"> have a lot of good information</w:t>
+      </w:r>
+    </w:p>
+    <w:p>
+      <w:pPr>
+        <w:pStyle w:val="ListParagraph"/>
+        <w:numPr>
+          <w:ilvl w:val="0"/>
+          <w:numId w:val="13"/>
+        </w:numPr>
+      </w:pPr>
+      <w:hyperlink r:id="rId5" w:history="1">
+        <w:r>
+          <w:rPr>
+            <w:rStyle w:val="Hyperlink"/>
+          </w:rPr>
+          <w:t>https://www.gridsagegames.com/blog/2014/06/procedural-map-generation/</w:t>
+        </w:r>
+      </w:hyperlink>
+    </w:p>
+    <w:p>
+      <w:pPr>
+        <w:ind w:left="45"/>
+        <w:rPr>
+          <w:b/>
+        </w:rPr>
+      </w:pPr>
+      <w:r>
+        <w:rPr>
+          <w:b/>
+        </w:rPr>
+        <w:t>Coatings</w:t>
+      </w:r>
+      <w:r>
+        <w:rPr>
+          <w:b/>
+        </w:rPr>
+        <w:t>:</w:t>
+      </w:r>
+    </w:p>
+    <w:p>
+      <w:pPr>
+        <w:pStyle w:val="ListParagraph"/>
+        <w:numPr>
+          <w:ilvl w:val="0"/>
+          <w:numId w:val="12"/>
+        </w:numPr>
+      </w:pPr>
+      <w:proofErr w:type="spellStart"/>
+      <w:r>
+        <w:t>RoguelikeObjects</w:t>
+      </w:r>
+      <w:proofErr w:type="spellEnd"/>
+      <w:r>
+        <w:t xml:space="preserve"> have a </w:t>
+      </w:r>
+      <w:proofErr w:type="spellStart"/>
+      <w:r>
+        <w:t>CoatingEnum</w:t>
+      </w:r>
+      <w:proofErr w:type="spellEnd"/>
+      <w:r>
+        <w:t xml:space="preserve"> with the following possible values:</w:t>
+      </w:r>
+    </w:p>
+    <w:p>
+      <w:pPr>
+        <w:pStyle w:val="ListParagraph"/>
+        <w:numPr>
+          <w:ilvl w:val="1"/>
+          <w:numId w:val="12"/>
+        </w:numPr>
+      </w:pPr>
+      <w:r>
+        <w:t>Bloody</w:t>
+      </w:r>
+    </w:p>
+    <w:p>
+      <w:pPr>
+        <w:pStyle w:val="ListParagraph"/>
+        <w:numPr>
+          <w:ilvl w:val="1"/>
+          <w:numId w:val="12"/>
+        </w:numPr>
+      </w:pPr>
+      <w:r>
+        <w:t>Oily</w:t>
+      </w:r>
+    </w:p>
+    <w:p>
+      <w:pPr>
+        <w:pStyle w:val="ListParagraph"/>
+        <w:numPr>
+          <w:ilvl w:val="1"/>
+          <w:numId w:val="12"/>
+        </w:numPr>
+      </w:pPr>
+      <w:r>
+        <w:t>Wet</w:t>
+      </w:r>
+    </w:p>
+    <w:p>
+      <w:pPr>
+        <w:pStyle w:val="ListParagraph"/>
+        <w:numPr>
+          <w:ilvl w:val="1"/>
+          <w:numId w:val="12"/>
+        </w:numPr>
+      </w:pPr>
+      <w:r>
+        <w:t>Poisoned</w:t>
+      </w:r>
+    </w:p>
+    <w:p>
+      <w:pPr>
+        <w:pStyle w:val="ListParagraph"/>
+        <w:numPr>
+          <w:ilvl w:val="0"/>
+          <w:numId w:val="12"/>
+        </w:numPr>
+      </w:pPr>
+      <w:r>
+        <w:t xml:space="preserve">An int </w:t>
+      </w:r>
+      <w:proofErr w:type="spellStart"/>
+      <w:r>
+        <w:t>CoatingAmount</w:t>
+      </w:r>
+      <w:proofErr w:type="spellEnd"/>
+      <w:r>
+        <w:t xml:space="preserve"> indicates how saturated the object is with the coating.</w:t>
+      </w:r>
+    </w:p>
+    <w:p>
+      <w:pPr>
+        <w:pStyle w:val="ListParagraph"/>
+        <w:numPr>
+          <w:ilvl w:val="0"/>
+          <w:numId w:val="12"/>
+        </w:numPr>
+      </w:pPr>
+      <w:r>
+        <w:t>An object can only have one coating at a time.</w:t>
+      </w:r>
+    </w:p>
+    <w:p>
+      <w:pPr>
+        <w:pStyle w:val="ListParagraph"/>
+        <w:numPr>
+          <w:ilvl w:val="0"/>
+          <w:numId w:val="12"/>
+        </w:numPr>
+      </w:pPr>
+      <w:r>
+        <w:t xml:space="preserve">A </w:t>
+      </w:r>
+      <w:proofErr w:type="gramStart"/>
+      <w:r>
+        <w:t>Clean(</w:t>
+      </w:r>
+      <w:proofErr w:type="gramEnd"/>
+      <w:r>
+        <w:t>) function will remove all coating from an object. Player can automatically do this to any object.</w:t>
+      </w:r>
+    </w:p>
+    <w:p>
+      <w:pPr>
+        <w:pStyle w:val="ListParagraph"/>
+        <w:numPr>
+          <w:ilvl w:val="0"/>
+          <w:numId w:val="12"/>
+        </w:numPr>
+      </w:pPr>
+      <w:r>
+        <w:lastRenderedPageBreak/>
+        <w:t xml:space="preserve">An object that is coated in oil will catch on fire even if it is not flammable. An oily object is immediately engulfed in flames when lit (instead of starting slightly </w:t>
+      </w:r>
+      <w:proofErr w:type="spellStart"/>
+      <w:r>
+        <w:t>onFire</w:t>
+      </w:r>
+      <w:proofErr w:type="spellEnd"/>
+      <w:r>
+        <w:t xml:space="preserve">). Every fire tick, the </w:t>
+      </w:r>
+      <w:proofErr w:type="spellStart"/>
+      <w:r>
+        <w:t>CoatingAmount</w:t>
+      </w:r>
+      <w:proofErr w:type="spellEnd"/>
+      <w:r>
+        <w:t xml:space="preserve"> of the oil is reduced by 1 to represent the oil burning off.</w:t>
+      </w:r>
+    </w:p>
+    <w:p>
+      <w:pPr>
+        <w:pStyle w:val="ListParagraph"/>
+        <w:numPr>
+          <w:ilvl w:val="0"/>
+          <w:numId w:val="12"/>
+        </w:numPr>
+      </w:pPr>
+      <w:r>
+        <w:t>Objects can only be stacked if they have the same Coating type.</w:t>
+      </w:r>
+    </w:p>
+    <w:p>
+      <w:pPr>
+        <w:pStyle w:val="ListParagraph"/>
+        <w:numPr>
+          <w:ilvl w:val="1"/>
+          <w:numId w:val="12"/>
+        </w:numPr>
+      </w:pPr>
+      <w:r>
+        <w:t xml:space="preserve">When stacks are combine, the new </w:t>
+      </w:r>
+      <w:proofErr w:type="spellStart"/>
+      <w:r>
+        <w:t>CoatingAmount</w:t>
+      </w:r>
+      <w:proofErr w:type="spellEnd"/>
+      <w:r>
+        <w:t xml:space="preserve"> = </w:t>
+      </w:r>
+      <w:r>
+        <w:br/>
+      </w:r>
+      <w:proofErr w:type="gramStart"/>
+      <w:r>
+        <w:t>floor( (</w:t>
+      </w:r>
+      <w:proofErr w:type="gramEnd"/>
+      <w:r>
+        <w:t xml:space="preserve">stacksize1 * coatAmt1) + </w:t>
+      </w:r>
+      <w:r>
+        <w:t>(stacksize</w:t>
+      </w:r>
+      <w:r>
+        <w:t>2</w:t>
+      </w:r>
+      <w:r>
+        <w:t xml:space="preserve"> * coatAmt</w:t>
+      </w:r>
+      <w:r>
+        <w:t>2</w:t>
+      </w:r>
+      <w:r>
+        <w:t>)</w:t>
+      </w:r>
+      <w:r>
+        <w:t xml:space="preserve"> / </w:t>
+      </w:r>
+      <w:r>
+        <w:t xml:space="preserve">(stacksize1 </w:t>
+      </w:r>
+      <w:r>
+        <w:t>+ stacksize2</w:t>
+      </w:r>
+      <w:r>
+        <w:t>)</w:t>
+      </w:r>
+      <w:r>
+        <w:t xml:space="preserve"> )</w:t>
+      </w:r>
+    </w:p>
+    <w:p>
+      <w:pPr>
+        <w:rPr>
+          <w:b/>
+        </w:rPr>
+      </w:pPr>
+      <w:r>
+        <w:rPr>
+          <w:b/>
+        </w:rPr>
+        <w:t>Fire</w:t>
+      </w:r>
+      <w:r>
+        <w:rPr>
+          <w:b/>
+        </w:rPr>
+        <w:t>:</w:t>
+      </w:r>
+    </w:p>
+    <w:p>
+      <w:pPr>
+        <w:pStyle w:val="ListParagraph"/>
+        <w:numPr>
+          <w:ilvl w:val="0"/>
+          <w:numId w:val="17"/>
+        </w:numPr>
+        <w:rPr>
+          <w:b/>
+        </w:rPr>
+      </w:pPr>
+      <w:r>
+        <w:t>Items that are on fire will not automatically stack when picked up. They can be manually stacked on a nonburning stack though.</w:t>
+      </w:r>
+    </w:p>
+    <w:p>
+      <w:pPr>
+        <w:pStyle w:val="ListParagraph"/>
+        <w:numPr>
+          <w:ilvl w:val="1"/>
+          <w:numId w:val="17"/>
+        </w:numPr>
+        <w:rPr>
+          <w:b/>
+        </w:rPr>
+      </w:pPr>
+      <w:r>
+        <w:t>When stacks are manually combined:</w:t>
+      </w:r>
+      <w:r>
+        <w:br/>
+      </w:r>
+      <w:proofErr w:type="gramStart"/>
+      <w:r>
+        <w:rPr>
+          <w:sz w:val="20"/>
+        </w:rPr>
+        <w:t>Max( 1</w:t>
+      </w:r>
+      <w:proofErr w:type="gramEnd"/>
+      <w:r>
+        <w:rPr>
+          <w:sz w:val="20"/>
+        </w:rPr>
+        <w:t xml:space="preserve">, </w:t>
+      </w:r>
+      <w:r>
+        <w:rPr>
+          <w:sz w:val="20"/>
+        </w:rPr>
+        <w:t xml:space="preserve">floor( (stacksize1 * </w:t>
+      </w:r>
+      <w:r>
+        <w:rPr>
+          <w:sz w:val="20"/>
+        </w:rPr>
+        <w:t>fireAmt1</w:t>
+      </w:r>
+      <w:r>
+        <w:rPr>
+          <w:sz w:val="20"/>
+        </w:rPr>
+        <w:t>) + (stacksize2 * fireAmt2) / (stacksize1 + stacksize2) )</w:t>
+      </w:r>
+      <w:r>
+        <w:rPr>
+          <w:sz w:val="20"/>
+        </w:rPr>
+        <w:t xml:space="preserve"> )</w:t>
+      </w:r>
+    </w:p>
+    <w:p>
+      <w:pPr>
+        <w:rPr>
+          <w:b/>
+        </w:rPr>
+      </w:pPr>
+      <w:r>
+        <w:rPr>
+          <w:b/>
+        </w:rPr>
+        <w:t>Walls:</w:t>
+      </w:r>
+    </w:p>
+    <w:p>
+      <w:pPr>
+        <w:pStyle w:val="ListParagraph"/>
+        <w:numPr>
+          <w:ilvl w:val="0"/>
+          <w:numId w:val="17"/>
+        </w:numPr>
+      </w:pPr>
+      <w:r>
+        <w:t>Give walls a moveable tag that allows them to be moved around by players, by explosions?</w:t>
+      </w:r>
+    </w:p>
     <w:p/>
     <w:p>
-      <w:r>
-        <w:t>Text boxes:</w:t>
+      <w:pPr>
+        <w:rPr>
+          <w:b/>
+        </w:rPr>
+      </w:pPr>
+      <w:r>
+        <w:rPr>
+          <w:b/>
+        </w:rPr>
+        <w:t>QOL</w:t>
+      </w:r>
+      <w:r>
+        <w:rPr>
+          <w:b/>
+        </w:rPr>
+        <w:t>:</w:t>
       </w:r>
     </w:p>
     <w:p>
@@ -66,266 +719,18 @@
         <w:pStyle w:val="ListParagraph"/>
         <w:numPr>
           <w:ilvl w:val="0"/>
-          <w:numId w:val="2"/>
-        </w:numPr>
-      </w:pPr>
-      <w:r>
-        <w:t>Generalize the text boxes</w:t>
-      </w:r>
-    </w:p>
-    <w:p>
-      <w:pPr>
-        <w:pStyle w:val="ListParagraph"/>
-        <w:numPr>
-          <w:ilvl w:val="0"/>
-          <w:numId w:val="2"/>
-        </w:numPr>
-      </w:pPr>
-      <w:r>
-        <w:t>Make wrapping setting that toggles forced wrapping or no wrapping (in the event there are no spaces on the current line)</w:t>
-      </w:r>
-    </w:p>
-    <w:p/>
-    <w:p>
-      <w:r>
-        <w:t>Units:</w:t>
-      </w:r>
-    </w:p>
-    <w:p>
-      <w:pPr>
-        <w:pStyle w:val="ListParagraph"/>
-        <w:numPr>
-          <w:ilvl w:val="0"/>
-          <w:numId w:val="2"/>
-        </w:numPr>
-      </w:pPr>
-      <w:r>
-        <w:t xml:space="preserve">Make a gold </w:t>
-      </w:r>
-      <w:proofErr w:type="spellStart"/>
-      <w:r>
-        <w:t>djikstra</w:t>
-      </w:r>
-      <w:proofErr w:type="spellEnd"/>
-      <w:r>
-        <w:t xml:space="preserve"> map and give units a greed value that determines how badly they want to get gold. </w:t>
-      </w:r>
-    </w:p>
-    <w:p>
-      <w:pPr>
-        <w:pStyle w:val="ListParagraph"/>
-        <w:numPr>
-          <w:ilvl w:val="0"/>
-          <w:numId w:val="2"/>
-        </w:numPr>
-      </w:pPr>
-      <w:r>
-        <w:t>More unit features like ranged attacks and easier spawning.</w:t>
-      </w:r>
-    </w:p>
-    <w:p>
-      <w:pPr>
-        <w:pStyle w:val="ListParagraph"/>
-        <w:numPr>
-          <w:ilvl w:val="0"/>
-          <w:numId w:val="2"/>
-        </w:numPr>
-      </w:pPr>
-      <w:r>
-        <w:t>Teams</w:t>
-      </w:r>
-    </w:p>
-    <w:p>
-      <w:pPr>
-        <w:pStyle w:val="ListParagraph"/>
-        <w:numPr>
-          <w:ilvl w:val="0"/>
-          <w:numId w:val="2"/>
-        </w:numPr>
-      </w:pPr>
-      <w:r>
-        <w:t xml:space="preserve">new variable "Unit </w:t>
-      </w:r>
-      <w:proofErr w:type="spellStart"/>
-      <w:r>
-        <w:t>attackTarget</w:t>
-      </w:r>
-      <w:proofErr w:type="spellEnd"/>
-      <w:r>
-        <w:t>" that holds who we currently want to attack</w:t>
-      </w:r>
-    </w:p>
-    <w:p/>
-    <w:p>
-      <w:r>
-        <w:t xml:space="preserve">Level </w:t>
-      </w:r>
-      <w:r>
-        <w:t>G</w:t>
-      </w:r>
-      <w:r>
-        <w:t>eneration</w:t>
-      </w:r>
-      <w:r>
-        <w:t>:</w:t>
-      </w:r>
-    </w:p>
-    <w:p>
-      <w:pPr>
-        <w:pStyle w:val="ListParagraph"/>
-        <w:numPr>
-          <w:ilvl w:val="0"/>
-          <w:numId w:val="2"/>
-        </w:numPr>
-      </w:pPr>
-      <w:r>
-        <w:t xml:space="preserve">more dungeon tiles: doors, pits, lava, water, </w:t>
+          <w:numId w:val="20"/>
+        </w:numPr>
+      </w:pPr>
+      <w:r>
+        <w:t xml:space="preserve">everything has </w:t>
       </w:r>
       <w:proofErr w:type="gramStart"/>
       <w:r>
-        <w:t>drawbridge?,</w:t>
+        <w:t>interacts</w:t>
       </w:r>
       <w:proofErr w:type="gramEnd"/>
       <w:r>
-        <w:t xml:space="preserve"> </w:t>
-      </w:r>
-      <w:proofErr w:type="spellStart"/>
-      <w:r>
-        <w:t>ect</w:t>
-      </w:r>
-      <w:proofErr w:type="spellEnd"/>
-      <w:r>
-        <w:t>.</w:t>
-      </w:r>
-    </w:p>
-    <w:p>
-      <w:pPr>
-        <w:pStyle w:val="ListParagraph"/>
-        <w:numPr>
-          <w:ilvl w:val="0"/>
-          <w:numId w:val="2"/>
-        </w:numPr>
-      </w:pPr>
-      <w:r>
-        <w:t>Better, smarter units, ranged attacks.</w:t>
-      </w:r>
-    </w:p>
-    <w:p>
-      <w:pPr>
-        <w:pStyle w:val="ListParagraph"/>
-        <w:numPr>
-          <w:ilvl w:val="0"/>
-          <w:numId w:val="2"/>
-        </w:numPr>
-      </w:pPr>
-      <w:r>
-        <w:t>Wall Variant: Chest</w:t>
-      </w:r>
-    </w:p>
-    <w:p>
-      <w:r>
-        <w:t xml:space="preserve"> Level Gen</w:t>
-      </w:r>
-    </w:p>
-    <w:p>
-      <w:pPr>
-        <w:pStyle w:val="ListParagraph"/>
-        <w:numPr>
-          <w:ilvl w:val="0"/>
-          <w:numId w:val="2"/>
-        </w:numPr>
-      </w:pPr>
-      <w:r>
-        <w:t>Make random gorges across the map during generation. If they block the player, they always have the option to jump in.</w:t>
-      </w:r>
-    </w:p>
-    <w:p>
-      <w:pPr>
-        <w:pStyle w:val="ListParagraph"/>
-        <w:numPr>
-          <w:ilvl w:val="0"/>
-          <w:numId w:val="2"/>
-        </w:numPr>
-      </w:pPr>
-      <w:r>
-        <w:t>Make bridges across gorges in some themes EX. in a crypt there may be a bridge but in a cavern there wouldn't be.</w:t>
-      </w:r>
-    </w:p>
-    <w:p/>
-    <w:p>
-      <w:r>
-        <w:t>Walls:</w:t>
-      </w:r>
-    </w:p>
-    <w:p>
-      <w:pPr>
-        <w:pStyle w:val="ListParagraph"/>
-        <w:numPr>
-          <w:ilvl w:val="0"/>
-          <w:numId w:val="2"/>
-        </w:numPr>
-        <w:rPr>
-          <w:strike/>
-        </w:rPr>
-      </w:pPr>
-      <w:r>
-        <w:rPr>
-          <w:strike/>
-        </w:rPr>
-        <w:t>Make the solid flag influence pathfinding</w:t>
-      </w:r>
-      <w:r>
-        <w:rPr>
-          <w:strike/>
-        </w:rPr>
-        <w:t xml:space="preserve"> (used on doors for example).</w:t>
-      </w:r>
-    </w:p>
-    <w:p>
-      <w:pPr>
-        <w:pStyle w:val="ListParagraph"/>
-        <w:numPr>
-          <w:ilvl w:val="0"/>
-          <w:numId w:val="2"/>
-        </w:numPr>
-      </w:pPr>
-    </w:p>
-    <w:p>
-      <w:pPr>
-        <w:pStyle w:val="ListParagraph"/>
-        <w:numPr>
-          <w:ilvl w:val="0"/>
-          <w:numId w:val="2"/>
-        </w:numPr>
-      </w:pPr>
-      <w:r>
-        <w:t>Give walls a moveable tag that allows them to be moved around by players, by explosions?</w:t>
-      </w:r>
-    </w:p>
-    <w:p/>
-    <w:p>
-      <w:r>
-        <w:t>QOL</w:t>
-      </w:r>
-    </w:p>
-    <w:p>
-      <w:pPr>
-        <w:pStyle w:val="ListParagraph"/>
-        <w:numPr>
-          <w:ilvl w:val="0"/>
-          <w:numId w:val="2"/>
-        </w:numPr>
-      </w:pPr>
-      <w:r>
-        <w:lastRenderedPageBreak/>
-        <w:t xml:space="preserve">everything has </w:t>
-      </w:r>
-      <w:proofErr w:type="gramStart"/>
-      <w:r>
-        <w:t>interacts</w:t>
-      </w:r>
-      <w:proofErr w:type="gramEnd"/>
-      <w:r>
         <w:t xml:space="preserve"> which are functions that can be called and have string names associated with them.</w:t>
       </w:r>
     </w:p>
@@ -334,7 +739,7 @@
         <w:pStyle w:val="ListParagraph"/>
         <w:numPr>
           <w:ilvl w:val="1"/>
-          <w:numId w:val="2"/>
+          <w:numId w:val="20"/>
         </w:numPr>
       </w:pPr>
       <w:r>
@@ -346,7 +751,7 @@
         <w:pStyle w:val="ListParagraph"/>
         <w:numPr>
           <w:ilvl w:val="1"/>
-          <w:numId w:val="2"/>
+          <w:numId w:val="20"/>
         </w:numPr>
       </w:pPr>
       <w:r>
@@ -358,7 +763,7 @@
         <w:pStyle w:val="ListParagraph"/>
         <w:numPr>
           <w:ilvl w:val="1"/>
-          <w:numId w:val="2"/>
+          <w:numId w:val="20"/>
         </w:numPr>
       </w:pPr>
       <w:r>
@@ -370,95 +775,11 @@
         <w:pStyle w:val="ListParagraph"/>
         <w:numPr>
           <w:ilvl w:val="1"/>
-          <w:numId w:val="2"/>
+          <w:numId w:val="20"/>
         </w:numPr>
       </w:pPr>
       <w:r>
         <w:t>the first interact may change depending on certain variables. For example, having a key may switch the first interact to be unlock and the second to be open</w:t>
-      </w:r>
-    </w:p>
-    <w:p>
-      <w:pPr>
-        <w:pStyle w:val="ListParagraph"/>
-        <w:numPr>
-          <w:ilvl w:val="0"/>
-          <w:numId w:val="2"/>
-        </w:numPr>
-      </w:pPr>
-      <w:r>
-        <w:t xml:space="preserve">make a base class that everything inherits from (basically extend </w:t>
-      </w:r>
-      <w:proofErr w:type="spellStart"/>
-      <w:r>
-        <w:t>monobehavior</w:t>
-      </w:r>
-      <w:proofErr w:type="spellEnd"/>
-      <w:r>
-        <w:t>)</w:t>
-      </w:r>
-    </w:p>
-    <w:p>
-      <w:pPr>
-        <w:pStyle w:val="ListParagraph"/>
-        <w:numPr>
-          <w:ilvl w:val="1"/>
-          <w:numId w:val="2"/>
-        </w:numPr>
-      </w:pPr>
-      <w:r>
-        <w:t xml:space="preserve">Includes things that everything has like a name, description, </w:t>
-      </w:r>
-      <w:proofErr w:type="spellStart"/>
-      <w:r>
-        <w:t>ect</w:t>
-      </w:r>
-      <w:proofErr w:type="spellEnd"/>
-      <w:r>
-        <w:t>.</w:t>
-      </w:r>
-    </w:p>
-    <w:p>
-      <w:pPr>
-        <w:pStyle w:val="ListParagraph"/>
-        <w:numPr>
-          <w:ilvl w:val="1"/>
-          <w:numId w:val="2"/>
-        </w:numPr>
-      </w:pPr>
-      <w:r>
-        <w:t xml:space="preserve">Will be very useful in the </w:t>
-      </w:r>
-      <w:proofErr w:type="spellStart"/>
-      <w:r>
-        <w:t>longrun</w:t>
-      </w:r>
-      <w:proofErr w:type="spellEnd"/>
-      <w:r>
-        <w:t>.</w:t>
-      </w:r>
-    </w:p>
-    <w:p>
-      <w:pPr>
-        <w:pStyle w:val="ListParagraph"/>
-        <w:numPr>
-          <w:ilvl w:val="1"/>
-          <w:numId w:val="2"/>
-        </w:numPr>
-      </w:pPr>
-      <w:r>
-        <w:t>MAKE CREATE AND DESTROY FUNCTIONS FOR EVERYTHING!!! &lt;- Make it part of the master class???</w:t>
-      </w:r>
-    </w:p>
-    <w:p>
-      <w:pPr>
-        <w:pStyle w:val="ListParagraph"/>
-        <w:numPr>
-          <w:ilvl w:val="2"/>
-          <w:numId w:val="2"/>
-        </w:numPr>
-      </w:pPr>
-      <w:r>
-        <w:t>Create an abstract function in the master class that must be implemented by the child classes.</w:t>
       </w:r>
       <w:r>
         <w:br/>
@@ -742,6 +1063,7 @@
         <w:rPr>
           <w:strike/>
         </w:rPr>
+        <w:lastRenderedPageBreak/>
         <w:t xml:space="preserve">Popup Class – extends the functionality of a </w:t>
       </w:r>
       <w:proofErr w:type="spellStart"/>
@@ -924,7 +1246,6 @@
         </w:numPr>
       </w:pPr>
       <w:r>
-        <w:lastRenderedPageBreak/>
         <w:t>Take another look at the entry animations to ensure that the timing is not suffering from some rounding error.</w:t>
       </w:r>
       <w:r>
@@ -1433,6 +1754,7 @@
         <w:rPr>
           <w:strike/>
         </w:rPr>
+        <w:lastRenderedPageBreak/>
         <w:t xml:space="preserve">Create the </w:t>
       </w:r>
       <w:proofErr w:type="spellStart"/>
@@ -1528,12 +1850,12 @@
           <w:numId w:val="11"/>
         </w:numPr>
         <w:rPr>
-          <w:highlight w:val="green"/>
-        </w:rPr>
-      </w:pPr>
-      <w:r>
-        <w:rPr>
-          <w:highlight w:val="green"/>
+          <w:strike/>
+        </w:rPr>
+      </w:pPr>
+      <w:r>
+        <w:rPr>
+          <w:strike/>
         </w:rPr>
         <w:t>Update the class diagram with the new wall stuff. Update the new code with comments.</w:t>
       </w:r>
@@ -1545,15 +1867,98 @@
           <w:ilvl w:val="2"/>
           <w:numId w:val="11"/>
         </w:numPr>
-      </w:pPr>
-      <w:r>
+        <w:rPr>
+          <w:strike/>
+        </w:rPr>
+      </w:pPr>
+      <w:r>
+        <w:rPr>
+          <w:strike/>
+        </w:rPr>
         <w:t>Remove the old Character Containers</w:t>
       </w:r>
       <w:r>
+        <w:rPr>
+          <w:strike/>
+        </w:rPr>
         <w:t>.</w:t>
+      </w:r>
+    </w:p>
+    <w:p>
+      <w:pPr>
+        <w:pStyle w:val="ListParagraph"/>
+        <w:numPr>
+          <w:ilvl w:val="2"/>
+          <w:numId w:val="11"/>
+        </w:numPr>
+        <w:rPr>
+          <w:strike/>
+        </w:rPr>
+      </w:pPr>
+      <w:r>
+        <w:rPr>
+          <w:strike/>
+        </w:rPr>
+        <w:t>Remove the old wall code and begin replacing it with the new wall code. Test a lot during this step to ensure nothing breaks.</w:t>
+      </w:r>
+    </w:p>
+    <w:p>
+      <w:pPr>
+        <w:pStyle w:val="ListParagraph"/>
+        <w:numPr>
+          <w:ilvl w:val="2"/>
+          <w:numId w:val="11"/>
+        </w:numPr>
+        <w:rPr>
+          <w:strike/>
+        </w:rPr>
+      </w:pPr>
+      <w:r>
+        <w:rPr>
+          <w:strike/>
+        </w:rPr>
+        <w:t xml:space="preserve">Begin looking at the requirements for making a </w:t>
+      </w:r>
+      <w:proofErr w:type="spellStart"/>
+      <w:r>
+        <w:rPr>
+          <w:strike/>
+        </w:rPr>
+        <w:t>connectedWall</w:t>
+      </w:r>
+      <w:proofErr w:type="spellEnd"/>
+      <w:r>
+        <w:rPr>
+          <w:strike/>
+        </w:rPr>
+        <w:t xml:space="preserve"> object.</w:t>
+      </w:r>
+    </w:p>
+    <w:p>
+      <w:pPr>
+        <w:pStyle w:val="ListParagraph"/>
+        <w:numPr>
+          <w:ilvl w:val="2"/>
+          <w:numId w:val="11"/>
+        </w:numPr>
+        <w:rPr>
+          <w:highlight w:val="green"/>
+        </w:rPr>
+      </w:pPr>
+      <w:r>
+        <w:rPr>
+          <w:highlight w:val="green"/>
+        </w:rPr>
+        <w:t>Go back and ensure the cla</w:t>
       </w:r>
       <w:bookmarkStart w:id="0" w:name="_GoBack"/>
       <w:bookmarkEnd w:id="0"/>
+      <w:r>
+        <w:rPr>
+          <w:highlight w:val="green"/>
+        </w:rPr>
+        <w:t>ss diagram is up to date.</w:t>
+      </w:r>
     </w:p>
     <w:p>
       <w:pPr>
@@ -1562,40 +1967,16 @@
           <w:ilvl w:val="2"/>
           <w:numId w:val="11"/>
         </w:numPr>
-      </w:pPr>
-      <w:r>
-        <w:t>Remove the old wall code and begin replacing it with the new wall code. Test a lot during this step to ensure nothing breaks.</w:t>
-      </w:r>
-    </w:p>
-    <w:p>
-      <w:pPr>
-        <w:pStyle w:val="ListParagraph"/>
-        <w:numPr>
-          <w:ilvl w:val="2"/>
-          <w:numId w:val="11"/>
-        </w:numPr>
-      </w:pPr>
-      <w:r>
-        <w:lastRenderedPageBreak/>
-        <w:t xml:space="preserve">Begin looking at the requirements for making a </w:t>
-      </w:r>
-      <w:proofErr w:type="spellStart"/>
-      <w:r>
-        <w:t>connectedWall</w:t>
-      </w:r>
-      <w:proofErr w:type="spellEnd"/>
-      <w:r>
-        <w:t xml:space="preserve"> object.</w:t>
-      </w:r>
-    </w:p>
-    <w:p>
-      <w:pPr>
-        <w:pStyle w:val="ListParagraph"/>
-        <w:numPr>
-          <w:ilvl w:val="2"/>
-          <w:numId w:val="11"/>
-        </w:numPr>
-      </w:pPr>
+        <w:rPr>
+          <w:highlight w:val="green"/>
+        </w:rPr>
+      </w:pPr>
+      <w:r>
+        <w:rPr>
+          <w:highlight w:val="green"/>
+        </w:rPr>
+        <w:t>Add a way to quickly place and destroy walls with the mouse.</w:t>
+      </w:r>
     </w:p>
     <w:p>
       <w:pPr>
@@ -1777,6 +2158,119 @@
     </w:lvl>
   </w:abstractNum>
   <w:abstractNum w:abstractNumId="1" w15:restartNumberingAfterBreak="0">
+    <w:nsid w:val="1D12001D"/>
+    <w:multiLevelType w:val="hybridMultilevel"/>
+    <w:tmpl w:val="24B821D8"/>
+    <w:lvl w:ilvl="0" w:tplc="04090003">
+      <w:start w:val="1"/>
+      <w:numFmt w:val="bullet"/>
+      <w:lvlText w:val="o"/>
+      <w:lvlJc w:val="left"/>
+      <w:pPr>
+        <w:ind w:left="765" w:hanging="360"/>
+      </w:pPr>
+      <w:rPr>
+        <w:rFonts w:ascii="Courier New" w:hAnsi="Courier New" w:cs="Courier New" w:hint="default"/>
+      </w:rPr>
+    </w:lvl>
+    <w:lvl w:ilvl="1" w:tplc="04090003" w:tentative="1">
+      <w:start w:val="1"/>
+      <w:numFmt w:val="bullet"/>
+      <w:lvlText w:val="o"/>
+      <w:lvlJc w:val="left"/>
+      <w:pPr>
+        <w:ind w:left="1485" w:hanging="360"/>
+      </w:pPr>
+      <w:rPr>
+        <w:rFonts w:ascii="Courier New" w:hAnsi="Courier New" w:cs="Courier New" w:hint="default"/>
+      </w:rPr>
+    </w:lvl>
+    <w:lvl w:ilvl="2" w:tplc="04090005" w:tentative="1">
+      <w:start w:val="1"/>
+      <w:numFmt w:val="bullet"/>
+      <w:lvlText w:val=""/>
+      <w:lvlJc w:val="left"/>
+      <w:pPr>
+        <w:ind w:left="2205" w:hanging="360"/>
+      </w:pPr>
+      <w:rPr>
+        <w:rFonts w:ascii="Wingdings" w:hAnsi="Wingdings" w:hint="default"/>
+      </w:rPr>
+    </w:lvl>
+    <w:lvl w:ilvl="3" w:tplc="04090001" w:tentative="1">
+      <w:start w:val="1"/>
+      <w:numFmt w:val="bullet"/>
+      <w:lvlText w:val=""/>
+      <w:lvlJc w:val="left"/>
+      <w:pPr>
+        <w:ind w:left="2925" w:hanging="360"/>
+      </w:pPr>
+      <w:rPr>
+        <w:rFonts w:ascii="Symbol" w:hAnsi="Symbol" w:hint="default"/>
+      </w:rPr>
+    </w:lvl>
+    <w:lvl w:ilvl="4" w:tplc="04090003" w:tentative="1">
+      <w:start w:val="1"/>
+      <w:numFmt w:val="bullet"/>
+      <w:lvlText w:val="o"/>
+      <w:lvlJc w:val="left"/>
+      <w:pPr>
+        <w:ind w:left="3645" w:hanging="360"/>
+      </w:pPr>
+      <w:rPr>
+        <w:rFonts w:ascii="Courier New" w:hAnsi="Courier New" w:cs="Courier New" w:hint="default"/>
+      </w:rPr>
+    </w:lvl>
+    <w:lvl w:ilvl="5" w:tplc="04090005" w:tentative="1">
+      <w:start w:val="1"/>
+      <w:numFmt w:val="bullet"/>
+      <w:lvlText w:val=""/>
+      <w:lvlJc w:val="left"/>
+      <w:pPr>
+        <w:ind w:left="4365" w:hanging="360"/>
+      </w:pPr>
+      <w:rPr>
+        <w:rFonts w:ascii="Wingdings" w:hAnsi="Wingdings" w:hint="default"/>
+      </w:rPr>
+    </w:lvl>
+    <w:lvl w:ilvl="6" w:tplc="04090001" w:tentative="1">
+      <w:start w:val="1"/>
+      <w:numFmt w:val="bullet"/>
+      <w:lvlText w:val=""/>
+      <w:lvlJc w:val="left"/>
+      <w:pPr>
+        <w:ind w:left="5085" w:hanging="360"/>
+      </w:pPr>
+      <w:rPr>
+        <w:rFonts w:ascii="Symbol" w:hAnsi="Symbol" w:hint="default"/>
+      </w:rPr>
+    </w:lvl>
+    <w:lvl w:ilvl="7" w:tplc="04090003" w:tentative="1">
+      <w:start w:val="1"/>
+      <w:numFmt w:val="bullet"/>
+      <w:lvlText w:val="o"/>
+      <w:lvlJc w:val="left"/>
+      <w:pPr>
+        <w:ind w:left="5805" w:hanging="360"/>
+      </w:pPr>
+      <w:rPr>
+        <w:rFonts w:ascii="Courier New" w:hAnsi="Courier New" w:cs="Courier New" w:hint="default"/>
+      </w:rPr>
+    </w:lvl>
+    <w:lvl w:ilvl="8" w:tplc="04090005" w:tentative="1">
+      <w:start w:val="1"/>
+      <w:numFmt w:val="bullet"/>
+      <w:lvlText w:val=""/>
+      <w:lvlJc w:val="left"/>
+      <w:pPr>
+        <w:ind w:left="6525" w:hanging="360"/>
+      </w:pPr>
+      <w:rPr>
+        <w:rFonts w:ascii="Wingdings" w:hAnsi="Wingdings" w:hint="default"/>
+      </w:rPr>
+    </w:lvl>
+  </w:abstractNum>
+  <w:abstractNum w:abstractNumId="2" w15:restartNumberingAfterBreak="0">
     <w:nsid w:val="1E2242A8"/>
     <w:multiLevelType w:val="hybridMultilevel"/>
     <w:tmpl w:val="EE4C5B90"/>
@@ -1888,7 +2382,7 @@
       </w:rPr>
     </w:lvl>
   </w:abstractNum>
-  <w:abstractNum w:abstractNumId="2" w15:restartNumberingAfterBreak="0">
+  <w:abstractNum w:abstractNumId="3" w15:restartNumberingAfterBreak="0">
     <w:nsid w:val="22526C88"/>
     <w:multiLevelType w:val="hybridMultilevel"/>
     <w:tmpl w:val="C4B4A770"/>
@@ -2000,7 +2494,120 @@
       </w:rPr>
     </w:lvl>
   </w:abstractNum>
-  <w:abstractNum w:abstractNumId="3" w15:restartNumberingAfterBreak="0">
+  <w:abstractNum w:abstractNumId="4" w15:restartNumberingAfterBreak="0">
+    <w:nsid w:val="24C41A28"/>
+    <w:multiLevelType w:val="hybridMultilevel"/>
+    <w:tmpl w:val="73CCB2E8"/>
+    <w:lvl w:ilvl="0" w:tplc="04090001">
+      <w:start w:val="1"/>
+      <w:numFmt w:val="bullet"/>
+      <w:lvlText w:val=""/>
+      <w:lvlJc w:val="left"/>
+      <w:pPr>
+        <w:ind w:left="720" w:hanging="360"/>
+      </w:pPr>
+      <w:rPr>
+        <w:rFonts w:ascii="Symbol" w:hAnsi="Symbol" w:hint="default"/>
+      </w:rPr>
+    </w:lvl>
+    <w:lvl w:ilvl="1" w:tplc="04090003">
+      <w:start w:val="1"/>
+      <w:numFmt w:val="bullet"/>
+      <w:lvlText w:val="o"/>
+      <w:lvlJc w:val="left"/>
+      <w:pPr>
+        <w:ind w:left="1440" w:hanging="360"/>
+      </w:pPr>
+      <w:rPr>
+        <w:rFonts w:ascii="Courier New" w:hAnsi="Courier New" w:cs="Courier New" w:hint="default"/>
+      </w:rPr>
+    </w:lvl>
+    <w:lvl w:ilvl="2" w:tplc="04090005">
+      <w:start w:val="1"/>
+      <w:numFmt w:val="bullet"/>
+      <w:lvlText w:val=""/>
+      <w:lvlJc w:val="left"/>
+      <w:pPr>
+        <w:ind w:left="2160" w:hanging="360"/>
+      </w:pPr>
+      <w:rPr>
+        <w:rFonts w:ascii="Wingdings" w:hAnsi="Wingdings" w:hint="default"/>
+      </w:rPr>
+    </w:lvl>
+    <w:lvl w:ilvl="3" w:tplc="04090001" w:tentative="1">
+      <w:start w:val="1"/>
+      <w:numFmt w:val="bullet"/>
+      <w:lvlText w:val=""/>
+      <w:lvlJc w:val="left"/>
+      <w:pPr>
+        <w:ind w:left="2880" w:hanging="360"/>
+      </w:pPr>
+      <w:rPr>
+        <w:rFonts w:ascii="Symbol" w:hAnsi="Symbol" w:hint="default"/>
+      </w:rPr>
+    </w:lvl>
+    <w:lvl w:ilvl="4" w:tplc="04090003" w:tentative="1">
+      <w:start w:val="1"/>
+      <w:numFmt w:val="bullet"/>
+      <w:lvlText w:val="o"/>
+      <w:lvlJc w:val="left"/>
+      <w:pPr>
+        <w:ind w:left="3600" w:hanging="360"/>
+      </w:pPr>
+      <w:rPr>
+        <w:rFonts w:ascii="Courier New" w:hAnsi="Courier New" w:cs="Courier New" w:hint="default"/>
+      </w:rPr>
+    </w:lvl>
+    <w:lvl w:ilvl="5" w:tplc="04090005" w:tentative="1">
+      <w:start w:val="1"/>
+      <w:numFmt w:val="bullet"/>
+      <w:lvlText w:val=""/>
+      <w:lvlJc w:val="left"/>
+      <w:pPr>
+        <w:ind w:left="4320" w:hanging="360"/>
+      </w:pPr>
+      <w:rPr>
+        <w:rFonts w:ascii="Wingdings" w:hAnsi="Wingdings" w:hint="default"/>
+      </w:rPr>
+    </w:lvl>
+    <w:lvl w:ilvl="6" w:tplc="04090001" w:tentative="1">
+      <w:start w:val="1"/>
+      <w:numFmt w:val="bullet"/>
+      <w:lvlText w:val=""/>
+      <w:lvlJc w:val="left"/>
+      <w:pPr>
+        <w:ind w:left="5040" w:hanging="360"/>
+      </w:pPr>
+      <w:rPr>
+        <w:rFonts w:ascii="Symbol" w:hAnsi="Symbol" w:hint="default"/>
+      </w:rPr>
+    </w:lvl>
+    <w:lvl w:ilvl="7" w:tplc="04090003" w:tentative="1">
+      <w:start w:val="1"/>
+      <w:numFmt w:val="bullet"/>
+      <w:lvlText w:val="o"/>
+      <w:lvlJc w:val="left"/>
+      <w:pPr>
+        <w:ind w:left="5760" w:hanging="360"/>
+      </w:pPr>
+      <w:rPr>
+        <w:rFonts w:ascii="Courier New" w:hAnsi="Courier New" w:cs="Courier New" w:hint="default"/>
+      </w:rPr>
+    </w:lvl>
+    <w:lvl w:ilvl="8" w:tplc="04090005" w:tentative="1">
+      <w:start w:val="1"/>
+      <w:numFmt w:val="bullet"/>
+      <w:lvlText w:val=""/>
+      <w:lvlJc w:val="left"/>
+      <w:pPr>
+        <w:ind w:left="6480" w:hanging="360"/>
+      </w:pPr>
+      <w:rPr>
+        <w:rFonts w:ascii="Wingdings" w:hAnsi="Wingdings" w:hint="default"/>
+      </w:rPr>
+    </w:lvl>
+  </w:abstractNum>
+  <w:abstractNum w:abstractNumId="5" w15:restartNumberingAfterBreak="0">
     <w:nsid w:val="2C7D02D1"/>
     <w:multiLevelType w:val="hybridMultilevel"/>
     <w:tmpl w:val="7A80FAD8"/>
@@ -2112,7 +2719,120 @@
       </w:rPr>
     </w:lvl>
   </w:abstractNum>
-  <w:abstractNum w:abstractNumId="4" w15:restartNumberingAfterBreak="0">
+  <w:abstractNum w:abstractNumId="6" w15:restartNumberingAfterBreak="0">
+    <w:nsid w:val="2C7E14BF"/>
+    <w:multiLevelType w:val="hybridMultilevel"/>
+    <w:tmpl w:val="545E2508"/>
+    <w:lvl w:ilvl="0" w:tplc="04090003">
+      <w:start w:val="1"/>
+      <w:numFmt w:val="bullet"/>
+      <w:lvlText w:val="o"/>
+      <w:lvlJc w:val="left"/>
+      <w:pPr>
+        <w:ind w:left="360" w:hanging="360"/>
+      </w:pPr>
+      <w:rPr>
+        <w:rFonts w:ascii="Courier New" w:hAnsi="Courier New" w:cs="Courier New" w:hint="default"/>
+      </w:rPr>
+    </w:lvl>
+    <w:lvl w:ilvl="1" w:tplc="04090003" w:tentative="1">
+      <w:start w:val="1"/>
+      <w:numFmt w:val="bullet"/>
+      <w:lvlText w:val="o"/>
+      <w:lvlJc w:val="left"/>
+      <w:pPr>
+        <w:ind w:left="1080" w:hanging="360"/>
+      </w:pPr>
+      <w:rPr>
+        <w:rFonts w:ascii="Courier New" w:hAnsi="Courier New" w:cs="Courier New" w:hint="default"/>
+      </w:rPr>
+    </w:lvl>
+    <w:lvl w:ilvl="2" w:tplc="04090005" w:tentative="1">
+      <w:start w:val="1"/>
+      <w:numFmt w:val="bullet"/>
+      <w:lvlText w:val=""/>
+      <w:lvlJc w:val="left"/>
+      <w:pPr>
+        <w:ind w:left="1800" w:hanging="360"/>
+      </w:pPr>
+      <w:rPr>
+        <w:rFonts w:ascii="Wingdings" w:hAnsi="Wingdings" w:hint="default"/>
+      </w:rPr>
+    </w:lvl>
+    <w:lvl w:ilvl="3" w:tplc="04090001" w:tentative="1">
+      <w:start w:val="1"/>
+      <w:numFmt w:val="bullet"/>
+      <w:lvlText w:val=""/>
+      <w:lvlJc w:val="left"/>
+      <w:pPr>
+        <w:ind w:left="2520" w:hanging="360"/>
+      </w:pPr>
+      <w:rPr>
+        <w:rFonts w:ascii="Symbol" w:hAnsi="Symbol" w:hint="default"/>
+      </w:rPr>
+    </w:lvl>
+    <w:lvl w:ilvl="4" w:tplc="04090003" w:tentative="1">
+      <w:start w:val="1"/>
+      <w:numFmt w:val="bullet"/>
+      <w:lvlText w:val="o"/>
+      <w:lvlJc w:val="left"/>
+      <w:pPr>
+        <w:ind w:left="3240" w:hanging="360"/>
+      </w:pPr>
+      <w:rPr>
+        <w:rFonts w:ascii="Courier New" w:hAnsi="Courier New" w:cs="Courier New" w:hint="default"/>
+      </w:rPr>
+    </w:lvl>
+    <w:lvl w:ilvl="5" w:tplc="04090005" w:tentative="1">
+      <w:start w:val="1"/>
+      <w:numFmt w:val="bullet"/>
+      <w:lvlText w:val=""/>
+      <w:lvlJc w:val="left"/>
+      <w:pPr>
+        <w:ind w:left="3960" w:hanging="360"/>
+      </w:pPr>
+      <w:rPr>
+        <w:rFonts w:ascii="Wingdings" w:hAnsi="Wingdings" w:hint="default"/>
+      </w:rPr>
+    </w:lvl>
+    <w:lvl w:ilvl="6" w:tplc="04090001" w:tentative="1">
+      <w:start w:val="1"/>
+      <w:numFmt w:val="bullet"/>
+      <w:lvlText w:val=""/>
+      <w:lvlJc w:val="left"/>
+      <w:pPr>
+        <w:ind w:left="4680" w:hanging="360"/>
+      </w:pPr>
+      <w:rPr>
+        <w:rFonts w:ascii="Symbol" w:hAnsi="Symbol" w:hint="default"/>
+      </w:rPr>
+    </w:lvl>
+    <w:lvl w:ilvl="7" w:tplc="04090003" w:tentative="1">
+      <w:start w:val="1"/>
+      <w:numFmt w:val="bullet"/>
+      <w:lvlText w:val="o"/>
+      <w:lvlJc w:val="left"/>
+      <w:pPr>
+        <w:ind w:left="5400" w:hanging="360"/>
+      </w:pPr>
+      <w:rPr>
+        <w:rFonts w:ascii="Courier New" w:hAnsi="Courier New" w:cs="Courier New" w:hint="default"/>
+      </w:rPr>
+    </w:lvl>
+    <w:lvl w:ilvl="8" w:tplc="04090005" w:tentative="1">
+      <w:start w:val="1"/>
+      <w:numFmt w:val="bullet"/>
+      <w:lvlText w:val=""/>
+      <w:lvlJc w:val="left"/>
+      <w:pPr>
+        <w:ind w:left="6120" w:hanging="360"/>
+      </w:pPr>
+      <w:rPr>
+        <w:rFonts w:ascii="Wingdings" w:hAnsi="Wingdings" w:hint="default"/>
+      </w:rPr>
+    </w:lvl>
+  </w:abstractNum>
+  <w:abstractNum w:abstractNumId="7" w15:restartNumberingAfterBreak="0">
     <w:nsid w:val="2CEC274E"/>
     <w:multiLevelType w:val="hybridMultilevel"/>
     <w:tmpl w:val="57ACBCF8"/>
@@ -2225,7 +2945,7 @@
       </w:rPr>
     </w:lvl>
   </w:abstractNum>
-  <w:abstractNum w:abstractNumId="5" w15:restartNumberingAfterBreak="0">
+  <w:abstractNum w:abstractNumId="8" w15:restartNumberingAfterBreak="0">
     <w:nsid w:val="38165E07"/>
     <w:multiLevelType w:val="hybridMultilevel"/>
     <w:tmpl w:val="FFC238B8"/>
@@ -2337,7 +3057,7 @@
       </w:rPr>
     </w:lvl>
   </w:abstractNum>
-  <w:abstractNum w:abstractNumId="6" w15:restartNumberingAfterBreak="0">
+  <w:abstractNum w:abstractNumId="9" w15:restartNumberingAfterBreak="0">
     <w:nsid w:val="3B446C7D"/>
     <w:multiLevelType w:val="hybridMultilevel"/>
     <w:tmpl w:val="78D057E4"/>
@@ -2449,7 +3169,7 @@
       </w:rPr>
     </w:lvl>
   </w:abstractNum>
-  <w:abstractNum w:abstractNumId="7" w15:restartNumberingAfterBreak="0">
+  <w:abstractNum w:abstractNumId="10" w15:restartNumberingAfterBreak="0">
     <w:nsid w:val="4D515671"/>
     <w:multiLevelType w:val="hybridMultilevel"/>
     <w:tmpl w:val="056A3730"/>
@@ -2561,7 +3281,459 @@
       </w:rPr>
     </w:lvl>
   </w:abstractNum>
-  <w:abstractNum w:abstractNumId="8" w15:restartNumberingAfterBreak="0">
+  <w:abstractNum w:abstractNumId="11" w15:restartNumberingAfterBreak="0">
+    <w:nsid w:val="520F5A68"/>
+    <w:multiLevelType w:val="hybridMultilevel"/>
+    <w:tmpl w:val="B002ED3C"/>
+    <w:lvl w:ilvl="0" w:tplc="04090001">
+      <w:start w:val="1"/>
+      <w:numFmt w:val="bullet"/>
+      <w:lvlText w:val=""/>
+      <w:lvlJc w:val="left"/>
+      <w:pPr>
+        <w:ind w:left="720" w:hanging="360"/>
+      </w:pPr>
+      <w:rPr>
+        <w:rFonts w:ascii="Symbol" w:hAnsi="Symbol" w:hint="default"/>
+      </w:rPr>
+    </w:lvl>
+    <w:lvl w:ilvl="1" w:tplc="04090003">
+      <w:start w:val="1"/>
+      <w:numFmt w:val="bullet"/>
+      <w:lvlText w:val="o"/>
+      <w:lvlJc w:val="left"/>
+      <w:pPr>
+        <w:ind w:left="1440" w:hanging="360"/>
+      </w:pPr>
+      <w:rPr>
+        <w:rFonts w:ascii="Courier New" w:hAnsi="Courier New" w:cs="Courier New" w:hint="default"/>
+      </w:rPr>
+    </w:lvl>
+    <w:lvl w:ilvl="2" w:tplc="04090005">
+      <w:start w:val="1"/>
+      <w:numFmt w:val="bullet"/>
+      <w:lvlText w:val=""/>
+      <w:lvlJc w:val="left"/>
+      <w:pPr>
+        <w:ind w:left="2160" w:hanging="360"/>
+      </w:pPr>
+      <w:rPr>
+        <w:rFonts w:ascii="Wingdings" w:hAnsi="Wingdings" w:hint="default"/>
+      </w:rPr>
+    </w:lvl>
+    <w:lvl w:ilvl="3" w:tplc="04090001" w:tentative="1">
+      <w:start w:val="1"/>
+      <w:numFmt w:val="bullet"/>
+      <w:lvlText w:val=""/>
+      <w:lvlJc w:val="left"/>
+      <w:pPr>
+        <w:ind w:left="2880" w:hanging="360"/>
+      </w:pPr>
+      <w:rPr>
+        <w:rFonts w:ascii="Symbol" w:hAnsi="Symbol" w:hint="default"/>
+      </w:rPr>
+    </w:lvl>
+    <w:lvl w:ilvl="4" w:tplc="04090003" w:tentative="1">
+      <w:start w:val="1"/>
+      <w:numFmt w:val="bullet"/>
+      <w:lvlText w:val="o"/>
+      <w:lvlJc w:val="left"/>
+      <w:pPr>
+        <w:ind w:left="3600" w:hanging="360"/>
+      </w:pPr>
+      <w:rPr>
+        <w:rFonts w:ascii="Courier New" w:hAnsi="Courier New" w:cs="Courier New" w:hint="default"/>
+      </w:rPr>
+    </w:lvl>
+    <w:lvl w:ilvl="5" w:tplc="04090005" w:tentative="1">
+      <w:start w:val="1"/>
+      <w:numFmt w:val="bullet"/>
+      <w:lvlText w:val=""/>
+      <w:lvlJc w:val="left"/>
+      <w:pPr>
+        <w:ind w:left="4320" w:hanging="360"/>
+      </w:pPr>
+      <w:rPr>
+        <w:rFonts w:ascii="Wingdings" w:hAnsi="Wingdings" w:hint="default"/>
+      </w:rPr>
+    </w:lvl>
+    <w:lvl w:ilvl="6" w:tplc="04090001" w:tentative="1">
+      <w:start w:val="1"/>
+      <w:numFmt w:val="bullet"/>
+      <w:lvlText w:val=""/>
+      <w:lvlJc w:val="left"/>
+      <w:pPr>
+        <w:ind w:left="5040" w:hanging="360"/>
+      </w:pPr>
+      <w:rPr>
+        <w:rFonts w:ascii="Symbol" w:hAnsi="Symbol" w:hint="default"/>
+      </w:rPr>
+    </w:lvl>
+    <w:lvl w:ilvl="7" w:tplc="04090003" w:tentative="1">
+      <w:start w:val="1"/>
+      <w:numFmt w:val="bullet"/>
+      <w:lvlText w:val="o"/>
+      <w:lvlJc w:val="left"/>
+      <w:pPr>
+        <w:ind w:left="5760" w:hanging="360"/>
+      </w:pPr>
+      <w:rPr>
+        <w:rFonts w:ascii="Courier New" w:hAnsi="Courier New" w:cs="Courier New" w:hint="default"/>
+      </w:rPr>
+    </w:lvl>
+    <w:lvl w:ilvl="8" w:tplc="04090005" w:tentative="1">
+      <w:start w:val="1"/>
+      <w:numFmt w:val="bullet"/>
+      <w:lvlText w:val=""/>
+      <w:lvlJc w:val="left"/>
+      <w:pPr>
+        <w:ind w:left="6480" w:hanging="360"/>
+      </w:pPr>
+      <w:rPr>
+        <w:rFonts w:ascii="Wingdings" w:hAnsi="Wingdings" w:hint="default"/>
+      </w:rPr>
+    </w:lvl>
+  </w:abstractNum>
+  <w:abstractNum w:abstractNumId="12" w15:restartNumberingAfterBreak="0">
+    <w:nsid w:val="5A5115AF"/>
+    <w:multiLevelType w:val="hybridMultilevel"/>
+    <w:tmpl w:val="FA40F91A"/>
+    <w:lvl w:ilvl="0" w:tplc="04090001">
+      <w:start w:val="1"/>
+      <w:numFmt w:val="bullet"/>
+      <w:lvlText w:val=""/>
+      <w:lvlJc w:val="left"/>
+      <w:pPr>
+        <w:ind w:left="765" w:hanging="360"/>
+      </w:pPr>
+      <w:rPr>
+        <w:rFonts w:ascii="Symbol" w:hAnsi="Symbol" w:hint="default"/>
+      </w:rPr>
+    </w:lvl>
+    <w:lvl w:ilvl="1" w:tplc="04090003" w:tentative="1">
+      <w:start w:val="1"/>
+      <w:numFmt w:val="bullet"/>
+      <w:lvlText w:val="o"/>
+      <w:lvlJc w:val="left"/>
+      <w:pPr>
+        <w:ind w:left="1485" w:hanging="360"/>
+      </w:pPr>
+      <w:rPr>
+        <w:rFonts w:ascii="Courier New" w:hAnsi="Courier New" w:cs="Courier New" w:hint="default"/>
+      </w:rPr>
+    </w:lvl>
+    <w:lvl w:ilvl="2" w:tplc="04090005" w:tentative="1">
+      <w:start w:val="1"/>
+      <w:numFmt w:val="bullet"/>
+      <w:lvlText w:val=""/>
+      <w:lvlJc w:val="left"/>
+      <w:pPr>
+        <w:ind w:left="2205" w:hanging="360"/>
+      </w:pPr>
+      <w:rPr>
+        <w:rFonts w:ascii="Wingdings" w:hAnsi="Wingdings" w:hint="default"/>
+      </w:rPr>
+    </w:lvl>
+    <w:lvl w:ilvl="3" w:tplc="04090001" w:tentative="1">
+      <w:start w:val="1"/>
+      <w:numFmt w:val="bullet"/>
+      <w:lvlText w:val=""/>
+      <w:lvlJc w:val="left"/>
+      <w:pPr>
+        <w:ind w:left="2925" w:hanging="360"/>
+      </w:pPr>
+      <w:rPr>
+        <w:rFonts w:ascii="Symbol" w:hAnsi="Symbol" w:hint="default"/>
+      </w:rPr>
+    </w:lvl>
+    <w:lvl w:ilvl="4" w:tplc="04090003" w:tentative="1">
+      <w:start w:val="1"/>
+      <w:numFmt w:val="bullet"/>
+      <w:lvlText w:val="o"/>
+      <w:lvlJc w:val="left"/>
+      <w:pPr>
+        <w:ind w:left="3645" w:hanging="360"/>
+      </w:pPr>
+      <w:rPr>
+        <w:rFonts w:ascii="Courier New" w:hAnsi="Courier New" w:cs="Courier New" w:hint="default"/>
+      </w:rPr>
+    </w:lvl>
+    <w:lvl w:ilvl="5" w:tplc="04090005" w:tentative="1">
+      <w:start w:val="1"/>
+      <w:numFmt w:val="bullet"/>
+      <w:lvlText w:val=""/>
+      <w:lvlJc w:val="left"/>
+      <w:pPr>
+        <w:ind w:left="4365" w:hanging="360"/>
+      </w:pPr>
+      <w:rPr>
+        <w:rFonts w:ascii="Wingdings" w:hAnsi="Wingdings" w:hint="default"/>
+      </w:rPr>
+    </w:lvl>
+    <w:lvl w:ilvl="6" w:tplc="04090001" w:tentative="1">
+      <w:start w:val="1"/>
+      <w:numFmt w:val="bullet"/>
+      <w:lvlText w:val=""/>
+      <w:lvlJc w:val="left"/>
+      <w:pPr>
+        <w:ind w:left="5085" w:hanging="360"/>
+      </w:pPr>
+      <w:rPr>
+        <w:rFonts w:ascii="Symbol" w:hAnsi="Symbol" w:hint="default"/>
+      </w:rPr>
+    </w:lvl>
+    <w:lvl w:ilvl="7" w:tplc="04090003" w:tentative="1">
+      <w:start w:val="1"/>
+      <w:numFmt w:val="bullet"/>
+      <w:lvlText w:val="o"/>
+      <w:lvlJc w:val="left"/>
+      <w:pPr>
+        <w:ind w:left="5805" w:hanging="360"/>
+      </w:pPr>
+      <w:rPr>
+        <w:rFonts w:ascii="Courier New" w:hAnsi="Courier New" w:cs="Courier New" w:hint="default"/>
+      </w:rPr>
+    </w:lvl>
+    <w:lvl w:ilvl="8" w:tplc="04090005" w:tentative="1">
+      <w:start w:val="1"/>
+      <w:numFmt w:val="bullet"/>
+      <w:lvlText w:val=""/>
+      <w:lvlJc w:val="left"/>
+      <w:pPr>
+        <w:ind w:left="6525" w:hanging="360"/>
+      </w:pPr>
+      <w:rPr>
+        <w:rFonts w:ascii="Wingdings" w:hAnsi="Wingdings" w:hint="default"/>
+      </w:rPr>
+    </w:lvl>
+  </w:abstractNum>
+  <w:abstractNum w:abstractNumId="13" w15:restartNumberingAfterBreak="0">
+    <w:nsid w:val="5BCE4176"/>
+    <w:multiLevelType w:val="hybridMultilevel"/>
+    <w:tmpl w:val="FBB4B416"/>
+    <w:lvl w:ilvl="0" w:tplc="04090001">
+      <w:start w:val="1"/>
+      <w:numFmt w:val="bullet"/>
+      <w:lvlText w:val=""/>
+      <w:lvlJc w:val="left"/>
+      <w:pPr>
+        <w:ind w:left="765" w:hanging="360"/>
+      </w:pPr>
+      <w:rPr>
+        <w:rFonts w:ascii="Symbol" w:hAnsi="Symbol" w:hint="default"/>
+      </w:rPr>
+    </w:lvl>
+    <w:lvl w:ilvl="1" w:tplc="04090003">
+      <w:start w:val="1"/>
+      <w:numFmt w:val="bullet"/>
+      <w:lvlText w:val="o"/>
+      <w:lvlJc w:val="left"/>
+      <w:pPr>
+        <w:ind w:left="1485" w:hanging="360"/>
+      </w:pPr>
+      <w:rPr>
+        <w:rFonts w:ascii="Courier New" w:hAnsi="Courier New" w:cs="Courier New" w:hint="default"/>
+      </w:rPr>
+    </w:lvl>
+    <w:lvl w:ilvl="2" w:tplc="04090005" w:tentative="1">
+      <w:start w:val="1"/>
+      <w:numFmt w:val="bullet"/>
+      <w:lvlText w:val=""/>
+      <w:lvlJc w:val="left"/>
+      <w:pPr>
+        <w:ind w:left="2205" w:hanging="360"/>
+      </w:pPr>
+      <w:rPr>
+        <w:rFonts w:ascii="Wingdings" w:hAnsi="Wingdings" w:hint="default"/>
+      </w:rPr>
+    </w:lvl>
+    <w:lvl w:ilvl="3" w:tplc="04090001" w:tentative="1">
+      <w:start w:val="1"/>
+      <w:numFmt w:val="bullet"/>
+      <w:lvlText w:val=""/>
+      <w:lvlJc w:val="left"/>
+      <w:pPr>
+        <w:ind w:left="2925" w:hanging="360"/>
+      </w:pPr>
+      <w:rPr>
+        <w:rFonts w:ascii="Symbol" w:hAnsi="Symbol" w:hint="default"/>
+      </w:rPr>
+    </w:lvl>
+    <w:lvl w:ilvl="4" w:tplc="04090003" w:tentative="1">
+      <w:start w:val="1"/>
+      <w:numFmt w:val="bullet"/>
+      <w:lvlText w:val="o"/>
+      <w:lvlJc w:val="left"/>
+      <w:pPr>
+        <w:ind w:left="3645" w:hanging="360"/>
+      </w:pPr>
+      <w:rPr>
+        <w:rFonts w:ascii="Courier New" w:hAnsi="Courier New" w:cs="Courier New" w:hint="default"/>
+      </w:rPr>
+    </w:lvl>
+    <w:lvl w:ilvl="5" w:tplc="04090005" w:tentative="1">
+      <w:start w:val="1"/>
+      <w:numFmt w:val="bullet"/>
+      <w:lvlText w:val=""/>
+      <w:lvlJc w:val="left"/>
+      <w:pPr>
+        <w:ind w:left="4365" w:hanging="360"/>
+      </w:pPr>
+      <w:rPr>
+        <w:rFonts w:ascii="Wingdings" w:hAnsi="Wingdings" w:hint="default"/>
+      </w:rPr>
+    </w:lvl>
+    <w:lvl w:ilvl="6" w:tplc="04090001" w:tentative="1">
+      <w:start w:val="1"/>
+      <w:numFmt w:val="bullet"/>
+      <w:lvlText w:val=""/>
+      <w:lvlJc w:val="left"/>
+      <w:pPr>
+        <w:ind w:left="5085" w:hanging="360"/>
+      </w:pPr>
+      <w:rPr>
+        <w:rFonts w:ascii="Symbol" w:hAnsi="Symbol" w:hint="default"/>
+      </w:rPr>
+    </w:lvl>
+    <w:lvl w:ilvl="7" w:tplc="04090003" w:tentative="1">
+      <w:start w:val="1"/>
+      <w:numFmt w:val="bullet"/>
+      <w:lvlText w:val="o"/>
+      <w:lvlJc w:val="left"/>
+      <w:pPr>
+        <w:ind w:left="5805" w:hanging="360"/>
+      </w:pPr>
+      <w:rPr>
+        <w:rFonts w:ascii="Courier New" w:hAnsi="Courier New" w:cs="Courier New" w:hint="default"/>
+      </w:rPr>
+    </w:lvl>
+    <w:lvl w:ilvl="8" w:tplc="04090005" w:tentative="1">
+      <w:start w:val="1"/>
+      <w:numFmt w:val="bullet"/>
+      <w:lvlText w:val=""/>
+      <w:lvlJc w:val="left"/>
+      <w:pPr>
+        <w:ind w:left="6525" w:hanging="360"/>
+      </w:pPr>
+      <w:rPr>
+        <w:rFonts w:ascii="Wingdings" w:hAnsi="Wingdings" w:hint="default"/>
+      </w:rPr>
+    </w:lvl>
+  </w:abstractNum>
+  <w:abstractNum w:abstractNumId="14" w15:restartNumberingAfterBreak="0">
+    <w:nsid w:val="5CEB7AA0"/>
+    <w:multiLevelType w:val="hybridMultilevel"/>
+    <w:tmpl w:val="4A561AB8"/>
+    <w:lvl w:ilvl="0" w:tplc="04090001">
+      <w:start w:val="1"/>
+      <w:numFmt w:val="bullet"/>
+      <w:lvlText w:val=""/>
+      <w:lvlJc w:val="left"/>
+      <w:pPr>
+        <w:ind w:left="765" w:hanging="360"/>
+      </w:pPr>
+      <w:rPr>
+        <w:rFonts w:ascii="Symbol" w:hAnsi="Symbol" w:hint="default"/>
+      </w:rPr>
+    </w:lvl>
+    <w:lvl w:ilvl="1" w:tplc="04090003" w:tentative="1">
+      <w:start w:val="1"/>
+      <w:numFmt w:val="bullet"/>
+      <w:lvlText w:val="o"/>
+      <w:lvlJc w:val="left"/>
+      <w:pPr>
+        <w:ind w:left="1485" w:hanging="360"/>
+      </w:pPr>
+      <w:rPr>
+        <w:rFonts w:ascii="Courier New" w:hAnsi="Courier New" w:cs="Courier New" w:hint="default"/>
+      </w:rPr>
+    </w:lvl>
+    <w:lvl w:ilvl="2" w:tplc="04090005" w:tentative="1">
+      <w:start w:val="1"/>
+      <w:numFmt w:val="bullet"/>
+      <w:lvlText w:val=""/>
+      <w:lvlJc w:val="left"/>
+      <w:pPr>
+        <w:ind w:left="2205" w:hanging="360"/>
+      </w:pPr>
+      <w:rPr>
+        <w:rFonts w:ascii="Wingdings" w:hAnsi="Wingdings" w:hint="default"/>
+      </w:rPr>
+    </w:lvl>
+    <w:lvl w:ilvl="3" w:tplc="04090001" w:tentative="1">
+      <w:start w:val="1"/>
+      <w:numFmt w:val="bullet"/>
+      <w:lvlText w:val=""/>
+      <w:lvlJc w:val="left"/>
+      <w:pPr>
+        <w:ind w:left="2925" w:hanging="360"/>
+      </w:pPr>
+      <w:rPr>
+        <w:rFonts w:ascii="Symbol" w:hAnsi="Symbol" w:hint="default"/>
+      </w:rPr>
+    </w:lvl>
+    <w:lvl w:ilvl="4" w:tplc="04090003" w:tentative="1">
+      <w:start w:val="1"/>
+      <w:numFmt w:val="bullet"/>
+      <w:lvlText w:val="o"/>
+      <w:lvlJc w:val="left"/>
+      <w:pPr>
+        <w:ind w:left="3645" w:hanging="360"/>
+      </w:pPr>
+      <w:rPr>
+        <w:rFonts w:ascii="Courier New" w:hAnsi="Courier New" w:cs="Courier New" w:hint="default"/>
+      </w:rPr>
+    </w:lvl>
+    <w:lvl w:ilvl="5" w:tplc="04090005" w:tentative="1">
+      <w:start w:val="1"/>
+      <w:numFmt w:val="bullet"/>
+      <w:lvlText w:val=""/>
+      <w:lvlJc w:val="left"/>
+      <w:pPr>
+        <w:ind w:left="4365" w:hanging="360"/>
+      </w:pPr>
+      <w:rPr>
+        <w:rFonts w:ascii="Wingdings" w:hAnsi="Wingdings" w:hint="default"/>
+      </w:rPr>
+    </w:lvl>
+    <w:lvl w:ilvl="6" w:tplc="04090001" w:tentative="1">
+      <w:start w:val="1"/>
+      <w:numFmt w:val="bullet"/>
+      <w:lvlText w:val=""/>
+      <w:lvlJc w:val="left"/>
+      <w:pPr>
+        <w:ind w:left="5085" w:hanging="360"/>
+      </w:pPr>
+      <w:rPr>
+        <w:rFonts w:ascii="Symbol" w:hAnsi="Symbol" w:hint="default"/>
+      </w:rPr>
+    </w:lvl>
+    <w:lvl w:ilvl="7" w:tplc="04090003" w:tentative="1">
+      <w:start w:val="1"/>
+      <w:numFmt w:val="bullet"/>
+      <w:lvlText w:val="o"/>
+      <w:lvlJc w:val="left"/>
+      <w:pPr>
+        <w:ind w:left="5805" w:hanging="360"/>
+      </w:pPr>
+      <w:rPr>
+        <w:rFonts w:ascii="Courier New" w:hAnsi="Courier New" w:cs="Courier New" w:hint="default"/>
+      </w:rPr>
+    </w:lvl>
+    <w:lvl w:ilvl="8" w:tplc="04090005" w:tentative="1">
+      <w:start w:val="1"/>
+      <w:numFmt w:val="bullet"/>
+      <w:lvlText w:val=""/>
+      <w:lvlJc w:val="left"/>
+      <w:pPr>
+        <w:ind w:left="6525" w:hanging="360"/>
+      </w:pPr>
+      <w:rPr>
+        <w:rFonts w:ascii="Wingdings" w:hAnsi="Wingdings" w:hint="default"/>
+      </w:rPr>
+    </w:lvl>
+  </w:abstractNum>
+  <w:abstractNum w:abstractNumId="15" w15:restartNumberingAfterBreak="0">
     <w:nsid w:val="6AC5535F"/>
     <w:multiLevelType w:val="hybridMultilevel"/>
     <w:tmpl w:val="1E342342"/>
@@ -2674,19 +3846,20 @@
       </w:rPr>
     </w:lvl>
   </w:abstractNum>
-  <w:abstractNum w:abstractNumId="9" w15:restartNumberingAfterBreak="0">
+  <w:abstractNum w:abstractNumId="16" w15:restartNumberingAfterBreak="0">
     <w:nsid w:val="73E909C3"/>
     <w:multiLevelType w:val="hybridMultilevel"/>
-    <w:tmpl w:val="C8981E36"/>
-    <w:lvl w:ilvl="0" w:tplc="8E2E108A">
-      <w:numFmt w:val="bullet"/>
-      <w:lvlText w:val=""/>
+    <w:tmpl w:val="FE7CA15C"/>
+    <w:lvl w:ilvl="0" w:tplc="04090001">
+      <w:start w:val="1"/>
+      <w:numFmt w:val="bullet"/>
+      <w:lvlText w:val=""/>
       <w:lvlJc w:val="left"/>
       <w:pPr>
         <w:ind w:left="405" w:hanging="360"/>
       </w:pPr>
       <w:rPr>
-        <w:rFonts w:ascii="Wingdings" w:eastAsiaTheme="minorHAnsi" w:hAnsi="Wingdings" w:cstheme="minorBidi" w:hint="default"/>
+        <w:rFonts w:ascii="Symbol" w:hAnsi="Symbol" w:hint="default"/>
       </w:rPr>
     </w:lvl>
     <w:lvl w:ilvl="1" w:tplc="04090003">
@@ -2786,7 +3959,120 @@
       </w:rPr>
     </w:lvl>
   </w:abstractNum>
-  <w:abstractNum w:abstractNumId="10" w15:restartNumberingAfterBreak="0">
+  <w:abstractNum w:abstractNumId="17" w15:restartNumberingAfterBreak="0">
+    <w:nsid w:val="73FE23A1"/>
+    <w:multiLevelType w:val="hybridMultilevel"/>
+    <w:tmpl w:val="0DEC944A"/>
+    <w:lvl w:ilvl="0" w:tplc="04090001">
+      <w:start w:val="1"/>
+      <w:numFmt w:val="bullet"/>
+      <w:lvlText w:val=""/>
+      <w:lvlJc w:val="left"/>
+      <w:pPr>
+        <w:ind w:left="720" w:hanging="360"/>
+      </w:pPr>
+      <w:rPr>
+        <w:rFonts w:ascii="Symbol" w:hAnsi="Symbol" w:hint="default"/>
+      </w:rPr>
+    </w:lvl>
+    <w:lvl w:ilvl="1" w:tplc="04090003">
+      <w:start w:val="1"/>
+      <w:numFmt w:val="bullet"/>
+      <w:lvlText w:val="o"/>
+      <w:lvlJc w:val="left"/>
+      <w:pPr>
+        <w:ind w:left="1440" w:hanging="360"/>
+      </w:pPr>
+      <w:rPr>
+        <w:rFonts w:ascii="Courier New" w:hAnsi="Courier New" w:cs="Courier New" w:hint="default"/>
+      </w:rPr>
+    </w:lvl>
+    <w:lvl w:ilvl="2" w:tplc="04090005" w:tentative="1">
+      <w:start w:val="1"/>
+      <w:numFmt w:val="bullet"/>
+      <w:lvlText w:val=""/>
+      <w:lvlJc w:val="left"/>
+      <w:pPr>
+        <w:ind w:left="2160" w:hanging="360"/>
+      </w:pPr>
+      <w:rPr>
+        <w:rFonts w:ascii="Wingdings" w:hAnsi="Wingdings" w:hint="default"/>
+      </w:rPr>
+    </w:lvl>
+    <w:lvl w:ilvl="3" w:tplc="04090001" w:tentative="1">
+      <w:start w:val="1"/>
+      <w:numFmt w:val="bullet"/>
+      <w:lvlText w:val=""/>
+      <w:lvlJc w:val="left"/>
+      <w:pPr>
+        <w:ind w:left="2880" w:hanging="360"/>
+      </w:pPr>
+      <w:rPr>
+        <w:rFonts w:ascii="Symbol" w:hAnsi="Symbol" w:hint="default"/>
+      </w:rPr>
+    </w:lvl>
+    <w:lvl w:ilvl="4" w:tplc="04090003" w:tentative="1">
+      <w:start w:val="1"/>
+      <w:numFmt w:val="bullet"/>
+      <w:lvlText w:val="o"/>
+      <w:lvlJc w:val="left"/>
+      <w:pPr>
+        <w:ind w:left="3600" w:hanging="360"/>
+      </w:pPr>
+      <w:rPr>
+        <w:rFonts w:ascii="Courier New" w:hAnsi="Courier New" w:cs="Courier New" w:hint="default"/>
+      </w:rPr>
+    </w:lvl>
+    <w:lvl w:ilvl="5" w:tplc="04090005" w:tentative="1">
+      <w:start w:val="1"/>
+      <w:numFmt w:val="bullet"/>
+      <w:lvlText w:val=""/>
+      <w:lvlJc w:val="left"/>
+      <w:pPr>
+        <w:ind w:left="4320" w:hanging="360"/>
+      </w:pPr>
+      <w:rPr>
+        <w:rFonts w:ascii="Wingdings" w:hAnsi="Wingdings" w:hint="default"/>
+      </w:rPr>
+    </w:lvl>
+    <w:lvl w:ilvl="6" w:tplc="04090001" w:tentative="1">
+      <w:start w:val="1"/>
+      <w:numFmt w:val="bullet"/>
+      <w:lvlText w:val=""/>
+      <w:lvlJc w:val="left"/>
+      <w:pPr>
+        <w:ind w:left="5040" w:hanging="360"/>
+      </w:pPr>
+      <w:rPr>
+        <w:rFonts w:ascii="Symbol" w:hAnsi="Symbol" w:hint="default"/>
+      </w:rPr>
+    </w:lvl>
+    <w:lvl w:ilvl="7" w:tplc="04090003" w:tentative="1">
+      <w:start w:val="1"/>
+      <w:numFmt w:val="bullet"/>
+      <w:lvlText w:val="o"/>
+      <w:lvlJc w:val="left"/>
+      <w:pPr>
+        <w:ind w:left="5760" w:hanging="360"/>
+      </w:pPr>
+      <w:rPr>
+        <w:rFonts w:ascii="Courier New" w:hAnsi="Courier New" w:cs="Courier New" w:hint="default"/>
+      </w:rPr>
+    </w:lvl>
+    <w:lvl w:ilvl="8" w:tplc="04090005" w:tentative="1">
+      <w:start w:val="1"/>
+      <w:numFmt w:val="bullet"/>
+      <w:lvlText w:val=""/>
+      <w:lvlJc w:val="left"/>
+      <w:pPr>
+        <w:ind w:left="6480" w:hanging="360"/>
+      </w:pPr>
+      <w:rPr>
+        <w:rFonts w:ascii="Wingdings" w:hAnsi="Wingdings" w:hint="default"/>
+      </w:rPr>
+    </w:lvl>
+  </w:abstractNum>
+  <w:abstractNum w:abstractNumId="18" w15:restartNumberingAfterBreak="0">
     <w:nsid w:val="76770F44"/>
     <w:multiLevelType w:val="hybridMultilevel"/>
     <w:tmpl w:val="AB8A79BE"/>
@@ -2899,38 +4185,178 @@
       </w:rPr>
     </w:lvl>
   </w:abstractNum>
+  <w:abstractNum w:abstractNumId="19" w15:restartNumberingAfterBreak="0">
+    <w:nsid w:val="799C160F"/>
+    <w:multiLevelType w:val="hybridMultilevel"/>
+    <w:tmpl w:val="D5F22EE6"/>
+    <w:lvl w:ilvl="0" w:tplc="04090001">
+      <w:start w:val="1"/>
+      <w:numFmt w:val="bullet"/>
+      <w:lvlText w:val=""/>
+      <w:lvlJc w:val="left"/>
+      <w:pPr>
+        <w:ind w:left="765" w:hanging="360"/>
+      </w:pPr>
+      <w:rPr>
+        <w:rFonts w:ascii="Symbol" w:hAnsi="Symbol" w:hint="default"/>
+      </w:rPr>
+    </w:lvl>
+    <w:lvl w:ilvl="1" w:tplc="04090003" w:tentative="1">
+      <w:start w:val="1"/>
+      <w:numFmt w:val="bullet"/>
+      <w:lvlText w:val="o"/>
+      <w:lvlJc w:val="left"/>
+      <w:pPr>
+        <w:ind w:left="1485" w:hanging="360"/>
+      </w:pPr>
+      <w:rPr>
+        <w:rFonts w:ascii="Courier New" w:hAnsi="Courier New" w:cs="Courier New" w:hint="default"/>
+      </w:rPr>
+    </w:lvl>
+    <w:lvl w:ilvl="2" w:tplc="04090005" w:tentative="1">
+      <w:start w:val="1"/>
+      <w:numFmt w:val="bullet"/>
+      <w:lvlText w:val=""/>
+      <w:lvlJc w:val="left"/>
+      <w:pPr>
+        <w:ind w:left="2205" w:hanging="360"/>
+      </w:pPr>
+      <w:rPr>
+        <w:rFonts w:ascii="Wingdings" w:hAnsi="Wingdings" w:hint="default"/>
+      </w:rPr>
+    </w:lvl>
+    <w:lvl w:ilvl="3" w:tplc="04090001" w:tentative="1">
+      <w:start w:val="1"/>
+      <w:numFmt w:val="bullet"/>
+      <w:lvlText w:val=""/>
+      <w:lvlJc w:val="left"/>
+      <w:pPr>
+        <w:ind w:left="2925" w:hanging="360"/>
+      </w:pPr>
+      <w:rPr>
+        <w:rFonts w:ascii="Symbol" w:hAnsi="Symbol" w:hint="default"/>
+      </w:rPr>
+    </w:lvl>
+    <w:lvl w:ilvl="4" w:tplc="04090003" w:tentative="1">
+      <w:start w:val="1"/>
+      <w:numFmt w:val="bullet"/>
+      <w:lvlText w:val="o"/>
+      <w:lvlJc w:val="left"/>
+      <w:pPr>
+        <w:ind w:left="3645" w:hanging="360"/>
+      </w:pPr>
+      <w:rPr>
+        <w:rFonts w:ascii="Courier New" w:hAnsi="Courier New" w:cs="Courier New" w:hint="default"/>
+      </w:rPr>
+    </w:lvl>
+    <w:lvl w:ilvl="5" w:tplc="04090005" w:tentative="1">
+      <w:start w:val="1"/>
+      <w:numFmt w:val="bullet"/>
+      <w:lvlText w:val=""/>
+      <w:lvlJc w:val="left"/>
+      <w:pPr>
+        <w:ind w:left="4365" w:hanging="360"/>
+      </w:pPr>
+      <w:rPr>
+        <w:rFonts w:ascii="Wingdings" w:hAnsi="Wingdings" w:hint="default"/>
+      </w:rPr>
+    </w:lvl>
+    <w:lvl w:ilvl="6" w:tplc="04090001" w:tentative="1">
+      <w:start w:val="1"/>
+      <w:numFmt w:val="bullet"/>
+      <w:lvlText w:val=""/>
+      <w:lvlJc w:val="left"/>
+      <w:pPr>
+        <w:ind w:left="5085" w:hanging="360"/>
+      </w:pPr>
+      <w:rPr>
+        <w:rFonts w:ascii="Symbol" w:hAnsi="Symbol" w:hint="default"/>
+      </w:rPr>
+    </w:lvl>
+    <w:lvl w:ilvl="7" w:tplc="04090003" w:tentative="1">
+      <w:start w:val="1"/>
+      <w:numFmt w:val="bullet"/>
+      <w:lvlText w:val="o"/>
+      <w:lvlJc w:val="left"/>
+      <w:pPr>
+        <w:ind w:left="5805" w:hanging="360"/>
+      </w:pPr>
+      <w:rPr>
+        <w:rFonts w:ascii="Courier New" w:hAnsi="Courier New" w:cs="Courier New" w:hint="default"/>
+      </w:rPr>
+    </w:lvl>
+    <w:lvl w:ilvl="8" w:tplc="04090005" w:tentative="1">
+      <w:start w:val="1"/>
+      <w:numFmt w:val="bullet"/>
+      <w:lvlText w:val=""/>
+      <w:lvlJc w:val="left"/>
+      <w:pPr>
+        <w:ind w:left="6525" w:hanging="360"/>
+      </w:pPr>
+      <w:rPr>
+        <w:rFonts w:ascii="Wingdings" w:hAnsi="Wingdings" w:hint="default"/>
+      </w:rPr>
+    </w:lvl>
+  </w:abstractNum>
   <w:num w:numId="1">
+    <w:abstractNumId w:val="18"/>
+  </w:num>
+  <w:num w:numId="2">
+    <w:abstractNumId w:val="16"/>
+  </w:num>
+  <w:num w:numId="3">
+    <w:abstractNumId w:val="9"/>
+  </w:num>
+  <w:num w:numId="4">
+    <w:abstractNumId w:val="8"/>
+  </w:num>
+  <w:num w:numId="5">
+    <w:abstractNumId w:val="5"/>
+  </w:num>
+  <w:num w:numId="6">
+    <w:abstractNumId w:val="2"/>
+  </w:num>
+  <w:num w:numId="7">
     <w:abstractNumId w:val="10"/>
   </w:num>
-  <w:num w:numId="2">
-    <w:abstractNumId w:val="9"/>
-  </w:num>
-  <w:num w:numId="3">
-    <w:abstractNumId w:val="6"/>
-  </w:num>
-  <w:num w:numId="4">
-    <w:abstractNumId w:val="5"/>
-  </w:num>
-  <w:num w:numId="5">
+  <w:num w:numId="8">
     <w:abstractNumId w:val="3"/>
-  </w:num>
-  <w:num w:numId="6">
-    <w:abstractNumId w:val="1"/>
-  </w:num>
-  <w:num w:numId="7">
-    <w:abstractNumId w:val="7"/>
-  </w:num>
-  <w:num w:numId="8">
-    <w:abstractNumId w:val="2"/>
   </w:num>
   <w:num w:numId="9">
     <w:abstractNumId w:val="0"/>
   </w:num>
   <w:num w:numId="10">
+    <w:abstractNumId w:val="7"/>
+  </w:num>
+  <w:num w:numId="11">
+    <w:abstractNumId w:val="15"/>
+  </w:num>
+  <w:num w:numId="12">
+    <w:abstractNumId w:val="17"/>
+  </w:num>
+  <w:num w:numId="13">
+    <w:abstractNumId w:val="12"/>
+  </w:num>
+  <w:num w:numId="14">
+    <w:abstractNumId w:val="14"/>
+  </w:num>
+  <w:num w:numId="15">
+    <w:abstractNumId w:val="19"/>
+  </w:num>
+  <w:num w:numId="16">
+    <w:abstractNumId w:val="13"/>
+  </w:num>
+  <w:num w:numId="17">
     <w:abstractNumId w:val="4"/>
   </w:num>
-  <w:num w:numId="11">
-    <w:abstractNumId w:val="8"/>
+  <w:num w:numId="18">
+    <w:abstractNumId w:val="1"/>
+  </w:num>
+  <w:num w:numId="19">
+    <w:abstractNumId w:val="6"/>
+  </w:num>
+  <w:num w:numId="20">
+    <w:abstractNumId w:val="11"/>
   </w:num>
 </w:numbering>
 </file>
@@ -3371,6 +4797,18 @@
       <w:contextualSpacing/>
     </w:pPr>
   </w:style>
+  <w:style w:type="character" w:styleId="Hyperlink">
+    <w:name w:val="Hyperlink"/>
+    <w:basedOn w:val="DefaultParagraphFont"/>
+    <w:uiPriority w:val="99"/>
+    <w:semiHidden/>
+    <w:unhideWhenUsed/>
+    <w:rsid w:val="0091542B"/>
+    <w:rPr>
+      <w:color w:val="0000FF"/>
+      <w:u w:val="single"/>
+    </w:rPr>
+  </w:style>
 </w:styles>
 </file>
 

</xml_diff>

<commit_message>
Added the SpriteToggle coroutine to RoguelikeObject.cs so that the objects could ahve different speeds. There is an outstanding bug where moving an item to an incompatible or full stack does not delete the newly created item.
</commit_message>
<xml_diff>
--- a/ToDoWord.docx
+++ b/ToDoWord.docx
@@ -546,37 +546,7 @@
       </w:r>
       <w:proofErr w:type="gramEnd"/>
       <w:r>
-        <w:t xml:space="preserve">stacksize1 * coatAmt1) + </w:t>
-      </w:r>
-      <w:r>
-        <w:t>(stacksize</w:t>
-      </w:r>
-      <w:r>
-        <w:t>2</w:t>
-      </w:r>
-      <w:r>
-        <w:t xml:space="preserve"> * coatAmt</w:t>
-      </w:r>
-      <w:r>
-        <w:t>2</w:t>
-      </w:r>
-      <w:r>
-        <w:t>)</w:t>
-      </w:r>
-      <w:r>
-        <w:t xml:space="preserve"> / </w:t>
-      </w:r>
-      <w:r>
-        <w:t xml:space="preserve">(stacksize1 </w:t>
-      </w:r>
-      <w:r>
-        <w:t>+ stacksize2</w:t>
-      </w:r>
-      <w:r>
-        <w:t>)</w:t>
-      </w:r>
-      <w:r>
-        <w:t xml:space="preserve"> )</w:t>
+        <w:t>stacksize1 * coatAmt1) + (stacksize2 * coatAmt2) / (stacksize1 + stacksize2) )</w:t>
       </w:r>
     </w:p>
     <w:p>
@@ -642,31 +612,7 @@
         <w:rPr>
           <w:sz w:val="20"/>
         </w:rPr>
-        <w:t xml:space="preserve">, </w:t>
-      </w:r>
-      <w:r>
-        <w:rPr>
-          <w:sz w:val="20"/>
-        </w:rPr>
-        <w:t xml:space="preserve">floor( (stacksize1 * </w:t>
-      </w:r>
-      <w:r>
-        <w:rPr>
-          <w:sz w:val="20"/>
-        </w:rPr>
-        <w:t>fireAmt1</w:t>
-      </w:r>
-      <w:r>
-        <w:rPr>
-          <w:sz w:val="20"/>
-        </w:rPr>
-        <w:t>) + (stacksize2 * fireAmt2) / (stacksize1 + stacksize2) )</w:t>
-      </w:r>
-      <w:r>
-        <w:rPr>
-          <w:sz w:val="20"/>
-        </w:rPr>
-        <w:t xml:space="preserve"> )</w:t>
+        <w:t>, floor( (stacksize1 * fireAmt1) + (stacksize2 * fireAmt2) / (stacksize1 + stacksize2) ) )</w:t>
       </w:r>
     </w:p>
     <w:p>
@@ -1949,15 +1895,39 @@
         <w:rPr>
           <w:highlight w:val="green"/>
         </w:rPr>
-        <w:t>Go back and ensure the cla</w:t>
+        <w:t>Go back and ensure the class diagram is up to date.</w:t>
+      </w:r>
+    </w:p>
+    <w:p>
+      <w:pPr>
+        <w:pStyle w:val="ListParagraph"/>
+        <w:numPr>
+          <w:ilvl w:val="2"/>
+          <w:numId w:val="11"/>
+        </w:numPr>
+        <w:rPr>
+          <w:highlight w:val="green"/>
+        </w:rPr>
+      </w:pPr>
+      <w:r>
+        <w:rPr>
+          <w:highlight w:val="green"/>
+        </w:rPr>
+        <w:t>Add a way to quickly place and destroy walls with the mouse.</w:t>
       </w:r>
       <w:bookmarkStart w:id="0" w:name="_GoBack"/>
       <w:bookmarkEnd w:id="0"/>
-      <w:r>
-        <w:rPr>
-          <w:highlight w:val="green"/>
-        </w:rPr>
-        <w:t>ss diagram is up to date.</w:t>
+    </w:p>
+    <w:p>
+      <w:pPr>
+        <w:pStyle w:val="ListParagraph"/>
+        <w:numPr>
+          <w:ilvl w:val="1"/>
+          <w:numId w:val="11"/>
+        </w:numPr>
+      </w:pPr>
+      <w:r>
+        <w:t>Also:</w:t>
       </w:r>
     </w:p>
     <w:p>
@@ -1967,39 +1937,63 @@
           <w:ilvl w:val="2"/>
           <w:numId w:val="11"/>
         </w:numPr>
-        <w:rPr>
-          <w:highlight w:val="green"/>
-        </w:rPr>
-      </w:pPr>
-      <w:r>
-        <w:rPr>
-          <w:highlight w:val="green"/>
-        </w:rPr>
-        <w:t>Add a way to quickly place and destroy walls with the mouse.</w:t>
-      </w:r>
-    </w:p>
-    <w:p>
-      <w:pPr>
-        <w:pStyle w:val="ListParagraph"/>
-        <w:numPr>
-          <w:ilvl w:val="1"/>
-          <w:numId w:val="11"/>
-        </w:numPr>
-      </w:pPr>
-      <w:r>
-        <w:t>Also:</w:t>
-      </w:r>
-    </w:p>
-    <w:p>
-      <w:pPr>
-        <w:pStyle w:val="ListParagraph"/>
-        <w:numPr>
-          <w:ilvl w:val="2"/>
-          <w:numId w:val="11"/>
-        </w:numPr>
       </w:pPr>
       <w:r>
         <w:t>Add Assertions.</w:t>
+      </w:r>
+    </w:p>
+    <w:p>
+      <w:pPr>
+        <w:rPr>
+          <w:color w:val="000000" w:themeColor="text1"/>
+          <w:sz w:val="28"/>
+          <w:szCs w:val="28"/>
+        </w:rPr>
+      </w:pPr>
+      <w:r>
+        <w:rPr>
+          <w:color w:val="000000" w:themeColor="text1"/>
+          <w:sz w:val="28"/>
+          <w:szCs w:val="28"/>
+          <w:highlight w:val="red"/>
+        </w:rPr>
+        <w:t>Items are not deleted when you “drop” them onto a</w:t>
+      </w:r>
+      <w:r>
+        <w:rPr>
+          <w:color w:val="000000" w:themeColor="text1"/>
+          <w:sz w:val="28"/>
+          <w:szCs w:val="28"/>
+          <w:highlight w:val="red"/>
+        </w:rPr>
+        <w:t>n</w:t>
+      </w:r>
+      <w:r>
+        <w:rPr>
+          <w:color w:val="000000" w:themeColor="text1"/>
+          <w:sz w:val="28"/>
+          <w:szCs w:val="28"/>
+          <w:highlight w:val="red"/>
+        </w:rPr>
+        <w:t xml:space="preserve"> item stack of a different kind</w:t>
+      </w:r>
+      <w:r>
+        <w:rPr>
+          <w:color w:val="000000" w:themeColor="text1"/>
+          <w:sz w:val="28"/>
+          <w:szCs w:val="28"/>
+          <w:highlight w:val="red"/>
+        </w:rPr>
+        <w:t xml:space="preserve"> or a full stack of the same kind</w:t>
+      </w:r>
+      <w:r>
+        <w:rPr>
+          <w:color w:val="000000" w:themeColor="text1"/>
+          <w:sz w:val="28"/>
+          <w:szCs w:val="28"/>
+          <w:highlight w:val="red"/>
+        </w:rPr>
+        <w:t>!!!!</w:t>
       </w:r>
     </w:p>
     <w:p/>

</xml_diff>

<commit_message>
Floor Connected, Unit2, Player2, FloorController, Floor2, GUIController, and more have been added. The game has now been moved over to use the new "everything is an item" system. The only remaining thing to do is: remove all of the old stuff and Commen/ClassDiagram.
</commit_message>
<xml_diff>
--- a/ToDoWord.docx
+++ b/ToDoWord.docx
@@ -1887,15 +1887,37 @@
           <w:ilvl w:val="2"/>
           <w:numId w:val="11"/>
         </w:numPr>
-        <w:rPr>
+      </w:pPr>
+      <w:r>
+        <w:rPr>
+          <w:strike/>
           <w:highlight w:val="green"/>
         </w:rPr>
-      </w:pPr>
-      <w:r>
-        <w:rPr>
-          <w:highlight w:val="green"/>
-        </w:rPr>
         <w:t>Go back and ensure the class diagram is up to date.</w:t>
+      </w:r>
+    </w:p>
+    <w:p>
+      <w:pPr>
+        <w:pStyle w:val="ListParagraph"/>
+        <w:numPr>
+          <w:ilvl w:val="0"/>
+          <w:numId w:val="11"/>
+        </w:numPr>
+      </w:pPr>
+      <w:r>
+        <w:t>Floor Creation:</w:t>
+      </w:r>
+    </w:p>
+    <w:p>
+      <w:pPr>
+        <w:pStyle w:val="ListParagraph"/>
+        <w:numPr>
+          <w:ilvl w:val="1"/>
+          <w:numId w:val="11"/>
+        </w:numPr>
+      </w:pPr>
+      <w:r>
+        <w:t>Plan of attack:</w:t>
       </w:r>
     </w:p>
     <w:p>
@@ -1906,28 +1928,147 @@
           <w:numId w:val="11"/>
         </w:numPr>
         <w:rPr>
-          <w:highlight w:val="green"/>
-        </w:rPr>
-      </w:pPr>
-      <w:r>
-        <w:rPr>
-          <w:highlight w:val="green"/>
-        </w:rPr>
-        <w:t>Add a way to quickly place and destroy walls with the mouse.</w:t>
+          <w:strike/>
+        </w:rPr>
+      </w:pPr>
+      <w:r>
+        <w:rPr>
+          <w:strike/>
+        </w:rPr>
+        <w:t>Create the Floor2.cs</w:t>
+      </w:r>
+    </w:p>
+    <w:p>
+      <w:pPr>
+        <w:pStyle w:val="ListParagraph"/>
+        <w:numPr>
+          <w:ilvl w:val="2"/>
+          <w:numId w:val="11"/>
+        </w:numPr>
+        <w:rPr>
+          <w:strike/>
+        </w:rPr>
+      </w:pPr>
+      <w:r>
+        <w:rPr>
+          <w:strike/>
+        </w:rPr>
+        <w:t xml:space="preserve">Create the </w:t>
+      </w:r>
+      <w:proofErr w:type="spellStart"/>
+      <w:r>
+        <w:rPr>
+          <w:strike/>
+        </w:rPr>
+        <w:t>FloorConnected.cs</w:t>
+      </w:r>
+      <w:proofErr w:type="spellEnd"/>
+    </w:p>
+    <w:p>
+      <w:pPr>
+        <w:pStyle w:val="ListParagraph"/>
+        <w:numPr>
+          <w:ilvl w:val="2"/>
+          <w:numId w:val="11"/>
+        </w:numPr>
+        <w:rPr>
+          <w:strike/>
+        </w:rPr>
+      </w:pPr>
+      <w:r>
+        <w:rPr>
+          <w:strike/>
+        </w:rPr>
+        <w:t xml:space="preserve">Create the </w:t>
+      </w:r>
+      <w:proofErr w:type="spellStart"/>
+      <w:r>
+        <w:rPr>
+          <w:strike/>
+        </w:rPr>
+        <w:t>FloorController.cs</w:t>
+      </w:r>
+      <w:proofErr w:type="spellEnd"/>
+    </w:p>
+    <w:p>
+      <w:pPr>
+        <w:pStyle w:val="ListParagraph"/>
+        <w:numPr>
+          <w:ilvl w:val="0"/>
+          <w:numId w:val="11"/>
+        </w:numPr>
+      </w:pPr>
+      <w:r>
+        <w:t>Unit Creation:</w:t>
+      </w:r>
+    </w:p>
+    <w:p>
+      <w:pPr>
+        <w:pStyle w:val="ListParagraph"/>
+        <w:numPr>
+          <w:ilvl w:val="1"/>
+          <w:numId w:val="11"/>
+        </w:numPr>
+      </w:pPr>
+      <w:r>
+        <w:t>Plan of attack</w:t>
+      </w:r>
+    </w:p>
+    <w:p>
+      <w:pPr>
+        <w:pStyle w:val="ListParagraph"/>
+        <w:numPr>
+          <w:ilvl w:val="2"/>
+          <w:numId w:val="11"/>
+        </w:numPr>
+        <w:rPr>
+          <w:strike/>
+        </w:rPr>
+      </w:pPr>
+      <w:r>
+        <w:rPr>
+          <w:strike/>
+        </w:rPr>
+        <w:t xml:space="preserve">Move </w:t>
+      </w:r>
+      <w:r>
+        <w:rPr>
+          <w:strike/>
+        </w:rPr>
+        <w:t>units over to the new system.</w:t>
+      </w:r>
+    </w:p>
+    <w:p>
+      <w:pPr>
+        <w:pStyle w:val="ListParagraph"/>
+        <w:numPr>
+          <w:ilvl w:val="2"/>
+          <w:numId w:val="11"/>
+        </w:numPr>
+      </w:pPr>
+      <w:r>
+        <w:t xml:space="preserve">Refactor the existing Unit code. You may </w:t>
       </w:r>
       <w:bookmarkStart w:id="0" w:name="_GoBack"/>
       <w:bookmarkEnd w:id="0"/>
-    </w:p>
-    <w:p>
-      <w:pPr>
-        <w:pStyle w:val="ListParagraph"/>
-        <w:numPr>
-          <w:ilvl w:val="1"/>
-          <w:numId w:val="11"/>
-        </w:numPr>
-      </w:pPr>
-      <w:r>
-        <w:t>Also:</w:t>
+      <w:r>
+        <w:t xml:space="preserve">want to move some of the Unit functions up to the </w:t>
+      </w:r>
+      <w:proofErr w:type="spellStart"/>
+      <w:r>
+        <w:t>WorldObject</w:t>
+      </w:r>
+      <w:proofErr w:type="spellEnd"/>
+      <w:r>
+        <w:t xml:space="preserve"> or </w:t>
+      </w:r>
+      <w:proofErr w:type="spellStart"/>
+      <w:r>
+        <w:t>RoguelikeObject</w:t>
+      </w:r>
+      <w:proofErr w:type="spellEnd"/>
+      <w:r>
+        <w:t xml:space="preserve"> classes.</w:t>
       </w:r>
     </w:p>
     <w:p>
@@ -1939,65 +2080,69 @@
         </w:numPr>
       </w:pPr>
       <w:r>
-        <w:t>Add Assertions.</w:t>
-      </w:r>
-    </w:p>
-    <w:p>
-      <w:pPr>
-        <w:rPr>
-          <w:color w:val="000000" w:themeColor="text1"/>
-          <w:sz w:val="28"/>
-          <w:szCs w:val="28"/>
-        </w:rPr>
-      </w:pPr>
-      <w:r>
-        <w:rPr>
-          <w:color w:val="000000" w:themeColor="text1"/>
-          <w:sz w:val="28"/>
-          <w:szCs w:val="28"/>
-          <w:highlight w:val="red"/>
-        </w:rPr>
-        <w:t>Items are not deleted when you “drop” them onto a</w:t>
-      </w:r>
-      <w:r>
-        <w:rPr>
-          <w:color w:val="000000" w:themeColor="text1"/>
-          <w:sz w:val="28"/>
-          <w:szCs w:val="28"/>
-          <w:highlight w:val="red"/>
-        </w:rPr>
-        <w:t>n</w:t>
-      </w:r>
-      <w:r>
-        <w:rPr>
-          <w:color w:val="000000" w:themeColor="text1"/>
-          <w:sz w:val="28"/>
-          <w:szCs w:val="28"/>
-          <w:highlight w:val="red"/>
-        </w:rPr>
-        <w:t xml:space="preserve"> item stack of a different kind</w:t>
-      </w:r>
-      <w:r>
-        <w:rPr>
-          <w:color w:val="000000" w:themeColor="text1"/>
-          <w:sz w:val="28"/>
-          <w:szCs w:val="28"/>
-          <w:highlight w:val="red"/>
-        </w:rPr>
-        <w:t xml:space="preserve"> or a full stack of the same kind</w:t>
-      </w:r>
-      <w:r>
-        <w:rPr>
-          <w:color w:val="000000" w:themeColor="text1"/>
-          <w:sz w:val="28"/>
-          <w:szCs w:val="28"/>
-          <w:highlight w:val="red"/>
-        </w:rPr>
-        <w:t>!!!!</w:t>
-      </w:r>
-    </w:p>
-    <w:p/>
-    <w:p/>
+        <w:t>Perform tons of testing</w:t>
+      </w:r>
+      <w:r>
+        <w:t>.</w:t>
+      </w:r>
+    </w:p>
+    <w:p>
+      <w:pPr>
+        <w:pStyle w:val="ListParagraph"/>
+        <w:numPr>
+          <w:ilvl w:val="2"/>
+          <w:numId w:val="11"/>
+        </w:numPr>
+      </w:pPr>
+      <w:r>
+        <w:t>Push changes</w:t>
+      </w:r>
+      <w:r>
+        <w:t>!!!</w:t>
+      </w:r>
+    </w:p>
+    <w:p>
+      <w:pPr>
+        <w:pStyle w:val="ListParagraph"/>
+        <w:numPr>
+          <w:ilvl w:val="2"/>
+          <w:numId w:val="11"/>
+        </w:numPr>
+      </w:pPr>
+      <w:r>
+        <w:t>Delete the old walls, floors, units, and players. Remove the 2’s from all of the new items</w:t>
+      </w:r>
+    </w:p>
+    <w:p>
+      <w:pPr>
+        <w:pStyle w:val="ListParagraph"/>
+        <w:numPr>
+          <w:ilvl w:val="2"/>
+          <w:numId w:val="11"/>
+        </w:numPr>
+      </w:pPr>
+      <w:r>
+        <w:t xml:space="preserve">Do a huge comment/class diagram sweep </w:t>
+      </w:r>
+      <w:r>
+        <w:rPr>
+          <mc:AlternateContent>
+            <mc:Choice Requires="w16se"/>
+            <mc:Fallback>
+              <w:rFonts w:ascii="Segoe UI Emoji" w:eastAsia="Segoe UI Emoji" w:hAnsi="Segoe UI Emoji" w:cs="Segoe UI Emoji"/>
+            </mc:Fallback>
+          </mc:AlternateContent>
+        </w:rPr>
+        <mc:AlternateContent>
+          <mc:Choice Requires="w16se">
+            <w16se:symEx w16se:font="Segoe UI Emoji" w16se:char="2639"/>
+          </mc:Choice>
+          <mc:Fallback>
+            <w:t>☹</w:t>
+          </mc:Fallback>
+        </mc:AlternateContent>
+      </w:r>
+    </w:p>
     <w:p>
       <w:r>
         <w:t>NEW KEYWORD IN CODE</w:t>
@@ -2025,6 +2170,77 @@
       <w:r>
         <w:tab/>
         <w:t>[NEEDS WORK] – This function will need to be updated in the future</w:t>
+      </w:r>
+    </w:p>
+    <w:p/>
+    <w:p>
+      <w:r>
+        <w:t xml:space="preserve">Add Item: </w:t>
+      </w:r>
+    </w:p>
+    <w:p>
+      <w:pPr>
+        <w:pStyle w:val="ListParagraph"/>
+        <w:numPr>
+          <w:ilvl w:val="0"/>
+          <w:numId w:val="21"/>
+        </w:numPr>
+      </w:pPr>
+      <w:r>
+        <w:t>Takes an item and adds as much of it as possible to an inventory.</w:t>
+      </w:r>
+    </w:p>
+    <w:p>
+      <w:pPr>
+        <w:pStyle w:val="ListParagraph"/>
+        <w:numPr>
+          <w:ilvl w:val="0"/>
+          <w:numId w:val="21"/>
+        </w:numPr>
+      </w:pPr>
+      <w:r>
+        <w:t>Returns how much of the item was added.</w:t>
+      </w:r>
+    </w:p>
+    <w:p>
+      <w:proofErr w:type="spellStart"/>
+      <w:r>
+        <w:t>MoveItem</w:t>
+      </w:r>
+      <w:proofErr w:type="spellEnd"/>
+      <w:r>
+        <w:t>:</w:t>
+      </w:r>
+    </w:p>
+    <w:p>
+      <w:pPr>
+        <w:pStyle w:val="ListParagraph"/>
+        <w:numPr>
+          <w:ilvl w:val="0"/>
+          <w:numId w:val="22"/>
+        </w:numPr>
+      </w:pPr>
+      <w:r>
+        <w:lastRenderedPageBreak/>
+        <w:t xml:space="preserve">Takes an item, a </w:t>
+      </w:r>
+      <w:proofErr w:type="spellStart"/>
+      <w:r>
+        <w:t>desitination</w:t>
+      </w:r>
+      <w:proofErr w:type="spellEnd"/>
+      <w:r>
+        <w:t xml:space="preserve"> inv, and optionally an amount. If the amount is greater than the </w:t>
+      </w:r>
+      <w:proofErr w:type="spellStart"/>
+      <w:proofErr w:type="gramStart"/>
+      <w:r>
+        <w:t>item.StackSize</w:t>
+      </w:r>
+      <w:proofErr w:type="spellEnd"/>
+      <w:proofErr w:type="gramEnd"/>
+      <w:r>
+        <w:t xml:space="preserve"> or = -1, move the entire item over. Else, create a new stack of size amount and add as much of it as possible to the other inventory, then reduce the size of the original stack by the amount moved and delete the rest.</w:t>
       </w:r>
     </w:p>
     <w:sectPr>
@@ -2152,6 +2368,119 @@
     </w:lvl>
   </w:abstractNum>
   <w:abstractNum w:abstractNumId="1" w15:restartNumberingAfterBreak="0">
+    <w:nsid w:val="16695FDA"/>
+    <w:multiLevelType w:val="hybridMultilevel"/>
+    <w:tmpl w:val="F69E9584"/>
+    <w:lvl w:ilvl="0" w:tplc="04090001">
+      <w:start w:val="1"/>
+      <w:numFmt w:val="bullet"/>
+      <w:lvlText w:val=""/>
+      <w:lvlJc w:val="left"/>
+      <w:pPr>
+        <w:ind w:left="720" w:hanging="360"/>
+      </w:pPr>
+      <w:rPr>
+        <w:rFonts w:ascii="Symbol" w:hAnsi="Symbol" w:hint="default"/>
+      </w:rPr>
+    </w:lvl>
+    <w:lvl w:ilvl="1" w:tplc="04090003" w:tentative="1">
+      <w:start w:val="1"/>
+      <w:numFmt w:val="bullet"/>
+      <w:lvlText w:val="o"/>
+      <w:lvlJc w:val="left"/>
+      <w:pPr>
+        <w:ind w:left="1440" w:hanging="360"/>
+      </w:pPr>
+      <w:rPr>
+        <w:rFonts w:ascii="Courier New" w:hAnsi="Courier New" w:cs="Courier New" w:hint="default"/>
+      </w:rPr>
+    </w:lvl>
+    <w:lvl w:ilvl="2" w:tplc="04090005" w:tentative="1">
+      <w:start w:val="1"/>
+      <w:numFmt w:val="bullet"/>
+      <w:lvlText w:val=""/>
+      <w:lvlJc w:val="left"/>
+      <w:pPr>
+        <w:ind w:left="2160" w:hanging="360"/>
+      </w:pPr>
+      <w:rPr>
+        <w:rFonts w:ascii="Wingdings" w:hAnsi="Wingdings" w:hint="default"/>
+      </w:rPr>
+    </w:lvl>
+    <w:lvl w:ilvl="3" w:tplc="04090001" w:tentative="1">
+      <w:start w:val="1"/>
+      <w:numFmt w:val="bullet"/>
+      <w:lvlText w:val=""/>
+      <w:lvlJc w:val="left"/>
+      <w:pPr>
+        <w:ind w:left="2880" w:hanging="360"/>
+      </w:pPr>
+      <w:rPr>
+        <w:rFonts w:ascii="Symbol" w:hAnsi="Symbol" w:hint="default"/>
+      </w:rPr>
+    </w:lvl>
+    <w:lvl w:ilvl="4" w:tplc="04090003" w:tentative="1">
+      <w:start w:val="1"/>
+      <w:numFmt w:val="bullet"/>
+      <w:lvlText w:val="o"/>
+      <w:lvlJc w:val="left"/>
+      <w:pPr>
+        <w:ind w:left="3600" w:hanging="360"/>
+      </w:pPr>
+      <w:rPr>
+        <w:rFonts w:ascii="Courier New" w:hAnsi="Courier New" w:cs="Courier New" w:hint="default"/>
+      </w:rPr>
+    </w:lvl>
+    <w:lvl w:ilvl="5" w:tplc="04090005" w:tentative="1">
+      <w:start w:val="1"/>
+      <w:numFmt w:val="bullet"/>
+      <w:lvlText w:val=""/>
+      <w:lvlJc w:val="left"/>
+      <w:pPr>
+        <w:ind w:left="4320" w:hanging="360"/>
+      </w:pPr>
+      <w:rPr>
+        <w:rFonts w:ascii="Wingdings" w:hAnsi="Wingdings" w:hint="default"/>
+      </w:rPr>
+    </w:lvl>
+    <w:lvl w:ilvl="6" w:tplc="04090001" w:tentative="1">
+      <w:start w:val="1"/>
+      <w:numFmt w:val="bullet"/>
+      <w:lvlText w:val=""/>
+      <w:lvlJc w:val="left"/>
+      <w:pPr>
+        <w:ind w:left="5040" w:hanging="360"/>
+      </w:pPr>
+      <w:rPr>
+        <w:rFonts w:ascii="Symbol" w:hAnsi="Symbol" w:hint="default"/>
+      </w:rPr>
+    </w:lvl>
+    <w:lvl w:ilvl="7" w:tplc="04090003" w:tentative="1">
+      <w:start w:val="1"/>
+      <w:numFmt w:val="bullet"/>
+      <w:lvlText w:val="o"/>
+      <w:lvlJc w:val="left"/>
+      <w:pPr>
+        <w:ind w:left="5760" w:hanging="360"/>
+      </w:pPr>
+      <w:rPr>
+        <w:rFonts w:ascii="Courier New" w:hAnsi="Courier New" w:cs="Courier New" w:hint="default"/>
+      </w:rPr>
+    </w:lvl>
+    <w:lvl w:ilvl="8" w:tplc="04090005" w:tentative="1">
+      <w:start w:val="1"/>
+      <w:numFmt w:val="bullet"/>
+      <w:lvlText w:val=""/>
+      <w:lvlJc w:val="left"/>
+      <w:pPr>
+        <w:ind w:left="6480" w:hanging="360"/>
+      </w:pPr>
+      <w:rPr>
+        <w:rFonts w:ascii="Wingdings" w:hAnsi="Wingdings" w:hint="default"/>
+      </w:rPr>
+    </w:lvl>
+  </w:abstractNum>
+  <w:abstractNum w:abstractNumId="2" w15:restartNumberingAfterBreak="0">
     <w:nsid w:val="1D12001D"/>
     <w:multiLevelType w:val="hybridMultilevel"/>
     <w:tmpl w:val="24B821D8"/>
@@ -2264,7 +2593,7 @@
       </w:rPr>
     </w:lvl>
   </w:abstractNum>
-  <w:abstractNum w:abstractNumId="2" w15:restartNumberingAfterBreak="0">
+  <w:abstractNum w:abstractNumId="3" w15:restartNumberingAfterBreak="0">
     <w:nsid w:val="1E2242A8"/>
     <w:multiLevelType w:val="hybridMultilevel"/>
     <w:tmpl w:val="EE4C5B90"/>
@@ -2376,7 +2705,7 @@
       </w:rPr>
     </w:lvl>
   </w:abstractNum>
-  <w:abstractNum w:abstractNumId="3" w15:restartNumberingAfterBreak="0">
+  <w:abstractNum w:abstractNumId="4" w15:restartNumberingAfterBreak="0">
     <w:nsid w:val="22526C88"/>
     <w:multiLevelType w:val="hybridMultilevel"/>
     <w:tmpl w:val="C4B4A770"/>
@@ -2488,7 +2817,7 @@
       </w:rPr>
     </w:lvl>
   </w:abstractNum>
-  <w:abstractNum w:abstractNumId="4" w15:restartNumberingAfterBreak="0">
+  <w:abstractNum w:abstractNumId="5" w15:restartNumberingAfterBreak="0">
     <w:nsid w:val="24C41A28"/>
     <w:multiLevelType w:val="hybridMultilevel"/>
     <w:tmpl w:val="73CCB2E8"/>
@@ -2601,7 +2930,7 @@
       </w:rPr>
     </w:lvl>
   </w:abstractNum>
-  <w:abstractNum w:abstractNumId="5" w15:restartNumberingAfterBreak="0">
+  <w:abstractNum w:abstractNumId="6" w15:restartNumberingAfterBreak="0">
     <w:nsid w:val="2C7D02D1"/>
     <w:multiLevelType w:val="hybridMultilevel"/>
     <w:tmpl w:val="7A80FAD8"/>
@@ -2713,7 +3042,7 @@
       </w:rPr>
     </w:lvl>
   </w:abstractNum>
-  <w:abstractNum w:abstractNumId="6" w15:restartNumberingAfterBreak="0">
+  <w:abstractNum w:abstractNumId="7" w15:restartNumberingAfterBreak="0">
     <w:nsid w:val="2C7E14BF"/>
     <w:multiLevelType w:val="hybridMultilevel"/>
     <w:tmpl w:val="545E2508"/>
@@ -2826,7 +3155,7 @@
       </w:rPr>
     </w:lvl>
   </w:abstractNum>
-  <w:abstractNum w:abstractNumId="7" w15:restartNumberingAfterBreak="0">
+  <w:abstractNum w:abstractNumId="8" w15:restartNumberingAfterBreak="0">
     <w:nsid w:val="2CEC274E"/>
     <w:multiLevelType w:val="hybridMultilevel"/>
     <w:tmpl w:val="57ACBCF8"/>
@@ -2939,7 +3268,7 @@
       </w:rPr>
     </w:lvl>
   </w:abstractNum>
-  <w:abstractNum w:abstractNumId="8" w15:restartNumberingAfterBreak="0">
+  <w:abstractNum w:abstractNumId="9" w15:restartNumberingAfterBreak="0">
     <w:nsid w:val="38165E07"/>
     <w:multiLevelType w:val="hybridMultilevel"/>
     <w:tmpl w:val="FFC238B8"/>
@@ -3051,7 +3380,7 @@
       </w:rPr>
     </w:lvl>
   </w:abstractNum>
-  <w:abstractNum w:abstractNumId="9" w15:restartNumberingAfterBreak="0">
+  <w:abstractNum w:abstractNumId="10" w15:restartNumberingAfterBreak="0">
     <w:nsid w:val="3B446C7D"/>
     <w:multiLevelType w:val="hybridMultilevel"/>
     <w:tmpl w:val="78D057E4"/>
@@ -3163,7 +3492,7 @@
       </w:rPr>
     </w:lvl>
   </w:abstractNum>
-  <w:abstractNum w:abstractNumId="10" w15:restartNumberingAfterBreak="0">
+  <w:abstractNum w:abstractNumId="11" w15:restartNumberingAfterBreak="0">
     <w:nsid w:val="4D515671"/>
     <w:multiLevelType w:val="hybridMultilevel"/>
     <w:tmpl w:val="056A3730"/>
@@ -3275,7 +3604,7 @@
       </w:rPr>
     </w:lvl>
   </w:abstractNum>
-  <w:abstractNum w:abstractNumId="11" w15:restartNumberingAfterBreak="0">
+  <w:abstractNum w:abstractNumId="12" w15:restartNumberingAfterBreak="0">
     <w:nsid w:val="520F5A68"/>
     <w:multiLevelType w:val="hybridMultilevel"/>
     <w:tmpl w:val="B002ED3C"/>
@@ -3388,7 +3717,7 @@
       </w:rPr>
     </w:lvl>
   </w:abstractNum>
-  <w:abstractNum w:abstractNumId="12" w15:restartNumberingAfterBreak="0">
+  <w:abstractNum w:abstractNumId="13" w15:restartNumberingAfterBreak="0">
     <w:nsid w:val="5A5115AF"/>
     <w:multiLevelType w:val="hybridMultilevel"/>
     <w:tmpl w:val="FA40F91A"/>
@@ -3501,7 +3830,7 @@
       </w:rPr>
     </w:lvl>
   </w:abstractNum>
-  <w:abstractNum w:abstractNumId="13" w15:restartNumberingAfterBreak="0">
+  <w:abstractNum w:abstractNumId="14" w15:restartNumberingAfterBreak="0">
     <w:nsid w:val="5BCE4176"/>
     <w:multiLevelType w:val="hybridMultilevel"/>
     <w:tmpl w:val="FBB4B416"/>
@@ -3614,7 +3943,7 @@
       </w:rPr>
     </w:lvl>
   </w:abstractNum>
-  <w:abstractNum w:abstractNumId="14" w15:restartNumberingAfterBreak="0">
+  <w:abstractNum w:abstractNumId="15" w15:restartNumberingAfterBreak="0">
     <w:nsid w:val="5CEB7AA0"/>
     <w:multiLevelType w:val="hybridMultilevel"/>
     <w:tmpl w:val="4A561AB8"/>
@@ -3727,7 +4056,7 @@
       </w:rPr>
     </w:lvl>
   </w:abstractNum>
-  <w:abstractNum w:abstractNumId="15" w15:restartNumberingAfterBreak="0">
+  <w:abstractNum w:abstractNumId="16" w15:restartNumberingAfterBreak="0">
     <w:nsid w:val="6AC5535F"/>
     <w:multiLevelType w:val="hybridMultilevel"/>
     <w:tmpl w:val="1E342342"/>
@@ -3840,7 +4169,7 @@
       </w:rPr>
     </w:lvl>
   </w:abstractNum>
-  <w:abstractNum w:abstractNumId="16" w15:restartNumberingAfterBreak="0">
+  <w:abstractNum w:abstractNumId="17" w15:restartNumberingAfterBreak="0">
     <w:nsid w:val="73E909C3"/>
     <w:multiLevelType w:val="hybridMultilevel"/>
     <w:tmpl w:val="FE7CA15C"/>
@@ -3953,7 +4282,7 @@
       </w:rPr>
     </w:lvl>
   </w:abstractNum>
-  <w:abstractNum w:abstractNumId="17" w15:restartNumberingAfterBreak="0">
+  <w:abstractNum w:abstractNumId="18" w15:restartNumberingAfterBreak="0">
     <w:nsid w:val="73FE23A1"/>
     <w:multiLevelType w:val="hybridMultilevel"/>
     <w:tmpl w:val="0DEC944A"/>
@@ -4066,7 +4395,7 @@
       </w:rPr>
     </w:lvl>
   </w:abstractNum>
-  <w:abstractNum w:abstractNumId="18" w15:restartNumberingAfterBreak="0">
+  <w:abstractNum w:abstractNumId="19" w15:restartNumberingAfterBreak="0">
     <w:nsid w:val="76770F44"/>
     <w:multiLevelType w:val="hybridMultilevel"/>
     <w:tmpl w:val="AB8A79BE"/>
@@ -4179,7 +4508,7 @@
       </w:rPr>
     </w:lvl>
   </w:abstractNum>
-  <w:abstractNum w:abstractNumId="19" w15:restartNumberingAfterBreak="0">
+  <w:abstractNum w:abstractNumId="20" w15:restartNumberingAfterBreak="0">
     <w:nsid w:val="799C160F"/>
     <w:multiLevelType w:val="hybridMultilevel"/>
     <w:tmpl w:val="D5F22EE6"/>
@@ -4292,65 +4621,184 @@
       </w:rPr>
     </w:lvl>
   </w:abstractNum>
+  <w:abstractNum w:abstractNumId="21" w15:restartNumberingAfterBreak="0">
+    <w:nsid w:val="7AB0159A"/>
+    <w:multiLevelType w:val="hybridMultilevel"/>
+    <w:tmpl w:val="E068964C"/>
+    <w:lvl w:ilvl="0" w:tplc="04090001">
+      <w:start w:val="1"/>
+      <w:numFmt w:val="bullet"/>
+      <w:lvlText w:val=""/>
+      <w:lvlJc w:val="left"/>
+      <w:pPr>
+        <w:ind w:left="720" w:hanging="360"/>
+      </w:pPr>
+      <w:rPr>
+        <w:rFonts w:ascii="Symbol" w:hAnsi="Symbol" w:hint="default"/>
+      </w:rPr>
+    </w:lvl>
+    <w:lvl w:ilvl="1" w:tplc="04090003" w:tentative="1">
+      <w:start w:val="1"/>
+      <w:numFmt w:val="bullet"/>
+      <w:lvlText w:val="o"/>
+      <w:lvlJc w:val="left"/>
+      <w:pPr>
+        <w:ind w:left="1440" w:hanging="360"/>
+      </w:pPr>
+      <w:rPr>
+        <w:rFonts w:ascii="Courier New" w:hAnsi="Courier New" w:cs="Courier New" w:hint="default"/>
+      </w:rPr>
+    </w:lvl>
+    <w:lvl w:ilvl="2" w:tplc="04090005" w:tentative="1">
+      <w:start w:val="1"/>
+      <w:numFmt w:val="bullet"/>
+      <w:lvlText w:val=""/>
+      <w:lvlJc w:val="left"/>
+      <w:pPr>
+        <w:ind w:left="2160" w:hanging="360"/>
+      </w:pPr>
+      <w:rPr>
+        <w:rFonts w:ascii="Wingdings" w:hAnsi="Wingdings" w:hint="default"/>
+      </w:rPr>
+    </w:lvl>
+    <w:lvl w:ilvl="3" w:tplc="04090001" w:tentative="1">
+      <w:start w:val="1"/>
+      <w:numFmt w:val="bullet"/>
+      <w:lvlText w:val=""/>
+      <w:lvlJc w:val="left"/>
+      <w:pPr>
+        <w:ind w:left="2880" w:hanging="360"/>
+      </w:pPr>
+      <w:rPr>
+        <w:rFonts w:ascii="Symbol" w:hAnsi="Symbol" w:hint="default"/>
+      </w:rPr>
+    </w:lvl>
+    <w:lvl w:ilvl="4" w:tplc="04090003" w:tentative="1">
+      <w:start w:val="1"/>
+      <w:numFmt w:val="bullet"/>
+      <w:lvlText w:val="o"/>
+      <w:lvlJc w:val="left"/>
+      <w:pPr>
+        <w:ind w:left="3600" w:hanging="360"/>
+      </w:pPr>
+      <w:rPr>
+        <w:rFonts w:ascii="Courier New" w:hAnsi="Courier New" w:cs="Courier New" w:hint="default"/>
+      </w:rPr>
+    </w:lvl>
+    <w:lvl w:ilvl="5" w:tplc="04090005" w:tentative="1">
+      <w:start w:val="1"/>
+      <w:numFmt w:val="bullet"/>
+      <w:lvlText w:val=""/>
+      <w:lvlJc w:val="left"/>
+      <w:pPr>
+        <w:ind w:left="4320" w:hanging="360"/>
+      </w:pPr>
+      <w:rPr>
+        <w:rFonts w:ascii="Wingdings" w:hAnsi="Wingdings" w:hint="default"/>
+      </w:rPr>
+    </w:lvl>
+    <w:lvl w:ilvl="6" w:tplc="04090001" w:tentative="1">
+      <w:start w:val="1"/>
+      <w:numFmt w:val="bullet"/>
+      <w:lvlText w:val=""/>
+      <w:lvlJc w:val="left"/>
+      <w:pPr>
+        <w:ind w:left="5040" w:hanging="360"/>
+      </w:pPr>
+      <w:rPr>
+        <w:rFonts w:ascii="Symbol" w:hAnsi="Symbol" w:hint="default"/>
+      </w:rPr>
+    </w:lvl>
+    <w:lvl w:ilvl="7" w:tplc="04090003" w:tentative="1">
+      <w:start w:val="1"/>
+      <w:numFmt w:val="bullet"/>
+      <w:lvlText w:val="o"/>
+      <w:lvlJc w:val="left"/>
+      <w:pPr>
+        <w:ind w:left="5760" w:hanging="360"/>
+      </w:pPr>
+      <w:rPr>
+        <w:rFonts w:ascii="Courier New" w:hAnsi="Courier New" w:cs="Courier New" w:hint="default"/>
+      </w:rPr>
+    </w:lvl>
+    <w:lvl w:ilvl="8" w:tplc="04090005" w:tentative="1">
+      <w:start w:val="1"/>
+      <w:numFmt w:val="bullet"/>
+      <w:lvlText w:val=""/>
+      <w:lvlJc w:val="left"/>
+      <w:pPr>
+        <w:ind w:left="6480" w:hanging="360"/>
+      </w:pPr>
+      <w:rPr>
+        <w:rFonts w:ascii="Wingdings" w:hAnsi="Wingdings" w:hint="default"/>
+      </w:rPr>
+    </w:lvl>
+  </w:abstractNum>
   <w:num w:numId="1">
-    <w:abstractNumId w:val="18"/>
+    <w:abstractNumId w:val="19"/>
   </w:num>
   <w:num w:numId="2">
-    <w:abstractNumId w:val="16"/>
+    <w:abstractNumId w:val="17"/>
   </w:num>
   <w:num w:numId="3">
+    <w:abstractNumId w:val="10"/>
+  </w:num>
+  <w:num w:numId="4">
     <w:abstractNumId w:val="9"/>
   </w:num>
-  <w:num w:numId="4">
-    <w:abstractNumId w:val="8"/>
-  </w:num>
   <w:num w:numId="5">
-    <w:abstractNumId w:val="5"/>
+    <w:abstractNumId w:val="6"/>
   </w:num>
   <w:num w:numId="6">
-    <w:abstractNumId w:val="2"/>
+    <w:abstractNumId w:val="3"/>
   </w:num>
   <w:num w:numId="7">
-    <w:abstractNumId w:val="10"/>
+    <w:abstractNumId w:val="11"/>
   </w:num>
   <w:num w:numId="8">
-    <w:abstractNumId w:val="3"/>
+    <w:abstractNumId w:val="4"/>
   </w:num>
   <w:num w:numId="9">
     <w:abstractNumId w:val="0"/>
   </w:num>
   <w:num w:numId="10">
+    <w:abstractNumId w:val="8"/>
+  </w:num>
+  <w:num w:numId="11">
+    <w:abstractNumId w:val="16"/>
+  </w:num>
+  <w:num w:numId="12">
+    <w:abstractNumId w:val="18"/>
+  </w:num>
+  <w:num w:numId="13">
+    <w:abstractNumId w:val="13"/>
+  </w:num>
+  <w:num w:numId="14">
+    <w:abstractNumId w:val="15"/>
+  </w:num>
+  <w:num w:numId="15">
+    <w:abstractNumId w:val="20"/>
+  </w:num>
+  <w:num w:numId="16">
+    <w:abstractNumId w:val="14"/>
+  </w:num>
+  <w:num w:numId="17">
+    <w:abstractNumId w:val="5"/>
+  </w:num>
+  <w:num w:numId="18">
+    <w:abstractNumId w:val="2"/>
+  </w:num>
+  <w:num w:numId="19">
     <w:abstractNumId w:val="7"/>
   </w:num>
-  <w:num w:numId="11">
-    <w:abstractNumId w:val="15"/>
-  </w:num>
-  <w:num w:numId="12">
-    <w:abstractNumId w:val="17"/>
-  </w:num>
-  <w:num w:numId="13">
+  <w:num w:numId="20">
     <w:abstractNumId w:val="12"/>
   </w:num>
-  <w:num w:numId="14">
-    <w:abstractNumId w:val="14"/>
-  </w:num>
-  <w:num w:numId="15">
-    <w:abstractNumId w:val="19"/>
-  </w:num>
-  <w:num w:numId="16">
-    <w:abstractNumId w:val="13"/>
-  </w:num>
-  <w:num w:numId="17">
-    <w:abstractNumId w:val="4"/>
-  </w:num>
-  <w:num w:numId="18">
+  <w:num w:numId="21">
     <w:abstractNumId w:val="1"/>
   </w:num>
-  <w:num w:numId="19">
-    <w:abstractNumId w:val="6"/>
-  </w:num>
-  <w:num w:numId="20">
-    <w:abstractNumId w:val="11"/>
+  <w:num w:numId="22">
+    <w:abstractNumId w:val="21"/>
   </w:num>
 </w:numbering>
 </file>

</xml_diff>

<commit_message>
The Class Diagram has been updated and there have been minor updates throughout the code including reorganizing the functions and variables to be consistent.
</commit_message>
<xml_diff>
--- a/ToDoWord.docx
+++ b/ToDoWord.docx
@@ -1887,11 +1887,13 @@
           <w:ilvl w:val="2"/>
           <w:numId w:val="11"/>
         </w:numPr>
-      </w:pPr>
-      <w:r>
-        <w:rPr>
-          <w:strike/>
-          <w:highlight w:val="green"/>
+        <w:rPr>
+          <w:strike/>
+        </w:rPr>
+      </w:pPr>
+      <w:r>
+        <w:rPr>
+          <w:strike/>
         </w:rPr>
         <w:t>Go back and ensure the class diagram is up to date.</w:t>
       </w:r>
@@ -1937,6 +1939,8 @@
         </w:rPr>
         <w:t>Create the Floor2.cs</w:t>
       </w:r>
+      <w:bookmarkStart w:id="0" w:name="_GoBack"/>
+      <w:bookmarkEnd w:id="0"/>
     </w:p>
     <w:p>
       <w:pPr>
@@ -2045,29 +2049,42 @@
           <w:ilvl w:val="2"/>
           <w:numId w:val="11"/>
         </w:numPr>
-      </w:pPr>
-      <w:r>
-        <w:t xml:space="preserve">Refactor the existing Unit code. You may </w:t>
-      </w:r>
-      <w:bookmarkStart w:id="0" w:name="_GoBack"/>
-      <w:bookmarkEnd w:id="0"/>
-      <w:r>
-        <w:t xml:space="preserve">want to move some of the Unit functions up to the </w:t>
+        <w:rPr>
+          <w:strike/>
+        </w:rPr>
+      </w:pPr>
+      <w:r>
+        <w:rPr>
+          <w:strike/>
+        </w:rPr>
+        <w:t xml:space="preserve">Refactor the existing Unit code. You may want to move some of the Unit functions up to the </w:t>
       </w:r>
       <w:proofErr w:type="spellStart"/>
       <w:r>
+        <w:rPr>
+          <w:strike/>
+        </w:rPr>
         <w:t>WorldObject</w:t>
       </w:r>
       <w:proofErr w:type="spellEnd"/>
       <w:r>
+        <w:rPr>
+          <w:strike/>
+        </w:rPr>
         <w:t xml:space="preserve"> or </w:t>
       </w:r>
       <w:proofErr w:type="spellStart"/>
       <w:r>
+        <w:rPr>
+          <w:strike/>
+        </w:rPr>
         <w:t>RoguelikeObject</w:t>
       </w:r>
       <w:proofErr w:type="spellEnd"/>
       <w:r>
+        <w:rPr>
+          <w:strike/>
+        </w:rPr>
         <w:t xml:space="preserve"> classes.</w:t>
       </w:r>
     </w:p>
@@ -2078,11 +2095,20 @@
           <w:ilvl w:val="2"/>
           <w:numId w:val="11"/>
         </w:numPr>
-      </w:pPr>
-      <w:r>
+        <w:rPr>
+          <w:strike/>
+        </w:rPr>
+      </w:pPr>
+      <w:r>
+        <w:rPr>
+          <w:strike/>
+        </w:rPr>
         <w:t>Perform tons of testing</w:t>
       </w:r>
       <w:r>
+        <w:rPr>
+          <w:strike/>
+        </w:rPr>
         <w:t>.</w:t>
       </w:r>
     </w:p>
@@ -2093,11 +2119,20 @@
           <w:ilvl w:val="2"/>
           <w:numId w:val="11"/>
         </w:numPr>
-      </w:pPr>
-      <w:r>
+        <w:rPr>
+          <w:strike/>
+        </w:rPr>
+      </w:pPr>
+      <w:r>
+        <w:rPr>
+          <w:strike/>
+        </w:rPr>
         <w:t>Push changes</w:t>
       </w:r>
       <w:r>
+        <w:rPr>
+          <w:strike/>
+        </w:rPr>
         <w:t>!!!</w:t>
       </w:r>
     </w:p>
@@ -2108,8 +2143,14 @@
           <w:ilvl w:val="2"/>
           <w:numId w:val="11"/>
         </w:numPr>
-      </w:pPr>
-      <w:r>
+        <w:rPr>
+          <w:strike/>
+        </w:rPr>
+      </w:pPr>
+      <w:r>
+        <w:rPr>
+          <w:strike/>
+        </w:rPr>
         <w:t>Delete the old walls, floors, units, and players. Remove the 2’s from all of the new items</w:t>
       </w:r>
     </w:p>
@@ -2120,8 +2161,14 @@
           <w:ilvl w:val="2"/>
           <w:numId w:val="11"/>
         </w:numPr>
-      </w:pPr>
-      <w:r>
+        <w:rPr>
+          <w:highlight w:val="green"/>
+        </w:rPr>
+      </w:pPr>
+      <w:r>
+        <w:rPr>
+          <w:highlight w:val="green"/>
+        </w:rPr>
         <w:t xml:space="preserve">Do a huge comment/class diagram sweep </w:t>
       </w:r>
       <w:r>
@@ -2132,6 +2179,7 @@
               <w:rFonts w:ascii="Segoe UI Emoji" w:eastAsia="Segoe UI Emoji" w:hAnsi="Segoe UI Emoji" w:cs="Segoe UI Emoji"/>
             </mc:Fallback>
           </mc:AlternateContent>
+          <w:highlight w:val="green"/>
         </w:rPr>
         <mc:AlternateContent>
           <mc:Choice Requires="w16se">

</xml_diff>

<commit_message>
Tons of GUI work. MouseInteractions and MouseInputController have been added. ContextMenus and Interactive has been added. There is now a grid of world spaces on top of the playable area.
</commit_message>
<xml_diff>
--- a/ToDoWord.docx
+++ b/ToDoWord.docx
@@ -1939,8 +1939,6 @@
         </w:rPr>
         <w:t>Create the Floor2.cs</w:t>
       </w:r>
-      <w:bookmarkStart w:id="0" w:name="_GoBack"/>
-      <w:bookmarkEnd w:id="0"/>
     </w:p>
     <w:p>
       <w:pPr>
@@ -2151,7 +2149,13 @@
         <w:rPr>
           <w:strike/>
         </w:rPr>
-        <w:t>Delete the old walls, floors, units, and players. Remove the 2’s from all of the new items</w:t>
+        <w:t xml:space="preserve">Delete the old walls, floors, units, and players. Remove the 2’s from all </w:t>
+      </w:r>
+      <w:r>
+        <w:rPr>
+          <w:strike/>
+        </w:rPr>
+        <w:t>of the new items</w:t>
       </w:r>
     </w:p>
     <w:p>
@@ -2162,11 +2166,13 @@
           <w:numId w:val="11"/>
         </w:numPr>
         <w:rPr>
+          <w:strike/>
           <w:highlight w:val="green"/>
         </w:rPr>
       </w:pPr>
       <w:r>
         <w:rPr>
+          <w:strike/>
           <w:highlight w:val="green"/>
         </w:rPr>
         <w:t xml:space="preserve">Do a huge comment/class diagram sweep </w:t>
@@ -2179,6 +2185,7 @@
               <w:rFonts w:ascii="Segoe UI Emoji" w:eastAsia="Segoe UI Emoji" w:hAnsi="Segoe UI Emoji" w:cs="Segoe UI Emoji"/>
             </mc:Fallback>
           </mc:AlternateContent>
+          <w:strike/>
           <w:highlight w:val="green"/>
         </w:rPr>
         <mc:AlternateContent>
@@ -2192,6 +2199,52 @@
       </w:r>
     </w:p>
     <w:p>
+      <w:pPr>
+        <w:pStyle w:val="ListParagraph"/>
+        <w:numPr>
+          <w:ilvl w:val="0"/>
+          <w:numId w:val="11"/>
+        </w:numPr>
+      </w:pPr>
+      <w:r>
+        <w:t>Selection and Context Menus</w:t>
+      </w:r>
+    </w:p>
+    <w:p>
+      <w:pPr>
+        <w:pStyle w:val="ListParagraph"/>
+        <w:numPr>
+          <w:ilvl w:val="1"/>
+          <w:numId w:val="11"/>
+        </w:numPr>
+      </w:pPr>
+      <w:r>
+        <w:t>Plan of attack</w:t>
+      </w:r>
+    </w:p>
+    <w:p>
+      <w:pPr>
+        <w:pStyle w:val="ListParagraph"/>
+        <w:numPr>
+          <w:ilvl w:val="2"/>
+          <w:numId w:val="11"/>
+        </w:numPr>
+      </w:pPr>
+      <w:r>
+        <w:t xml:space="preserve">Create a context menu </w:t>
+      </w:r>
+      <w:proofErr w:type="spellStart"/>
+      <w:r>
+        <w:t>gui</w:t>
+      </w:r>
+      <w:proofErr w:type="spellEnd"/>
+      <w:r>
+        <w:t xml:space="preserve"> and make a way to populate it.</w:t>
+      </w:r>
+      <w:bookmarkStart w:id="0" w:name="_GoBack"/>
+      <w:bookmarkEnd w:id="0"/>
+    </w:p>
+    <w:p>
       <w:r>
         <w:t>NEW KEYWORD IN CODE</w:t>
       </w:r>
@@ -2253,6 +2306,7 @@
     <w:p>
       <w:proofErr w:type="spellStart"/>
       <w:r>
+        <w:lastRenderedPageBreak/>
         <w:t>MoveItem</w:t>
       </w:r>
       <w:proofErr w:type="spellEnd"/>
@@ -2269,7 +2323,6 @@
         </w:numPr>
       </w:pPr>
       <w:r>
-        <w:lastRenderedPageBreak/>
         <w:t xml:space="preserve">Takes an item, a </w:t>
       </w:r>
       <w:proofErr w:type="spellStart"/>
@@ -3766,6 +3819,119 @@
     </w:lvl>
   </w:abstractNum>
   <w:abstractNum w:abstractNumId="13" w15:restartNumberingAfterBreak="0">
+    <w:nsid w:val="565D0698"/>
+    <w:multiLevelType w:val="hybridMultilevel"/>
+    <w:tmpl w:val="28327252"/>
+    <w:lvl w:ilvl="0" w:tplc="04090001">
+      <w:start w:val="1"/>
+      <w:numFmt w:val="bullet"/>
+      <w:lvlText w:val=""/>
+      <w:lvlJc w:val="left"/>
+      <w:pPr>
+        <w:ind w:left="1080" w:hanging="360"/>
+      </w:pPr>
+      <w:rPr>
+        <w:rFonts w:ascii="Symbol" w:hAnsi="Symbol" w:hint="default"/>
+      </w:rPr>
+    </w:lvl>
+    <w:lvl w:ilvl="1" w:tplc="04090003" w:tentative="1">
+      <w:start w:val="1"/>
+      <w:numFmt w:val="bullet"/>
+      <w:lvlText w:val="o"/>
+      <w:lvlJc w:val="left"/>
+      <w:pPr>
+        <w:ind w:left="1800" w:hanging="360"/>
+      </w:pPr>
+      <w:rPr>
+        <w:rFonts w:ascii="Courier New" w:hAnsi="Courier New" w:cs="Courier New" w:hint="default"/>
+      </w:rPr>
+    </w:lvl>
+    <w:lvl w:ilvl="2" w:tplc="04090005" w:tentative="1">
+      <w:start w:val="1"/>
+      <w:numFmt w:val="bullet"/>
+      <w:lvlText w:val=""/>
+      <w:lvlJc w:val="left"/>
+      <w:pPr>
+        <w:ind w:left="2520" w:hanging="360"/>
+      </w:pPr>
+      <w:rPr>
+        <w:rFonts w:ascii="Wingdings" w:hAnsi="Wingdings" w:hint="default"/>
+      </w:rPr>
+    </w:lvl>
+    <w:lvl w:ilvl="3" w:tplc="04090001" w:tentative="1">
+      <w:start w:val="1"/>
+      <w:numFmt w:val="bullet"/>
+      <w:lvlText w:val=""/>
+      <w:lvlJc w:val="left"/>
+      <w:pPr>
+        <w:ind w:left="3240" w:hanging="360"/>
+      </w:pPr>
+      <w:rPr>
+        <w:rFonts w:ascii="Symbol" w:hAnsi="Symbol" w:hint="default"/>
+      </w:rPr>
+    </w:lvl>
+    <w:lvl w:ilvl="4" w:tplc="04090003" w:tentative="1">
+      <w:start w:val="1"/>
+      <w:numFmt w:val="bullet"/>
+      <w:lvlText w:val="o"/>
+      <w:lvlJc w:val="left"/>
+      <w:pPr>
+        <w:ind w:left="3960" w:hanging="360"/>
+      </w:pPr>
+      <w:rPr>
+        <w:rFonts w:ascii="Courier New" w:hAnsi="Courier New" w:cs="Courier New" w:hint="default"/>
+      </w:rPr>
+    </w:lvl>
+    <w:lvl w:ilvl="5" w:tplc="04090005" w:tentative="1">
+      <w:start w:val="1"/>
+      <w:numFmt w:val="bullet"/>
+      <w:lvlText w:val=""/>
+      <w:lvlJc w:val="left"/>
+      <w:pPr>
+        <w:ind w:left="4680" w:hanging="360"/>
+      </w:pPr>
+      <w:rPr>
+        <w:rFonts w:ascii="Wingdings" w:hAnsi="Wingdings" w:hint="default"/>
+      </w:rPr>
+    </w:lvl>
+    <w:lvl w:ilvl="6" w:tplc="04090001" w:tentative="1">
+      <w:start w:val="1"/>
+      <w:numFmt w:val="bullet"/>
+      <w:lvlText w:val=""/>
+      <w:lvlJc w:val="left"/>
+      <w:pPr>
+        <w:ind w:left="5400" w:hanging="360"/>
+      </w:pPr>
+      <w:rPr>
+        <w:rFonts w:ascii="Symbol" w:hAnsi="Symbol" w:hint="default"/>
+      </w:rPr>
+    </w:lvl>
+    <w:lvl w:ilvl="7" w:tplc="04090003" w:tentative="1">
+      <w:start w:val="1"/>
+      <w:numFmt w:val="bullet"/>
+      <w:lvlText w:val="o"/>
+      <w:lvlJc w:val="left"/>
+      <w:pPr>
+        <w:ind w:left="6120" w:hanging="360"/>
+      </w:pPr>
+      <w:rPr>
+        <w:rFonts w:ascii="Courier New" w:hAnsi="Courier New" w:cs="Courier New" w:hint="default"/>
+      </w:rPr>
+    </w:lvl>
+    <w:lvl w:ilvl="8" w:tplc="04090005" w:tentative="1">
+      <w:start w:val="1"/>
+      <w:numFmt w:val="bullet"/>
+      <w:lvlText w:val=""/>
+      <w:lvlJc w:val="left"/>
+      <w:pPr>
+        <w:ind w:left="6840" w:hanging="360"/>
+      </w:pPr>
+      <w:rPr>
+        <w:rFonts w:ascii="Wingdings" w:hAnsi="Wingdings" w:hint="default"/>
+      </w:rPr>
+    </w:lvl>
+  </w:abstractNum>
+  <w:abstractNum w:abstractNumId="14" w15:restartNumberingAfterBreak="0">
     <w:nsid w:val="5A5115AF"/>
     <w:multiLevelType w:val="hybridMultilevel"/>
     <w:tmpl w:val="FA40F91A"/>
@@ -3878,7 +4044,7 @@
       </w:rPr>
     </w:lvl>
   </w:abstractNum>
-  <w:abstractNum w:abstractNumId="14" w15:restartNumberingAfterBreak="0">
+  <w:abstractNum w:abstractNumId="15" w15:restartNumberingAfterBreak="0">
     <w:nsid w:val="5BCE4176"/>
     <w:multiLevelType w:val="hybridMultilevel"/>
     <w:tmpl w:val="FBB4B416"/>
@@ -3991,7 +4157,7 @@
       </w:rPr>
     </w:lvl>
   </w:abstractNum>
-  <w:abstractNum w:abstractNumId="15" w15:restartNumberingAfterBreak="0">
+  <w:abstractNum w:abstractNumId="16" w15:restartNumberingAfterBreak="0">
     <w:nsid w:val="5CEB7AA0"/>
     <w:multiLevelType w:val="hybridMultilevel"/>
     <w:tmpl w:val="4A561AB8"/>
@@ -4104,7 +4270,7 @@
       </w:rPr>
     </w:lvl>
   </w:abstractNum>
-  <w:abstractNum w:abstractNumId="16" w15:restartNumberingAfterBreak="0">
+  <w:abstractNum w:abstractNumId="17" w15:restartNumberingAfterBreak="0">
     <w:nsid w:val="6AC5535F"/>
     <w:multiLevelType w:val="hybridMultilevel"/>
     <w:tmpl w:val="1E342342"/>
@@ -4217,7 +4383,7 @@
       </w:rPr>
     </w:lvl>
   </w:abstractNum>
-  <w:abstractNum w:abstractNumId="17" w15:restartNumberingAfterBreak="0">
+  <w:abstractNum w:abstractNumId="18" w15:restartNumberingAfterBreak="0">
     <w:nsid w:val="73E909C3"/>
     <w:multiLevelType w:val="hybridMultilevel"/>
     <w:tmpl w:val="FE7CA15C"/>
@@ -4330,7 +4496,7 @@
       </w:rPr>
     </w:lvl>
   </w:abstractNum>
-  <w:abstractNum w:abstractNumId="18" w15:restartNumberingAfterBreak="0">
+  <w:abstractNum w:abstractNumId="19" w15:restartNumberingAfterBreak="0">
     <w:nsid w:val="73FE23A1"/>
     <w:multiLevelType w:val="hybridMultilevel"/>
     <w:tmpl w:val="0DEC944A"/>
@@ -4443,7 +4609,7 @@
       </w:rPr>
     </w:lvl>
   </w:abstractNum>
-  <w:abstractNum w:abstractNumId="19" w15:restartNumberingAfterBreak="0">
+  <w:abstractNum w:abstractNumId="20" w15:restartNumberingAfterBreak="0">
     <w:nsid w:val="76770F44"/>
     <w:multiLevelType w:val="hybridMultilevel"/>
     <w:tmpl w:val="AB8A79BE"/>
@@ -4556,7 +4722,7 @@
       </w:rPr>
     </w:lvl>
   </w:abstractNum>
-  <w:abstractNum w:abstractNumId="20" w15:restartNumberingAfterBreak="0">
+  <w:abstractNum w:abstractNumId="21" w15:restartNumberingAfterBreak="0">
     <w:nsid w:val="799C160F"/>
     <w:multiLevelType w:val="hybridMultilevel"/>
     <w:tmpl w:val="D5F22EE6"/>
@@ -4669,7 +4835,7 @@
       </w:rPr>
     </w:lvl>
   </w:abstractNum>
-  <w:abstractNum w:abstractNumId="21" w15:restartNumberingAfterBreak="0">
+  <w:abstractNum w:abstractNumId="22" w15:restartNumberingAfterBreak="0">
     <w:nsid w:val="7AB0159A"/>
     <w:multiLevelType w:val="hybridMultilevel"/>
     <w:tmpl w:val="E068964C"/>
@@ -4783,10 +4949,10 @@
     </w:lvl>
   </w:abstractNum>
   <w:num w:numId="1">
-    <w:abstractNumId w:val="19"/>
+    <w:abstractNumId w:val="20"/>
   </w:num>
   <w:num w:numId="2">
-    <w:abstractNumId w:val="17"/>
+    <w:abstractNumId w:val="18"/>
   </w:num>
   <w:num w:numId="3">
     <w:abstractNumId w:val="10"/>
@@ -4813,22 +4979,22 @@
     <w:abstractNumId w:val="8"/>
   </w:num>
   <w:num w:numId="11">
+    <w:abstractNumId w:val="17"/>
+  </w:num>
+  <w:num w:numId="12">
+    <w:abstractNumId w:val="19"/>
+  </w:num>
+  <w:num w:numId="13">
+    <w:abstractNumId w:val="14"/>
+  </w:num>
+  <w:num w:numId="14">
     <w:abstractNumId w:val="16"/>
   </w:num>
-  <w:num w:numId="12">
-    <w:abstractNumId w:val="18"/>
-  </w:num>
-  <w:num w:numId="13">
-    <w:abstractNumId w:val="13"/>
-  </w:num>
-  <w:num w:numId="14">
-    <w:abstractNumId w:val="15"/>
-  </w:num>
   <w:num w:numId="15">
-    <w:abstractNumId w:val="20"/>
+    <w:abstractNumId w:val="21"/>
   </w:num>
   <w:num w:numId="16">
-    <w:abstractNumId w:val="14"/>
+    <w:abstractNumId w:val="15"/>
   </w:num>
   <w:num w:numId="17">
     <w:abstractNumId w:val="5"/>
@@ -4846,7 +5012,10 @@
     <w:abstractNumId w:val="1"/>
   </w:num>
   <w:num w:numId="22">
-    <w:abstractNumId w:val="21"/>
+    <w:abstractNumId w:val="22"/>
+  </w:num>
+  <w:num w:numId="23">
+    <w:abstractNumId w:val="13"/>
   </w:num>
 </w:numbering>
 </file>

</xml_diff>

<commit_message>
Class diagram updated and comments added.
</commit_message>
<xml_diff>
--- a/ToDoWord.docx
+++ b/ToDoWord.docx
@@ -2229,41 +2229,80 @@
           <w:ilvl w:val="2"/>
           <w:numId w:val="11"/>
         </w:numPr>
-      </w:pPr>
-      <w:r>
-        <w:t xml:space="preserve">Create a context menu </w:t>
-      </w:r>
-      <w:proofErr w:type="spellStart"/>
-      <w:r>
-        <w:t>gui</w:t>
-      </w:r>
-      <w:proofErr w:type="spellEnd"/>
-      <w:r>
-        <w:t xml:space="preserve"> and make a way to populate it.</w:t>
+        <w:rPr>
+          <w:strike/>
+        </w:rPr>
+      </w:pPr>
+      <w:r>
+        <w:rPr>
+          <w:strike/>
+        </w:rPr>
+        <w:t>Context menu framework complete</w:t>
+      </w:r>
+    </w:p>
+    <w:p>
+      <w:pPr>
+        <w:pStyle w:val="ListParagraph"/>
+        <w:numPr>
+          <w:ilvl w:val="2"/>
+          <w:numId w:val="11"/>
+        </w:numPr>
+        <w:rPr>
+          <w:strike/>
+        </w:rPr>
+      </w:pPr>
+      <w:r>
+        <w:rPr>
+          <w:strike/>
+        </w:rPr>
+        <w:t>Make shift clicking automatically add the item to your inventory rather than picking it up and dragging.</w:t>
+      </w:r>
+    </w:p>
+    <w:p>
+      <w:pPr>
+        <w:pStyle w:val="ListParagraph"/>
+        <w:numPr>
+          <w:ilvl w:val="2"/>
+          <w:numId w:val="11"/>
+        </w:numPr>
+        <w:rPr>
+          <w:strike/>
+          <w:highlight w:val="green"/>
+        </w:rPr>
+      </w:pPr>
+      <w:r>
+        <w:rPr>
+          <w:strike/>
+          <w:highlight w:val="green"/>
+        </w:rPr>
+        <w:t>COMMENTCOMMENTCOMMENT + Class diagram.</w:t>
+      </w:r>
+    </w:p>
+    <w:p>
+      <w:r>
+        <w:t>NEW KEYWORD IN CODE</w:t>
+      </w:r>
+    </w:p>
+    <w:p>
+      <w:r>
+        <w:tab/>
+      </w:r>
+      <w:r>
+        <w:t>[</w:t>
+      </w:r>
+      <w:r>
+        <w:t>REMOVE?</w:t>
+      </w:r>
+      <w:r>
+        <w:t>]</w:t>
+      </w:r>
+      <w:r>
+        <w:t xml:space="preserve"> – add this as a comment to code that may need to be removed in the f</w:t>
       </w:r>
       <w:bookmarkStart w:id="0" w:name="_GoBack"/>
       <w:bookmarkEnd w:id="0"/>
-    </w:p>
-    <w:p>
-      <w:r>
-        <w:t>NEW KEYWORD IN CODE</w:t>
-      </w:r>
-    </w:p>
-    <w:p>
-      <w:r>
-        <w:tab/>
-      </w:r>
-      <w:r>
-        <w:t>[</w:t>
-      </w:r>
-      <w:r>
-        <w:t>REMOVE?</w:t>
-      </w:r>
-      <w:r>
-        <w:t>]</w:t>
-      </w:r>
-      <w:r>
-        <w:t xml:space="preserve"> – add this as a comment to code that may need to be removed in the future.</w:t>
+      <w:r>
+        <w:t>uture.</w:t>
       </w:r>
       <w:r>
         <w:br/>
@@ -2288,6 +2327,7 @@
         </w:numPr>
       </w:pPr>
       <w:r>
+        <w:lastRenderedPageBreak/>
         <w:t>Takes an item and adds as much of it as possible to an inventory.</w:t>
       </w:r>
     </w:p>
@@ -2306,7 +2346,6 @@
     <w:p>
       <w:proofErr w:type="spellStart"/>
       <w:r>
-        <w:lastRenderedPageBreak/>
         <w:t>MoveItem</w:t>
       </w:r>
       <w:proofErr w:type="spellEnd"/>

</xml_diff>

<commit_message>
Body parts have been added to units. The melee combat logs have been improved. Units now have equipment slots based on their body parts. Inventories now have an optional background sprite. Equipment, Armor, and Weapon classes have been added.
</commit_message>
<xml_diff>
--- a/ToDoWord.docx
+++ b/ToDoWord.docx
@@ -2279,30 +2279,276 @@
       </w:r>
     </w:p>
     <w:p>
-      <w:r>
-        <w:t>NEW KEYWORD IN CODE</w:t>
-      </w:r>
-    </w:p>
-    <w:p>
-      <w:r>
-        <w:tab/>
-      </w:r>
-      <w:r>
-        <w:t>[</w:t>
-      </w:r>
-      <w:r>
-        <w:t>REMOVE?</w:t>
-      </w:r>
-      <w:r>
-        <w:t>]</w:t>
-      </w:r>
-      <w:r>
-        <w:t xml:space="preserve"> – add this as a comment to code that may need to be removed in the f</w:t>
+      <w:pPr>
+        <w:pStyle w:val="ListParagraph"/>
+        <w:numPr>
+          <w:ilvl w:val="0"/>
+          <w:numId w:val="11"/>
+        </w:numPr>
+      </w:pPr>
+      <w:r>
+        <w:t>Weapons and Attacking</w:t>
+      </w:r>
+    </w:p>
+    <w:p>
+      <w:pPr>
+        <w:pStyle w:val="ListParagraph"/>
+        <w:numPr>
+          <w:ilvl w:val="1"/>
+          <w:numId w:val="11"/>
+        </w:numPr>
+      </w:pPr>
+      <w:r>
+        <w:t>Plan of attack</w:t>
+      </w:r>
+    </w:p>
+    <w:p>
+      <w:pPr>
+        <w:pStyle w:val="ListParagraph"/>
+        <w:numPr>
+          <w:ilvl w:val="2"/>
+          <w:numId w:val="11"/>
+        </w:numPr>
+        <w:rPr>
+          <w:strike/>
+        </w:rPr>
+      </w:pPr>
+      <w:r>
+        <w:rPr>
+          <w:strike/>
+        </w:rPr>
+        <w:t xml:space="preserve">Add the following to </w:t>
+      </w:r>
+      <w:proofErr w:type="spellStart"/>
+      <w:r>
+        <w:rPr>
+          <w:strike/>
+        </w:rPr>
+        <w:t>RoguelikeObject</w:t>
+      </w:r>
+      <w:proofErr w:type="spellEnd"/>
+      <w:r>
+        <w:rPr>
+          <w:strike/>
+        </w:rPr>
+        <w:t xml:space="preserve">: </w:t>
+      </w:r>
+    </w:p>
+    <w:p>
+      <w:pPr>
+        <w:pStyle w:val="ListParagraph"/>
+        <w:numPr>
+          <w:ilvl w:val="3"/>
+          <w:numId w:val="11"/>
+        </w:numPr>
+        <w:rPr>
+          <w:strike/>
+        </w:rPr>
+      </w:pPr>
+      <w:r>
+        <w:rPr>
+          <w:strike/>
+        </w:rPr>
+        <w:t>Melee Damage</w:t>
+      </w:r>
+    </w:p>
+    <w:p>
+      <w:pPr>
+        <w:pStyle w:val="ListParagraph"/>
+        <w:numPr>
+          <w:ilvl w:val="3"/>
+          <w:numId w:val="11"/>
+        </w:numPr>
+        <w:rPr>
+          <w:strike/>
+        </w:rPr>
+      </w:pPr>
+      <w:r>
+        <w:rPr>
+          <w:strike/>
+        </w:rPr>
+        <w:t>Thrown Damage</w:t>
+      </w:r>
+    </w:p>
+    <w:p>
+      <w:pPr>
+        <w:pStyle w:val="ListParagraph"/>
+        <w:numPr>
+          <w:ilvl w:val="3"/>
+          <w:numId w:val="11"/>
+        </w:numPr>
+        <w:rPr>
+          <w:strike/>
+        </w:rPr>
+      </w:pPr>
+      <w:r>
+        <w:rPr>
+          <w:strike/>
+        </w:rPr>
+        <w:t>Attack Speed</w:t>
+      </w:r>
+    </w:p>
+    <w:p>
+      <w:pPr>
+        <w:pStyle w:val="ListParagraph"/>
+        <w:numPr>
+          <w:ilvl w:val="2"/>
+          <w:numId w:val="11"/>
+        </w:numPr>
+      </w:pPr>
+      <w:r>
+        <w:t>Add the following to Weapon:</w:t>
+      </w:r>
+    </w:p>
+    <w:p>
+      <w:pPr>
+        <w:pStyle w:val="ListParagraph"/>
+        <w:numPr>
+          <w:ilvl w:val="3"/>
+          <w:numId w:val="11"/>
+        </w:numPr>
+      </w:pPr>
+      <w:r>
+        <w:lastRenderedPageBreak/>
+        <w:t>Unique Context Menu</w:t>
+      </w:r>
+    </w:p>
+    <w:p>
+      <w:pPr>
+        <w:pStyle w:val="ListParagraph"/>
+        <w:numPr>
+          <w:ilvl w:val="3"/>
+          <w:numId w:val="11"/>
+        </w:numPr>
+      </w:pPr>
+      <w:r>
+        <w:t>Unique Log Entries</w:t>
+      </w:r>
+    </w:p>
+    <w:p>
+      <w:pPr>
+        <w:pStyle w:val="ListParagraph"/>
+        <w:numPr>
+          <w:ilvl w:val="2"/>
+          <w:numId w:val="11"/>
+        </w:numPr>
+        <w:rPr>
+          <w:strike/>
+        </w:rPr>
+      </w:pPr>
+      <w:r>
+        <w:rPr>
+          <w:strike/>
+        </w:rPr>
+        <w:t>Add the following to Equipment:</w:t>
+      </w:r>
+    </w:p>
+    <w:p>
+      <w:pPr>
+        <w:pStyle w:val="ListParagraph"/>
+        <w:numPr>
+          <w:ilvl w:val="3"/>
+          <w:numId w:val="11"/>
+        </w:numPr>
+        <w:rPr>
+          <w:strike/>
+        </w:rPr>
+      </w:pPr>
+      <w:r>
+        <w:rPr>
+          <w:strike/>
+        </w:rPr>
+        <w:t>Unique “Equip” Context menu</w:t>
+      </w:r>
+    </w:p>
+    <w:p>
+      <w:pPr>
+        <w:pStyle w:val="ListParagraph"/>
+        <w:numPr>
+          <w:ilvl w:val="2"/>
+          <w:numId w:val="11"/>
+        </w:numPr>
+        <w:rPr>
+          <w:strike/>
+        </w:rPr>
+      </w:pPr>
+      <w:r>
+        <w:rPr>
+          <w:strike/>
+        </w:rPr>
+        <w:t xml:space="preserve">Units </w:t>
+      </w:r>
+      <w:r>
+        <w:rPr>
+          <w:strike/>
+        </w:rPr>
+        <w:t>have list of gibs which like 2 legs, 2 arms, a torso and a head</w:t>
+      </w:r>
+    </w:p>
+    <w:p>
+      <w:pPr>
+        <w:pStyle w:val="ListParagraph"/>
+        <w:numPr>
+          <w:ilvl w:val="3"/>
+          <w:numId w:val="11"/>
+        </w:numPr>
+        <w:rPr>
+          <w:strike/>
+        </w:rPr>
+      </w:pPr>
+      <w:r>
+        <w:rPr>
+          <w:strike/>
+        </w:rPr>
+        <w:t>Some gibs have the grasping bool</w:t>
+      </w:r>
+    </w:p>
+    <w:p>
+      <w:pPr>
+        <w:pStyle w:val="ListParagraph"/>
+        <w:numPr>
+          <w:ilvl w:val="2"/>
+          <w:numId w:val="11"/>
+        </w:numPr>
+      </w:pPr>
+      <w:r>
+        <w:t>Clean up what was added above ^^^</w:t>
+      </w:r>
+    </w:p>
+    <w:p>
+      <w:pPr>
+        <w:pStyle w:val="ListParagraph"/>
+        <w:numPr>
+          <w:ilvl w:val="2"/>
+          <w:numId w:val="11"/>
+        </w:numPr>
+      </w:pPr>
+      <w:r>
+        <w:t>Add a function for quickly adding a body part and a function for removing a bodypart.</w:t>
       </w:r>
       <w:bookmarkStart w:id="0" w:name="_GoBack"/>
       <w:bookmarkEnd w:id="0"/>
-      <w:r>
-        <w:t>uture.</w:t>
+    </w:p>
+    <w:p>
+      <w:r>
+        <w:t>NEW KEYWORD IN CODE</w:t>
+      </w:r>
+    </w:p>
+    <w:p>
+      <w:r>
+        <w:tab/>
+      </w:r>
+      <w:r>
+        <w:t>[</w:t>
+      </w:r>
+      <w:r>
+        <w:t>REMOVE?</w:t>
+      </w:r>
+      <w:r>
+        <w:t>]</w:t>
+      </w:r>
+      <w:r>
+        <w:t xml:space="preserve"> – add this as a comment to code that may need to be removed in the future.</w:t>
       </w:r>
       <w:r>
         <w:br/>
@@ -2327,7 +2573,6 @@
         </w:numPr>
       </w:pPr>
       <w:r>
-        <w:lastRenderedPageBreak/>
         <w:t>Takes an item and adds as much of it as possible to an inventory.</w:t>
       </w:r>
     </w:p>

</xml_diff>